<commit_message>
First chapter of article is finished. Pages left: 7
</commit_message>
<xml_diff>
--- a/Konstrukcja i sterowanie automatycznego barmana.docx
+++ b/Konstrukcja i sterowanie automatycznego barmana.docx
@@ -159,19 +159,17 @@
           <w:sz w:val="36"/>
           <w:szCs w:val="36"/>
         </w:rPr>
-        <w:t>Konstrukcja i sterowanie automatycznego barmana</w:t>
-      </w:r>
-    </w:p>
-    <w:p>
-      <w:pPr>
-        <w:jc w:val="center"/>
+        <w:t xml:space="preserve">Konstrukcja i sterowanie </w:t>
+      </w:r>
+      <w:r>
         <w:rPr>
           <w:rFonts w:cs="Arial"/>
           <w:b/>
           <w:sz w:val="36"/>
           <w:szCs w:val="36"/>
         </w:rPr>
-      </w:pPr>
+        <w:t>automatycznego dystrybutora napojów</w:t>
+      </w:r>
     </w:p>
     <w:p>
       <w:pPr>
@@ -263,6 +261,17 @@
     </w:p>
     <w:p>
       <w:pPr>
+        <w:jc w:val="center"/>
+        <w:rPr>
+          <w:rFonts w:cs="Arial"/>
+          <w:b/>
+          <w:sz w:val="36"/>
+          <w:szCs w:val="36"/>
+        </w:rPr>
+      </w:pPr>
+    </w:p>
+    <w:p>
+      <w:pPr>
         <w:ind w:firstLine="708"/>
         <w:rPr>
           <w:rFonts w:cs="Arial"/>
@@ -278,19 +287,8 @@
           <w:sz w:val="32"/>
           <w:szCs w:val="32"/>
         </w:rPr>
-        <w:t>Opracowali:</w:t>
-      </w:r>
-      <w:r>
-        <w:rPr>
-          <w:rFonts w:cs="Arial"/>
-          <w:b/>
-          <w:sz w:val="32"/>
-          <w:szCs w:val="32"/>
-        </w:rPr>
-        <w:t xml:space="preserve"> </w:t>
-      </w:r>
-      <w:bookmarkStart w:id="0" w:name="_GoBack"/>
-      <w:bookmarkEnd w:id="0"/>
+        <w:t>Opracował:</w:t>
+      </w:r>
     </w:p>
     <w:p>
       <w:pPr>
@@ -350,10 +348,12 @@
     <w:p>
       <w:pPr>
         <w:rPr>
-          <w:rFonts w:ascii="Calibri" w:eastAsia="Times New Roman" w:hAnsi="Calibri" w:cs="Times New Roman"/>
-          <w:b/>
-          <w:sz w:val="28"/>
-          <w:szCs w:val="28"/>
+          <w:rFonts w:ascii="Calibri" w:eastAsia="Times New Roman" w:hAnsi="Calibri" w:cs="Arial"/>
+          <w:b/>
+          <w:bCs/>
+          <w:kern w:val="32"/>
+          <w:sz w:val="50"/>
+          <w:szCs w:val="32"/>
           <w:lang w:eastAsia="pl-PL"/>
         </w:rPr>
       </w:pPr>
@@ -398,7 +398,19 @@
           <w:szCs w:val="28"/>
           <w:lang w:eastAsia="pl-PL"/>
         </w:rPr>
-        <w:t>Tytuł rozdziału</w:t>
+        <w:t xml:space="preserve">Analiza </w:t>
+      </w:r>
+      <w:r>
+        <w:rPr>
+          <w:rFonts w:asciiTheme="majorHAnsi" w:eastAsia="Times New Roman" w:hAnsiTheme="majorHAnsi" w:cs="Arial"/>
+          <w:b/>
+          <w:bCs/>
+          <w:kern w:val="32"/>
+          <w:sz w:val="28"/>
+          <w:szCs w:val="28"/>
+          <w:lang w:eastAsia="pl-PL"/>
+        </w:rPr>
+        <w:t>wzorcowego dystrybutora</w:t>
       </w:r>
       <w:r>
         <w:rPr>
@@ -412,7 +424,9 @@
         </w:rPr>
         <w:t xml:space="preserve"> </w:t>
       </w:r>
-      <w:r>
+    </w:p>
+    <w:p>
+      <w:pPr>
         <w:rPr>
           <w:rFonts w:ascii="Calibri" w:eastAsia="Times New Roman" w:hAnsi="Calibri" w:cs="Arial"/>
           <w:bCs/>
@@ -422,112 +436,7 @@
           <w:szCs w:val="28"/>
           <w:lang w:eastAsia="pl-PL"/>
         </w:rPr>
-        <w:t>(</w:t>
-      </w:r>
-      <w:r>
-        <w:rPr>
-          <w:rFonts w:ascii="Calibri" w:eastAsia="Times New Roman" w:hAnsi="Calibri" w:cs="Arial"/>
-          <w:bCs/>
-          <w:i/>
-          <w:kern w:val="32"/>
-          <w:sz w:val="28"/>
-          <w:szCs w:val="28"/>
-          <w:lang w:eastAsia="pl-PL"/>
-        </w:rPr>
-        <w:t>Cambria</w:t>
-      </w:r>
-      <w:r>
-        <w:rPr>
-          <w:rFonts w:ascii="Calibri" w:eastAsia="Times New Roman" w:hAnsi="Calibri" w:cs="Arial"/>
-          <w:bCs/>
-          <w:i/>
-          <w:kern w:val="32"/>
-          <w:sz w:val="28"/>
-          <w:szCs w:val="28"/>
-          <w:lang w:eastAsia="pl-PL"/>
-        </w:rPr>
-        <w:t xml:space="preserve">, rozmiar. </w:t>
-      </w:r>
-      <w:r>
-        <w:rPr>
-          <w:rFonts w:ascii="Calibri" w:eastAsia="Times New Roman" w:hAnsi="Calibri" w:cs="Arial"/>
-          <w:bCs/>
-          <w:i/>
-          <w:kern w:val="32"/>
-          <w:sz w:val="28"/>
-          <w:szCs w:val="28"/>
-          <w:lang w:eastAsia="pl-PL"/>
-        </w:rPr>
-        <w:t>14</w:t>
-      </w:r>
-      <w:r>
-        <w:rPr>
-          <w:rFonts w:ascii="Calibri" w:eastAsia="Times New Roman" w:hAnsi="Calibri" w:cs="Arial"/>
-          <w:bCs/>
-          <w:i/>
-          <w:kern w:val="32"/>
-          <w:sz w:val="28"/>
-          <w:szCs w:val="28"/>
-          <w:lang w:eastAsia="pl-PL"/>
-        </w:rPr>
-        <w:t>, pogrubienie</w:t>
-      </w:r>
-      <w:r>
-        <w:rPr>
-          <w:rFonts w:ascii="Calibri" w:eastAsia="Times New Roman" w:hAnsi="Calibri" w:cs="Arial"/>
-          <w:bCs/>
-          <w:i/>
-          <w:kern w:val="32"/>
-          <w:sz w:val="28"/>
-          <w:szCs w:val="28"/>
-          <w:lang w:eastAsia="pl-PL"/>
-        </w:rPr>
-        <w:t xml:space="preserve">, </w:t>
-      </w:r>
-      <w:r>
-        <w:rPr>
-          <w:rFonts w:ascii="Calibri" w:eastAsia="Times New Roman" w:hAnsi="Calibri" w:cs="Times New Roman"/>
-          <w:i/>
-          <w:sz w:val="28"/>
-          <w:szCs w:val="28"/>
-          <w:lang w:eastAsia="pl-PL"/>
-        </w:rPr>
-        <w:t>numer rozdziału można pominąć</w:t>
-      </w:r>
-      <w:r>
-        <w:rPr>
-          <w:rFonts w:ascii="Calibri" w:eastAsia="Times New Roman" w:hAnsi="Calibri" w:cs="Arial"/>
-          <w:bCs/>
-          <w:i/>
-          <w:kern w:val="32"/>
-          <w:sz w:val="28"/>
-          <w:szCs w:val="28"/>
-          <w:lang w:eastAsia="pl-PL"/>
-        </w:rPr>
-        <w:t>)</w:t>
-      </w:r>
-    </w:p>
-    <w:p>
-      <w:pPr>
-        <w:jc w:val="both"/>
-        <w:rPr>
-          <w:rFonts w:ascii="Calibri" w:eastAsia="Times New Roman" w:hAnsi="Calibri" w:cs="Times New Roman"/>
-          <w:i/>
-          <w:sz w:val="24"/>
-          <w:szCs w:val="24"/>
-          <w:lang w:eastAsia="pl-PL"/>
-        </w:rPr>
-      </w:pPr>
-      <w:r>
-        <w:rPr>
-          <w:rFonts w:ascii="Calibri" w:eastAsia="Times New Roman" w:hAnsi="Calibri" w:cs="Times New Roman"/>
-          <w:i/>
-          <w:sz w:val="24"/>
-          <w:szCs w:val="24"/>
-          <w:lang w:eastAsia="pl-PL"/>
-        </w:rPr>
-        <w:t>(1 linia odstępu 12 pkt.)</w:t>
-      </w:r>
+      </w:pPr>
     </w:p>
     <w:p>
       <w:pPr>
@@ -547,55 +456,7 @@
           <w:szCs w:val="24"/>
           <w:lang w:eastAsia="pl-PL"/>
         </w:rPr>
-        <w:t>Formatka artykułu została utworzona w programie Microsoft WORD 2010. Pracę nad tekstem proszę rozpocząć od ustawień strony. Marginesy lustrzane: wewnętrzny 2,5 cm. Górny, dolny 2 cm, zewnętrzny 1,5 cm. Margines na oprawę 0. O</w:t>
-      </w:r>
-      <w:r>
-        <w:rPr>
-          <w:rFonts w:ascii="Calibri" w:eastAsia="Times New Roman" w:hAnsi="Calibri" w:cs="Times New Roman"/>
-          <w:sz w:val="24"/>
-          <w:szCs w:val="24"/>
-          <w:lang w:eastAsia="pl-PL"/>
-        </w:rPr>
-        <w:t>rientacja strony pionowa.</w:t>
-      </w:r>
-    </w:p>
-    <w:p>
-      <w:pPr>
-        <w:jc w:val="both"/>
-        <w:rPr>
-          <w:rFonts w:ascii="Calibri" w:eastAsia="Times New Roman" w:hAnsi="Calibri" w:cs="Times New Roman"/>
-          <w:sz w:val="24"/>
-          <w:szCs w:val="24"/>
-          <w:lang w:eastAsia="pl-PL"/>
-        </w:rPr>
-      </w:pPr>
-      <w:r>
-        <w:rPr>
-          <w:rFonts w:ascii="Calibri" w:eastAsia="Times New Roman" w:hAnsi="Calibri" w:cs="Times New Roman"/>
-          <w:sz w:val="24"/>
-          <w:szCs w:val="24"/>
-          <w:lang w:eastAsia="pl-PL"/>
-        </w:rPr>
-        <w:tab/>
-        <w:t xml:space="preserve">Druga strona artykułu musi pozostać pusta ( nie może zawierać także nagłówka i stopki). </w:t>
-      </w:r>
-      <w:r>
-        <w:rPr>
-          <w:rFonts w:ascii="Calibri" w:eastAsia="Times New Roman" w:hAnsi="Calibri" w:cs="Times New Roman"/>
-          <w:sz w:val="24"/>
-          <w:szCs w:val="24"/>
-          <w:lang w:eastAsia="pl-PL"/>
-        </w:rPr>
-        <w:t xml:space="preserve">W tym celu należy zastosować znaki podziału, znajdujące się w zakładce „Układ strony”. Pod autorami na stronie tytułowej należy wybrać „Znaki podziału” -&gt; „Następna strona”, a następnie na drugiej stronie także wstawić ten sam znak podziału. Przy tworzeniu nagłówka oraz stopki należy w zakładce „Projektowanie” </w:t>
-      </w:r>
-      <w:r>
-        <w:rPr>
-          <w:rFonts w:ascii="Calibri" w:eastAsia="Times New Roman" w:hAnsi="Calibri" w:cs="Times New Roman"/>
-          <w:sz w:val="24"/>
-          <w:szCs w:val="24"/>
-          <w:lang w:eastAsia="pl-PL"/>
-        </w:rPr>
-        <w:t>odznaczyć opcję „Połącz z poprzednim”, ale tylko na pustej stronie oraz pierwszej z tekstem. Pole to należy odznaczyć zarówno w przypadku stopki, jak i nagłówka (łącznie 4 razy).</w:t>
+        <w:t xml:space="preserve">Branża dystrybutorów i automatów sprzedających jest obecnie jedną z najbardziej dynamicznie rozwijających się gałęzi biznesu. Coraz częściej można się natknąć na nie w takich miejscach jak dworce, szpitale, czy szkoły. Maszyny tego rodzaju coraz częściej pozwalają na kupno niestandardowych produktów przyciągających uwagę klienta. Sytuacja taka wymaga od programistów i konstruktorów poszukiwania coraz to nowszych metod rozwiązywania problemów związanych z mechanizmami wykorzystywanymi w dystrybutorach, czy też z ich sterowaniem. </w:t>
       </w:r>
     </w:p>
     <w:p>
@@ -609,42 +470,6 @@
           <w:lang w:eastAsia="pl-PL"/>
         </w:rPr>
       </w:pPr>
-      <w:r>
-        <w:rPr>
-          <w:rFonts w:ascii="Calibri" w:eastAsia="Times New Roman" w:hAnsi="Calibri" w:cs="Times New Roman"/>
-          <w:sz w:val="24"/>
-          <w:szCs w:val="24"/>
-          <w:lang w:eastAsia="pl-PL"/>
-        </w:rPr>
-        <w:t>Wstawić nagłówek. Ustawić odległość nagłówka od góry 0,8 cm. Wstawić w nagłówku  tabelę</w:t>
-      </w:r>
-      <w:r>
-        <w:rPr>
-          <w:rFonts w:ascii="Calibri" w:eastAsia="Times New Roman" w:hAnsi="Calibri" w:cs="Times New Roman"/>
-          <w:sz w:val="24"/>
-          <w:szCs w:val="24"/>
-          <w:lang w:eastAsia="pl-PL"/>
-        </w:rPr>
-        <w:t xml:space="preserve"> (1 wiersz, 1 kolumna)</w:t>
-      </w:r>
-      <w:r>
-        <w:rPr>
-          <w:rFonts w:ascii="Calibri" w:eastAsia="Times New Roman" w:hAnsi="Calibri" w:cs="Times New Roman"/>
-          <w:sz w:val="24"/>
-          <w:szCs w:val="24"/>
-          <w:lang w:eastAsia="pl-PL"/>
-        </w:rPr>
-        <w:t xml:space="preserve"> i przepisać do niej tekst zgodnie z nagłówkiem na tej stronie. Czcionka Arial 10 pogrubiona, wyśrodkowana, interlinia 1. Pozostawić jedynie dolne</w:t>
-      </w:r>
-      <w:r>
-        <w:rPr>
-          <w:rFonts w:ascii="Calibri" w:eastAsia="Times New Roman" w:hAnsi="Calibri" w:cs="Times New Roman"/>
-          <w:sz w:val="24"/>
-          <w:szCs w:val="24"/>
-          <w:lang w:eastAsia="pl-PL"/>
-        </w:rPr>
-        <w:t xml:space="preserve"> obramowanie tabeli (można także skopiować zawartość nagłówka z tej formatki).</w:t>
-      </w:r>
     </w:p>
     <w:p>
       <w:pPr>
@@ -664,7 +489,7 @@
           <w:szCs w:val="24"/>
           <w:lang w:eastAsia="pl-PL"/>
         </w:rPr>
-        <w:t>Przejść do ustawień stopki. Ustawić odległość stopki od dołu 0,4 cm. Wstawić w stopce tabelę (1 wiersz, 1 kolumna). Zamieścić w niej pełny tytuł referatu (czcionka Arial 10 pogrubiona). Poniżej po słowie „Opracowali:” wpisać autora. Jeszcze niżej wstawić numer strony.</w:t>
+        <w:t xml:space="preserve">Celem tego artykułu jest analiza obecnie istniejących maszyn wydających różnego rodzaju produkty. W kolejnej części przedstawiono konstrukcje i sposób sterowania własnoręcznie zbudowanym dystrybutorem napojów. </w:t>
       </w:r>
     </w:p>
     <w:p>
@@ -672,45 +497,15 @@
         <w:jc w:val="both"/>
         <w:rPr>
           <w:rFonts w:ascii="Calibri" w:eastAsia="Times New Roman" w:hAnsi="Calibri" w:cs="Times New Roman"/>
-          <w:i/>
-          <w:sz w:val="24"/>
-          <w:szCs w:val="24"/>
-          <w:lang w:eastAsia="pl-PL"/>
-        </w:rPr>
-      </w:pPr>
-      <w:bookmarkStart w:id="1" w:name="_Toc317629561"/>
-      <w:r>
-        <w:rPr>
-          <w:rFonts w:ascii="Calibri" w:eastAsia="Times New Roman" w:hAnsi="Calibri" w:cs="Times New Roman"/>
-          <w:i/>
-          <w:sz w:val="24"/>
-          <w:szCs w:val="24"/>
-          <w:lang w:eastAsia="pl-PL"/>
-        </w:rPr>
-        <w:t xml:space="preserve"> </w:t>
-      </w:r>
-      <w:r>
-        <w:rPr>
-          <w:rFonts w:ascii="Calibri" w:eastAsia="Times New Roman" w:hAnsi="Calibri" w:cs="Times New Roman"/>
-          <w:i/>
-          <w:sz w:val="24"/>
-          <w:szCs w:val="24"/>
-          <w:lang w:eastAsia="pl-PL"/>
-        </w:rPr>
-        <w:t>(1 linia odstępu 12 pkt.)</w:t>
-      </w:r>
+          <w:sz w:val="24"/>
+          <w:szCs w:val="24"/>
+          <w:lang w:eastAsia="pl-PL"/>
+        </w:rPr>
+      </w:pPr>
     </w:p>
     <w:p>
       <w:pPr>
         <w:jc w:val="both"/>
-        <w:rPr>
-          <w:rFonts w:ascii="Calibri" w:eastAsia="Times New Roman" w:hAnsi="Calibri" w:cs="Times New Roman"/>
-          <w:sz w:val="24"/>
-          <w:szCs w:val="24"/>
-          <w:lang w:eastAsia="pl-PL"/>
-        </w:rPr>
-      </w:pPr>
-      <w:r>
         <w:rPr>
           <w:rFonts w:asciiTheme="minorHAnsi" w:eastAsia="Times New Roman" w:hAnsiTheme="minorHAnsi" w:cs="Arial"/>
           <w:b/>
@@ -720,9 +515,7 @@
           <w:szCs w:val="28"/>
           <w:lang w:eastAsia="pl-PL"/>
         </w:rPr>
-        <w:t xml:space="preserve">1.1 </w:t>
-      </w:r>
-      <w:bookmarkEnd w:id="1"/>
+      </w:pPr>
       <w:r>
         <w:rPr>
           <w:rFonts w:asciiTheme="minorHAnsi" w:eastAsia="Times New Roman" w:hAnsiTheme="minorHAnsi" w:cs="Arial"/>
@@ -733,48 +526,88 @@
           <w:szCs w:val="28"/>
           <w:lang w:eastAsia="pl-PL"/>
         </w:rPr>
-        <w:t xml:space="preserve">Nagłówek 1 </w:t>
+        <w:t xml:space="preserve">1.1 </w:t>
       </w:r>
       <w:r>
         <w:rPr>
           <w:rFonts w:asciiTheme="minorHAnsi" w:eastAsia="Times New Roman" w:hAnsiTheme="minorHAnsi" w:cs="Arial"/>
+          <w:b/>
           <w:bCs/>
+          <w:iCs/>
+          <w:sz w:val="24"/>
+          <w:szCs w:val="28"/>
+          <w:lang w:eastAsia="pl-PL"/>
+        </w:rPr>
+        <w:t>Analiza konstrukcji automaty do kawy Gallery 310 marki Dougwe- Egberts</w:t>
+      </w:r>
+    </w:p>
+    <w:p>
+      <w:pPr>
+        <w:jc w:val="both"/>
+        <w:rPr>
+          <w:rFonts w:asciiTheme="minorHAnsi" w:eastAsia="Times New Roman" w:hAnsiTheme="minorHAnsi" w:cs="Arial"/>
+          <w:b/>
+          <w:bCs/>
+          <w:iCs/>
+          <w:sz w:val="24"/>
+          <w:szCs w:val="28"/>
+          <w:lang w:eastAsia="pl-PL"/>
+        </w:rPr>
+      </w:pPr>
+      <w:r>
+        <w:rPr>
+          <w:rFonts w:asciiTheme="minorHAnsi" w:eastAsia="Times New Roman" w:hAnsiTheme="minorHAnsi" w:cs="Arial"/>
+          <w:b/>
+          <w:bCs/>
+          <w:iCs/>
+          <w:sz w:val="24"/>
+          <w:szCs w:val="28"/>
+          <w:lang w:eastAsia="pl-PL"/>
+        </w:rPr>
+        <w:t xml:space="preserve"> </w:t>
+      </w:r>
+    </w:p>
+    <w:p>
+      <w:pPr>
+        <w:jc w:val="both"/>
+        <w:rPr>
+          <w:rFonts w:ascii="Calibri" w:eastAsia="Times New Roman" w:hAnsi="Calibri" w:cs="Times New Roman"/>
+          <w:sz w:val="24"/>
+          <w:szCs w:val="24"/>
+          <w:lang w:eastAsia="pl-PL"/>
+        </w:rPr>
+      </w:pPr>
+      <w:r>
+        <w:rPr>
+          <w:rFonts w:ascii="Calibri" w:eastAsia="Times New Roman" w:hAnsi="Calibri" w:cs="Times New Roman"/>
           <w:i/>
-          <w:iCs/>
-          <w:sz w:val="29"/>
-          <w:szCs w:val="28"/>
-          <w:lang w:eastAsia="pl-PL"/>
-        </w:rPr>
-        <w:t xml:space="preserve">(Calibri, rozmiar </w:t>
-      </w:r>
-      <w:r>
-        <w:rPr>
-          <w:rFonts w:asciiTheme="minorHAnsi" w:eastAsia="Times New Roman" w:hAnsiTheme="minorHAnsi" w:cs="Arial"/>
-          <w:bCs/>
-          <w:i/>
-          <w:iCs/>
-          <w:sz w:val="29"/>
-          <w:szCs w:val="28"/>
-          <w:lang w:eastAsia="pl-PL"/>
-        </w:rPr>
-        <w:t>12</w:t>
-      </w:r>
-      <w:r>
-        <w:rPr>
-          <w:rFonts w:asciiTheme="minorHAnsi" w:eastAsia="Times New Roman" w:hAnsiTheme="minorHAnsi" w:cs="Arial"/>
-          <w:bCs/>
-          <w:i/>
-          <w:iCs/>
-          <w:sz w:val="29"/>
-          <w:szCs w:val="28"/>
-          <w:lang w:eastAsia="pl-PL"/>
-        </w:rPr>
-        <w:t>, pogrubienie)</w:t>
-      </w:r>
-    </w:p>
-    <w:p>
-      <w:pPr>
-        <w:ind w:firstLine="708"/>
+          <w:sz w:val="24"/>
+          <w:szCs w:val="24"/>
+          <w:lang w:eastAsia="pl-PL"/>
+        </w:rPr>
+        <w:tab/>
+      </w:r>
+      <w:r>
+        <w:rPr>
+          <w:rFonts w:ascii="Calibri" w:eastAsia="Times New Roman" w:hAnsi="Calibri" w:cs="Times New Roman"/>
+          <w:sz w:val="24"/>
+          <w:szCs w:val="24"/>
+          <w:lang w:eastAsia="pl-PL"/>
+        </w:rPr>
+        <w:t>Zadaniem automatu jest wydawanie użytkownikowi określonego, wybranego przez niego rodzaju kawy. Czynność ta wykonywana jest po uiszczenia przez użytkownika z góry określonej opłaty. Jest to automat wyższej klasy – wyposażony jest m. in. w młynek do kawy, co pozwala na parzenie świerzego napoju. Urządzenie to ma zaledw</w:t>
+      </w:r>
+      <w:r>
+        <w:rPr>
+          <w:rFonts w:ascii="Calibri" w:eastAsia="Times New Roman" w:hAnsi="Calibri" w:cs="Times New Roman"/>
+          <w:sz w:val="24"/>
+          <w:szCs w:val="24"/>
+          <w:lang w:eastAsia="pl-PL"/>
+        </w:rPr>
+        <w:t xml:space="preserve">ie 230mm wysokości – oznacza to, że dla wygodnego stosowania musi on być postawiony na wybranym podwyższeniu (np. stoliku). </w:t>
+      </w:r>
+    </w:p>
+    <w:p>
+      <w:pPr>
         <w:jc w:val="both"/>
         <w:rPr>
           <w:rFonts w:ascii="Calibri" w:eastAsia="Times New Roman" w:hAnsi="Calibri" w:cs="Times New Roman"/>
@@ -783,55 +616,8 @@
           <w:lang w:eastAsia="pl-PL"/>
         </w:rPr>
       </w:pPr>
-      <w:r>
-        <w:rPr>
-          <w:rFonts w:ascii="Calibri" w:eastAsia="Times New Roman" w:hAnsi="Calibri" w:cs="Times New Roman"/>
-          <w:sz w:val="24"/>
-          <w:szCs w:val="24"/>
-          <w:lang w:eastAsia="pl-PL"/>
-        </w:rPr>
-        <w:t>Tekst właściwy pracy. Czcionka Calibri, rozmiar 12, interlinia 1,</w:t>
-      </w:r>
-      <w:r>
-        <w:rPr>
-          <w:rFonts w:ascii="Calibri" w:eastAsia="Times New Roman" w:hAnsi="Calibri" w:cs="Times New Roman"/>
-          <w:sz w:val="24"/>
-          <w:szCs w:val="24"/>
-          <w:lang w:eastAsia="pl-PL"/>
-        </w:rPr>
-        <w:t>0</w:t>
-      </w:r>
-      <w:r>
-        <w:rPr>
-          <w:rFonts w:ascii="Calibri" w:eastAsia="Times New Roman" w:hAnsi="Calibri" w:cs="Times New Roman"/>
-          <w:sz w:val="24"/>
-          <w:szCs w:val="24"/>
-          <w:lang w:eastAsia="pl-PL"/>
-        </w:rPr>
-        <w:t>. Akapit rozpoczynany jest pojedynczym tabulatorem. Zastosować obustronne justowanie tekstu. Odnośniki do literatury proszę umieszczać w nawiasach kwadratowych [1]. Przed i za rysunkiem, tabelą wstawić jedną linię odstępu. Dodatkowa linia odstępu między rysunkiem a podpisem rysunku.</w:t>
-      </w:r>
-    </w:p>
-    <w:p>
-      <w:pPr>
-        <w:jc w:val="both"/>
-        <w:rPr>
-          <w:rFonts w:ascii="Calibri" w:eastAsia="Times New Roman" w:hAnsi="Calibri" w:cs="Times New Roman"/>
-          <w:i/>
-          <w:sz w:val="24"/>
-          <w:szCs w:val="24"/>
-          <w:lang w:eastAsia="pl-PL"/>
-        </w:rPr>
-      </w:pPr>
-      <w:r>
-        <w:rPr>
-          <w:rFonts w:ascii="Calibri" w:eastAsia="Times New Roman" w:hAnsi="Calibri" w:cs="Times New Roman"/>
-          <w:i/>
-          <w:sz w:val="24"/>
-          <w:szCs w:val="24"/>
-          <w:lang w:eastAsia="pl-PL"/>
-        </w:rPr>
-        <w:t>(1 linia odstępu 12 pkt.)</w:t>
-      </w:r>
+      <w:bookmarkStart w:id="0" w:name="_GoBack"/>
+      <w:bookmarkEnd w:id="0"/>
     </w:p>
     <w:p>
       <w:pPr>
@@ -852,10 +638,10 @@
           <w:lang w:eastAsia="pl-PL"/>
         </w:rPr>
         <w:drawing>
-          <wp:inline distT="0" distB="0" distL="0" distR="0" wp14:anchorId="5E966147" wp14:editId="4A1EB9A8">
-            <wp:extent cx="3421322" cy="2211572"/>
-            <wp:effectExtent l="0" t="0" r="8255" b="0"/>
-            <wp:docPr id="5" name="Obraz 5"/>
+          <wp:inline distT="0" distB="0" distL="0" distR="0">
+            <wp:extent cx="2353945" cy="2658745"/>
+            <wp:effectExtent l="0" t="0" r="8255" b="8255"/>
+            <wp:docPr id="2" name="Picture 2"/>
             <wp:cNvGraphicFramePr>
               <a:graphicFrameLocks xmlns:a="http://schemas.openxmlformats.org/drawingml/2006/main" noChangeAspect="1"/>
             </wp:cNvGraphicFramePr>
@@ -863,29 +649,36 @@
               <a:graphicData uri="http://schemas.openxmlformats.org/drawingml/2006/picture">
                 <pic:pic xmlns:pic="http://schemas.openxmlformats.org/drawingml/2006/picture">
                   <pic:nvPicPr>
-                    <pic:cNvPr id="0" name="Corel test TIG.jpg"/>
-                    <pic:cNvPicPr/>
+                    <pic:cNvPr id="0" name="Picture 1"/>
+                    <pic:cNvPicPr>
+                      <a:picLocks noChangeAspect="1" noChangeArrowheads="1"/>
+                    </pic:cNvPicPr>
                   </pic:nvPicPr>
                   <pic:blipFill>
-                    <a:blip r:embed="rId11" cstate="print">
+                    <a:blip r:embed="rId11">
                       <a:extLst>
                         <a:ext uri="{28A0092B-C50C-407E-A947-70E740481C1C}">
                           <a14:useLocalDpi xmlns:a14="http://schemas.microsoft.com/office/drawing/2010/main" val="0"/>
                         </a:ext>
                       </a:extLst>
                     </a:blip>
+                    <a:srcRect/>
                     <a:stretch>
                       <a:fillRect/>
                     </a:stretch>
                   </pic:blipFill>
-                  <pic:spPr>
+                  <pic:spPr bwMode="auto">
                     <a:xfrm>
                       <a:off x="0" y="0"/>
-                      <a:ext cx="3433142" cy="2219212"/>
+                      <a:ext cx="2353945" cy="2658745"/>
                     </a:xfrm>
                     <a:prstGeom prst="rect">
                       <a:avLst/>
                     </a:prstGeom>
+                    <a:noFill/>
+                    <a:ln>
+                      <a:noFill/>
+                    </a:ln>
                   </pic:spPr>
                 </pic:pic>
               </a:graphicData>
@@ -899,17 +692,6 @@
         <w:jc w:val="center"/>
         <w:rPr>
           <w:rFonts w:ascii="Calibri" w:eastAsia="Times New Roman" w:hAnsi="Calibri" w:cs="Times New Roman"/>
-          <w:sz w:val="24"/>
-          <w:szCs w:val="24"/>
-          <w:lang w:eastAsia="pl-PL"/>
-        </w:rPr>
-      </w:pPr>
-    </w:p>
-    <w:p>
-      <w:pPr>
-        <w:jc w:val="center"/>
-        <w:rPr>
-          <w:rFonts w:ascii="Calibri" w:eastAsia="Times New Roman" w:hAnsi="Calibri" w:cs="Times New Roman"/>
           <w:i/>
           <w:sz w:val="24"/>
           <w:szCs w:val="24"/>
@@ -968,25 +750,16 @@
           <w:szCs w:val="24"/>
           <w:lang w:eastAsia="pl-PL"/>
         </w:rPr>
-        <w:t>Podpis rysunku</w:t>
-      </w:r>
-      <w:r>
-        <w:rPr>
-          <w:rFonts w:ascii="Calibri" w:eastAsia="Times New Roman" w:hAnsi="Calibri" w:cs="Times New Roman"/>
-          <w:sz w:val="24"/>
-          <w:szCs w:val="24"/>
-          <w:lang w:eastAsia="pl-PL"/>
-        </w:rPr>
-        <w:t xml:space="preserve"> </w:t>
-      </w:r>
-      <w:r>
-        <w:rPr>
-          <w:rFonts w:ascii="Calibri" w:eastAsia="Times New Roman" w:hAnsi="Calibri" w:cs="Times New Roman"/>
-          <w:sz w:val="24"/>
-          <w:szCs w:val="24"/>
-          <w:lang w:eastAsia="pl-PL"/>
-        </w:rPr>
-        <w:t>[1]</w:t>
+        <w:t>Widok ogólny  dystrybutora Gallery 310[1</w:t>
+      </w:r>
+      <w:r>
+        <w:rPr>
+          <w:rFonts w:ascii="Calibri" w:eastAsia="Times New Roman" w:hAnsi="Calibri" w:cs="Times New Roman"/>
+          <w:sz w:val="24"/>
+          <w:szCs w:val="24"/>
+          <w:lang w:eastAsia="pl-PL"/>
+        </w:rPr>
+        <w:t>]</w:t>
       </w:r>
       <w:r>
         <w:rPr>
@@ -997,37 +770,6 @@
         </w:rPr>
         <w:br/>
       </w:r>
-      <w:r>
-        <w:rPr>
-          <w:rFonts w:ascii="Calibri" w:eastAsia="Times New Roman" w:hAnsi="Calibri" w:cs="Times New Roman"/>
-          <w:i/>
-          <w:sz w:val="24"/>
-          <w:szCs w:val="24"/>
-          <w:lang w:eastAsia="pl-PL"/>
-        </w:rPr>
-        <w:t xml:space="preserve">(wyśrodkowanie, odnośnik do źródła na końcu w nawiasie kwadratowym) </w:t>
-      </w:r>
-    </w:p>
-    <w:p>
-      <w:pPr>
-        <w:rPr>
-          <w:rFonts w:ascii="Calibri" w:eastAsia="Times New Roman" w:hAnsi="Calibri" w:cs="Times New Roman"/>
-          <w:i/>
-          <w:sz w:val="24"/>
-          <w:szCs w:val="24"/>
-          <w:lang w:eastAsia="pl-PL"/>
-        </w:rPr>
-      </w:pPr>
-      <w:r>
-        <w:rPr>
-          <w:rFonts w:ascii="Calibri" w:eastAsia="Times New Roman" w:hAnsi="Calibri" w:cs="Times New Roman"/>
-          <w:i/>
-          <w:sz w:val="24"/>
-          <w:szCs w:val="24"/>
-          <w:lang w:eastAsia="pl-PL"/>
-        </w:rPr>
-        <w:t>(1 linia odstępu 12 pkt.)</w:t>
-      </w:r>
     </w:p>
     <w:p>
       <w:pPr>
@@ -1046,151 +788,8 @@
           <w:szCs w:val="24"/>
           <w:lang w:eastAsia="pl-PL"/>
         </w:rPr>
-        <w:t>Dalszy tekst artykułu. Dalszy tekst artykułu.</w:t>
-      </w:r>
-      <w:r>
-        <w:rPr>
-          <w:rFonts w:ascii="Calibri" w:eastAsia="Times New Roman" w:hAnsi="Calibri" w:cs="Times New Roman"/>
-          <w:sz w:val="24"/>
-          <w:szCs w:val="24"/>
-          <w:lang w:eastAsia="pl-PL"/>
-        </w:rPr>
-        <w:t xml:space="preserve"> </w:t>
-      </w:r>
-      <w:r>
-        <w:rPr>
-          <w:rFonts w:ascii="Calibri" w:eastAsia="Times New Roman" w:hAnsi="Calibri" w:cs="Times New Roman"/>
-          <w:sz w:val="24"/>
-          <w:szCs w:val="24"/>
-          <w:lang w:eastAsia="pl-PL"/>
-        </w:rPr>
-        <w:t>Dalszy tekst artykułu. Dalszy tekst artykułu. Dalszy tekst artykułu. Dalszy tekst artykułu. Dalszy tekst artykułu. Dalszy tekst artykułu. Dalszy tekst artykułu. Dalszy tekst artykułu. Dalszy tekst artykułu.</w:t>
-      </w:r>
-      <w:r>
-        <w:rPr>
-          <w:rFonts w:ascii="Calibri" w:eastAsia="Times New Roman" w:hAnsi="Calibri" w:cs="Times New Roman"/>
-          <w:sz w:val="24"/>
-          <w:szCs w:val="24"/>
-          <w:lang w:eastAsia="pl-PL"/>
-        </w:rPr>
-        <w:t xml:space="preserve"> </w:t>
-      </w:r>
-      <w:r>
-        <w:rPr>
-          <w:rFonts w:ascii="Calibri" w:eastAsia="Times New Roman" w:hAnsi="Calibri" w:cs="Times New Roman"/>
-          <w:sz w:val="24"/>
-          <w:szCs w:val="24"/>
-          <w:lang w:eastAsia="pl-PL"/>
-        </w:rPr>
-        <w:t>Dalszy tekst artykułu.</w:t>
-      </w:r>
-      <w:r>
-        <w:rPr>
-          <w:rFonts w:ascii="Calibri" w:eastAsia="Times New Roman" w:hAnsi="Calibri" w:cs="Times New Roman"/>
-          <w:sz w:val="24"/>
-          <w:szCs w:val="24"/>
-          <w:lang w:eastAsia="pl-PL"/>
-        </w:rPr>
-        <w:t xml:space="preserve"> </w:t>
-      </w:r>
-      <w:r>
-        <w:rPr>
-          <w:rFonts w:ascii="Calibri" w:eastAsia="Times New Roman" w:hAnsi="Calibri" w:cs="Times New Roman"/>
-          <w:sz w:val="24"/>
-          <w:szCs w:val="24"/>
-          <w:lang w:eastAsia="pl-PL"/>
-        </w:rPr>
-        <w:t xml:space="preserve">Dalszy tekst artykułu. </w:t>
-      </w:r>
-      <w:r>
-        <w:rPr>
-          <w:rFonts w:ascii="Calibri" w:eastAsia="Times New Roman" w:hAnsi="Calibri" w:cs="Times New Roman"/>
-          <w:sz w:val="24"/>
-          <w:szCs w:val="24"/>
-          <w:lang w:eastAsia="pl-PL"/>
-        </w:rPr>
-        <w:t xml:space="preserve">Dalszy tekst artykułu. Dalszy tekst artykułu. Dalszy tekst artykułu. </w:t>
-      </w:r>
-      <w:r>
-        <w:rPr>
-          <w:rFonts w:ascii="Calibri" w:eastAsia="Times New Roman" w:hAnsi="Calibri" w:cs="Times New Roman"/>
-          <w:sz w:val="24"/>
-          <w:szCs w:val="24"/>
-          <w:lang w:eastAsia="pl-PL"/>
-        </w:rPr>
-        <w:t>Dalszy tekst artykułu.</w:t>
-      </w:r>
-      <w:r>
-        <w:rPr>
-          <w:rFonts w:ascii="Calibri" w:eastAsia="Times New Roman" w:hAnsi="Calibri" w:cs="Times New Roman"/>
-          <w:sz w:val="24"/>
-          <w:szCs w:val="24"/>
-          <w:lang w:eastAsia="pl-PL"/>
-        </w:rPr>
-        <w:t xml:space="preserve"> </w:t>
-      </w:r>
-      <w:r>
-        <w:rPr>
-          <w:rFonts w:ascii="Calibri" w:eastAsia="Times New Roman" w:hAnsi="Calibri" w:cs="Times New Roman"/>
-          <w:sz w:val="24"/>
-          <w:szCs w:val="24"/>
-          <w:lang w:eastAsia="pl-PL"/>
-        </w:rPr>
-        <w:t>Dalszy tekst artykułu.</w:t>
-      </w:r>
-      <w:r>
-        <w:rPr>
-          <w:rFonts w:ascii="Calibri" w:eastAsia="Times New Roman" w:hAnsi="Calibri" w:cs="Times New Roman"/>
-          <w:sz w:val="24"/>
-          <w:szCs w:val="24"/>
-          <w:lang w:eastAsia="pl-PL"/>
-        </w:rPr>
-        <w:t xml:space="preserve"> </w:t>
-      </w:r>
-      <w:r>
-        <w:rPr>
-          <w:rFonts w:ascii="Calibri" w:eastAsia="Times New Roman" w:hAnsi="Calibri" w:cs="Times New Roman"/>
-          <w:sz w:val="24"/>
-          <w:szCs w:val="24"/>
-          <w:lang w:eastAsia="pl-PL"/>
-        </w:rPr>
-        <w:t>Dalszy tekst artykułu.</w:t>
-      </w:r>
-      <w:r>
-        <w:rPr>
-          <w:rFonts w:ascii="Calibri" w:eastAsia="Times New Roman" w:hAnsi="Calibri" w:cs="Times New Roman"/>
-          <w:sz w:val="24"/>
-          <w:szCs w:val="24"/>
-          <w:lang w:eastAsia="pl-PL"/>
-        </w:rPr>
-        <w:t xml:space="preserve"> </w:t>
-      </w:r>
-      <w:r>
-        <w:rPr>
-          <w:rFonts w:ascii="Calibri" w:eastAsia="Times New Roman" w:hAnsi="Calibri" w:cs="Times New Roman"/>
-          <w:sz w:val="24"/>
-          <w:szCs w:val="24"/>
-          <w:lang w:eastAsia="pl-PL"/>
-        </w:rPr>
-        <w:t>Dalszy tekst artykułu.</w:t>
-      </w:r>
-      <w:r>
-        <w:rPr>
-          <w:rFonts w:ascii="Calibri" w:eastAsia="Times New Roman" w:hAnsi="Calibri" w:cs="Times New Roman"/>
-          <w:sz w:val="24"/>
-          <w:szCs w:val="24"/>
-          <w:lang w:eastAsia="pl-PL"/>
-        </w:rPr>
-        <w:t xml:space="preserve"> </w:t>
-      </w:r>
-      <w:r>
-        <w:rPr>
-          <w:rFonts w:ascii="Calibri" w:eastAsia="Times New Roman" w:hAnsi="Calibri" w:cs="Times New Roman"/>
-          <w:sz w:val="24"/>
-          <w:szCs w:val="24"/>
-          <w:lang w:eastAsia="pl-PL"/>
-        </w:rPr>
-        <w:t>Dalszy tekst artykułu.</w:t>
+        <w:tab/>
+        <w:t xml:space="preserve">Na rysunku powyżej przedstawiono wygląd zewnętrzny urządzenia. Kolejne numery odpowiadają odpowiednio: 1 – drzwiczki, 2- prezroczysta szyba, 3 – obudowa, 4- miejsce na opcjonalną reklamę, 5- panel operatorski, 6- zamek do drzwi, 7- oparcie dla kubków, 8- zbiornik na rozlany płyn. Pomimo małych rozmiarów i względnie prostej budowy, automat pozwala na sporządzenie nawet 8 rodzajów kawy, o różnej ilości zawartych w niej dodatków, takich jak zawartość mleka i cukru. Wewnątrz automatu znajduje się także obrotowy magazyn kubków, na którym wzorowano się przy konstrukcji własnego dystrybutora. Magazyn posiada pojemność nawet do 25 kubków. Mechanizm opadania kubków wykorzystuje specjalnie wykonane krzywki, przypominające swoim kształtem ślimaka. Każdy pełen obrót krzywki powoduje opadnięcie jednego kubka. Liczba takich krzywek dla tego konkretnego dystrybutora wynosi 4, ale może ona być różna w zależności od wybranej konstrukcji. </w:t>
       </w:r>
     </w:p>
     <w:p>
@@ -1952,7 +1551,7 @@
           <w:szCs w:val="29"/>
         </w:rPr>
       </w:pPr>
-      <w:bookmarkStart w:id="2" w:name="_Toc317629570"/>
+      <w:bookmarkStart w:id="1" w:name="_Toc317629570"/>
       <w:r>
         <w:rPr>
           <w:rFonts w:asciiTheme="majorHAnsi" w:hAnsiTheme="majorHAnsi" w:cstheme="minorHAnsi"/>
@@ -1962,7 +1561,7 @@
         </w:rPr>
         <w:t>Bibliografia</w:t>
       </w:r>
-      <w:bookmarkEnd w:id="2"/>
+      <w:bookmarkEnd w:id="1"/>
       <w:r>
         <w:rPr>
           <w:rFonts w:asciiTheme="minorHAnsi" w:hAnsiTheme="minorHAnsi" w:cstheme="minorHAnsi"/>

</xml_diff>

<commit_message>
Finished 2.1 - 3 basic conceptions. Pages left: 5,5
</commit_message>
<xml_diff>
--- a/Konstrukcja i sterowanie automatycznego barmana.docx
+++ b/Konstrukcja i sterowanie automatycznego barmana.docx
@@ -616,19 +616,18 @@
           <w:lang w:eastAsia="pl-PL"/>
         </w:rPr>
       </w:pPr>
+    </w:p>
+    <w:p>
+      <w:pPr>
+        <w:jc w:val="center"/>
+        <w:rPr>
+          <w:rFonts w:ascii="Calibri" w:eastAsia="Times New Roman" w:hAnsi="Calibri" w:cs="Times New Roman"/>
+          <w:sz w:val="24"/>
+          <w:szCs w:val="24"/>
+          <w:lang w:eastAsia="pl-PL"/>
+        </w:rPr>
+      </w:pPr>
       <w:bookmarkStart w:id="0" w:name="_GoBack"/>
-      <w:bookmarkEnd w:id="0"/>
-    </w:p>
-    <w:p>
-      <w:pPr>
-        <w:jc w:val="center"/>
-        <w:rPr>
-          <w:rFonts w:ascii="Calibri" w:eastAsia="Times New Roman" w:hAnsi="Calibri" w:cs="Times New Roman"/>
-          <w:sz w:val="24"/>
-          <w:szCs w:val="24"/>
-          <w:lang w:eastAsia="pl-PL"/>
-        </w:rPr>
-      </w:pPr>
       <w:r>
         <w:rPr>
           <w:rFonts w:ascii="Calibri" w:eastAsia="Times New Roman" w:hAnsi="Calibri" w:cs="Times New Roman"/>
@@ -639,8 +638,8 @@
         </w:rPr>
         <w:drawing>
           <wp:inline distT="0" distB="0" distL="0" distR="0">
-            <wp:extent cx="2353945" cy="2658745"/>
-            <wp:effectExtent l="0" t="0" r="8255" b="8255"/>
+            <wp:extent cx="2244436" cy="2535056"/>
+            <wp:effectExtent l="0" t="0" r="3810" b="0"/>
             <wp:docPr id="2" name="Picture 2"/>
             <wp:cNvGraphicFramePr>
               <a:graphicFrameLocks xmlns:a="http://schemas.openxmlformats.org/drawingml/2006/main" noChangeAspect="1"/>
@@ -670,7 +669,7 @@
                   <pic:spPr bwMode="auto">
                     <a:xfrm>
                       <a:off x="0" y="0"/>
-                      <a:ext cx="2353945" cy="2658745"/>
+                      <a:ext cx="2250693" cy="2542123"/>
                     </a:xfrm>
                     <a:prstGeom prst="rect">
                       <a:avLst/>
@@ -686,6 +685,7 @@
           </wp:inline>
         </w:drawing>
       </w:r>
+      <w:bookmarkEnd w:id="0"/>
     </w:p>
     <w:p>
       <w:pPr>
@@ -789,7 +789,28 @@
           <w:lang w:eastAsia="pl-PL"/>
         </w:rPr>
         <w:tab/>
-        <w:t xml:space="preserve">Na rysunku powyżej przedstawiono wygląd zewnętrzny urządzenia. Kolejne numery odpowiadają odpowiednio: 1 – drzwiczki, 2- prezroczysta szyba, 3 – obudowa, 4- miejsce na opcjonalną reklamę, 5- panel operatorski, 6- zamek do drzwi, 7- oparcie dla kubków, 8- zbiornik na rozlany płyn. Pomimo małych rozmiarów i względnie prostej budowy, automat pozwala na sporządzenie nawet 8 rodzajów kawy, o różnej ilości zawartych w niej dodatków, takich jak zawartość mleka i cukru. Wewnątrz automatu znajduje się także obrotowy magazyn kubków, na którym wzorowano się przy konstrukcji własnego dystrybutora. Magazyn posiada pojemność nawet do 25 kubków. Mechanizm opadania kubków wykorzystuje specjalnie wykonane krzywki, przypominające swoim kształtem ślimaka. Każdy pełen obrót krzywki powoduje opadnięcie jednego kubka. Liczba takich krzywek dla tego konkretnego dystrybutora wynosi 4, ale może ona być różna w zależności od wybranej konstrukcji. </w:t>
+        <w:t xml:space="preserve">Na rysunku powyżej przedstawiono wygląd zewnętrzny urządzenia. Kolejne numery odpowiadają odpowiednio: 1 – drzwiczki, 2- prezroczysta szyba, 3 – obudowa, 4- miejsce na opcjonalną reklamę, 5- panel operatorski, 6- zamek do drzwi, 7- oparcie dla kubków, 8- zbiornik na rozlany płyn. Pomimo małych rozmiarów i względnie prostej budowy, automat pozwala na sporządzenie nawet 8 rodzajów kawy, o różnej ilości zawartych w niej dodatków, takich jak zawartość mleka i cukru. </w:t>
+      </w:r>
+    </w:p>
+    <w:p>
+      <w:pPr>
+        <w:ind w:firstLine="708"/>
+        <w:jc w:val="both"/>
+        <w:rPr>
+          <w:rFonts w:ascii="Calibri" w:eastAsia="Times New Roman" w:hAnsi="Calibri" w:cs="Times New Roman"/>
+          <w:sz w:val="24"/>
+          <w:szCs w:val="24"/>
+          <w:lang w:eastAsia="pl-PL"/>
+        </w:rPr>
+      </w:pPr>
+      <w:r>
+        <w:rPr>
+          <w:rFonts w:ascii="Calibri" w:eastAsia="Times New Roman" w:hAnsi="Calibri" w:cs="Times New Roman"/>
+          <w:sz w:val="24"/>
+          <w:szCs w:val="24"/>
+          <w:lang w:eastAsia="pl-PL"/>
+        </w:rPr>
+        <w:t xml:space="preserve">Wewnątrz automatu znajduje się także obrotowy magazyn kubków, na którym wzorowano się przy konstrukcji własnego dystrybutora. Magazyn posiada pojemność nawet do 25 kubków. Mechanizm opadania kubków wykorzystuje specjalnie wykonane krzywki, przypominające swoim kształtem ślimaka. Każdy pełen obrót krzywki powoduje opadnięcie jednego kubka. Liczba takich krzywek dla tego konkretnego dystrybutora wynosi 4, ale może ona być różna w zależności od wybranej konstrukcji. </w:t>
       </w:r>
     </w:p>
     <w:p>
@@ -833,7 +854,7 @@
           <w:szCs w:val="28"/>
           <w:lang w:eastAsia="pl-PL"/>
         </w:rPr>
-        <w:t>Tytuł rozdziału</w:t>
+        <w:t>Projekt automatycznego dytrybuora napojów</w:t>
       </w:r>
     </w:p>
     <w:p>
@@ -869,374 +890,9 @@
           <w:szCs w:val="28"/>
           <w:lang w:eastAsia="pl-PL"/>
         </w:rPr>
-        <w:t>2.1 Tabele</w:t>
-      </w:r>
-    </w:p>
-    <w:p>
-      <w:pPr>
-        <w:ind w:firstLine="708"/>
-        <w:rPr>
-          <w:rFonts w:ascii="Calibri" w:eastAsia="Times New Roman" w:hAnsi="Calibri" w:cs="Times New Roman"/>
-          <w:sz w:val="24"/>
-          <w:szCs w:val="24"/>
-          <w:lang w:eastAsia="pl-PL"/>
-        </w:rPr>
-      </w:pPr>
-      <w:r>
-        <w:rPr>
-          <w:rFonts w:ascii="Calibri" w:eastAsia="Times New Roman" w:hAnsi="Calibri" w:cs="Times New Roman"/>
-          <w:sz w:val="24"/>
-          <w:szCs w:val="24"/>
-          <w:lang w:eastAsia="pl-PL"/>
-        </w:rPr>
-        <w:t xml:space="preserve">Należy pamiętać że podpis tabeli zamieszczamy nad tabelą. </w:t>
-      </w:r>
-    </w:p>
-    <w:p>
-      <w:pPr>
-        <w:rPr>
-          <w:rFonts w:ascii="Calibri" w:eastAsia="Times New Roman" w:hAnsi="Calibri" w:cs="Times New Roman"/>
-          <w:i/>
-          <w:sz w:val="24"/>
-          <w:szCs w:val="24"/>
-          <w:lang w:eastAsia="pl-PL"/>
-        </w:rPr>
-      </w:pPr>
-      <w:r>
-        <w:rPr>
-          <w:rFonts w:ascii="Calibri" w:eastAsia="Times New Roman" w:hAnsi="Calibri" w:cs="Times New Roman"/>
-          <w:i/>
-          <w:sz w:val="24"/>
-          <w:szCs w:val="24"/>
-          <w:lang w:eastAsia="pl-PL"/>
-        </w:rPr>
-        <w:t>(1 linia odstępu 12 pkt.)</w:t>
-      </w:r>
-    </w:p>
-    <w:p>
-      <w:pPr>
-        <w:jc w:val="center"/>
-        <w:rPr>
-          <w:rFonts w:ascii="Calibri" w:eastAsia="Times New Roman" w:hAnsi="Calibri" w:cs="Times New Roman"/>
-          <w:sz w:val="24"/>
-          <w:szCs w:val="24"/>
-          <w:lang w:eastAsia="pl-PL"/>
-        </w:rPr>
-      </w:pPr>
-      <w:r>
-        <w:rPr>
-          <w:rFonts w:ascii="Calibri" w:eastAsia="Times New Roman" w:hAnsi="Calibri" w:cs="Times New Roman"/>
-          <w:sz w:val="24"/>
-          <w:szCs w:val="24"/>
-          <w:lang w:eastAsia="pl-PL"/>
-        </w:rPr>
-        <w:t>Tab. 1.2.</w:t>
-      </w:r>
-      <w:r>
-        <w:rPr>
-          <w:rFonts w:ascii="Calibri" w:eastAsia="Times New Roman" w:hAnsi="Calibri" w:cs="Times New Roman"/>
-          <w:sz w:val="24"/>
-          <w:szCs w:val="24"/>
-          <w:lang w:eastAsia="pl-PL"/>
-        </w:rPr>
-        <w:t xml:space="preserve"> Podpis (wyśrodkowanie)</w:t>
-      </w:r>
-    </w:p>
-    <w:tbl>
-      <w:tblPr>
-        <w:tblStyle w:val="TableGrid"/>
-        <w:tblW w:w="0" w:type="auto"/>
-        <w:jc w:val="center"/>
-        <w:tblLook w:val="04A0" w:firstRow="1" w:lastRow="0" w:firstColumn="1" w:lastColumn="0" w:noHBand="0" w:noVBand="1"/>
-      </w:tblPr>
-      <w:tblGrid>
-        <w:gridCol w:w="1421"/>
-        <w:gridCol w:w="1421"/>
-        <w:gridCol w:w="1421"/>
-        <w:gridCol w:w="1421"/>
-        <w:gridCol w:w="1421"/>
-      </w:tblGrid>
-      <w:tr>
-        <w:trPr>
-          <w:trHeight w:val="338"/>
-          <w:jc w:val="center"/>
-        </w:trPr>
-        <w:tc>
-          <w:tcPr>
-            <w:tcW w:w="1421" w:type="dxa"/>
-          </w:tcPr>
-          <w:p>
-            <w:pPr>
-              <w:rPr>
-                <w:rFonts w:ascii="Calibri" w:eastAsia="Times New Roman" w:hAnsi="Calibri" w:cs="Times New Roman"/>
-                <w:sz w:val="24"/>
-                <w:szCs w:val="24"/>
-                <w:lang w:eastAsia="pl-PL"/>
-              </w:rPr>
-            </w:pPr>
-          </w:p>
-        </w:tc>
-        <w:tc>
-          <w:tcPr>
-            <w:tcW w:w="1421" w:type="dxa"/>
-          </w:tcPr>
-          <w:p>
-            <w:pPr>
-              <w:jc w:val="center"/>
-              <w:rPr>
-                <w:rFonts w:ascii="Calibri" w:eastAsia="Times New Roman" w:hAnsi="Calibri" w:cs="Times New Roman"/>
-                <w:sz w:val="24"/>
-                <w:szCs w:val="24"/>
-                <w:lang w:eastAsia="pl-PL"/>
-              </w:rPr>
-            </w:pPr>
-          </w:p>
-        </w:tc>
-        <w:tc>
-          <w:tcPr>
-            <w:tcW w:w="1421" w:type="dxa"/>
-          </w:tcPr>
-          <w:p>
-            <w:pPr>
-              <w:jc w:val="center"/>
-              <w:rPr>
-                <w:rFonts w:ascii="Calibri" w:eastAsia="Times New Roman" w:hAnsi="Calibri" w:cs="Times New Roman"/>
-                <w:sz w:val="24"/>
-                <w:szCs w:val="24"/>
-                <w:lang w:eastAsia="pl-PL"/>
-              </w:rPr>
-            </w:pPr>
-          </w:p>
-        </w:tc>
-        <w:tc>
-          <w:tcPr>
-            <w:tcW w:w="1421" w:type="dxa"/>
-          </w:tcPr>
-          <w:p>
-            <w:pPr>
-              <w:jc w:val="center"/>
-              <w:rPr>
-                <w:rFonts w:ascii="Calibri" w:eastAsia="Times New Roman" w:hAnsi="Calibri" w:cs="Times New Roman"/>
-                <w:sz w:val="24"/>
-                <w:szCs w:val="24"/>
-                <w:lang w:eastAsia="pl-PL"/>
-              </w:rPr>
-            </w:pPr>
-          </w:p>
-        </w:tc>
-        <w:tc>
-          <w:tcPr>
-            <w:tcW w:w="1421" w:type="dxa"/>
-          </w:tcPr>
-          <w:p>
-            <w:pPr>
-              <w:jc w:val="center"/>
-              <w:rPr>
-                <w:rFonts w:ascii="Calibri" w:eastAsia="Times New Roman" w:hAnsi="Calibri" w:cs="Times New Roman"/>
-                <w:sz w:val="24"/>
-                <w:szCs w:val="24"/>
-                <w:lang w:eastAsia="pl-PL"/>
-              </w:rPr>
-            </w:pPr>
-          </w:p>
-        </w:tc>
-      </w:tr>
-      <w:tr>
-        <w:trPr>
-          <w:trHeight w:val="338"/>
-          <w:jc w:val="center"/>
-        </w:trPr>
-        <w:tc>
-          <w:tcPr>
-            <w:tcW w:w="1421" w:type="dxa"/>
-          </w:tcPr>
-          <w:p>
-            <w:pPr>
-              <w:jc w:val="center"/>
-              <w:rPr>
-                <w:rFonts w:ascii="Calibri" w:eastAsia="Times New Roman" w:hAnsi="Calibri" w:cs="Times New Roman"/>
-                <w:sz w:val="24"/>
-                <w:szCs w:val="24"/>
-                <w:lang w:eastAsia="pl-PL"/>
-              </w:rPr>
-            </w:pPr>
-          </w:p>
-        </w:tc>
-        <w:tc>
-          <w:tcPr>
-            <w:tcW w:w="1421" w:type="dxa"/>
-          </w:tcPr>
-          <w:p>
-            <w:pPr>
-              <w:jc w:val="center"/>
-              <w:rPr>
-                <w:rFonts w:ascii="Calibri" w:eastAsia="Times New Roman" w:hAnsi="Calibri" w:cs="Times New Roman"/>
-                <w:sz w:val="24"/>
-                <w:szCs w:val="24"/>
-                <w:lang w:eastAsia="pl-PL"/>
-              </w:rPr>
-            </w:pPr>
-          </w:p>
-        </w:tc>
-        <w:tc>
-          <w:tcPr>
-            <w:tcW w:w="1421" w:type="dxa"/>
-          </w:tcPr>
-          <w:p>
-            <w:pPr>
-              <w:jc w:val="center"/>
-              <w:rPr>
-                <w:rFonts w:ascii="Calibri" w:eastAsia="Times New Roman" w:hAnsi="Calibri" w:cs="Times New Roman"/>
-                <w:sz w:val="24"/>
-                <w:szCs w:val="24"/>
-                <w:lang w:eastAsia="pl-PL"/>
-              </w:rPr>
-            </w:pPr>
-          </w:p>
-        </w:tc>
-        <w:tc>
-          <w:tcPr>
-            <w:tcW w:w="1421" w:type="dxa"/>
-          </w:tcPr>
-          <w:p>
-            <w:pPr>
-              <w:jc w:val="center"/>
-              <w:rPr>
-                <w:rFonts w:ascii="Calibri" w:eastAsia="Times New Roman" w:hAnsi="Calibri" w:cs="Times New Roman"/>
-                <w:sz w:val="24"/>
-                <w:szCs w:val="24"/>
-                <w:lang w:eastAsia="pl-PL"/>
-              </w:rPr>
-            </w:pPr>
-          </w:p>
-        </w:tc>
-        <w:tc>
-          <w:tcPr>
-            <w:tcW w:w="1421" w:type="dxa"/>
-          </w:tcPr>
-          <w:p>
-            <w:pPr>
-              <w:jc w:val="center"/>
-              <w:rPr>
-                <w:rFonts w:ascii="Calibri" w:eastAsia="Times New Roman" w:hAnsi="Calibri" w:cs="Times New Roman"/>
-                <w:sz w:val="24"/>
-                <w:szCs w:val="24"/>
-                <w:lang w:eastAsia="pl-PL"/>
-              </w:rPr>
-            </w:pPr>
-          </w:p>
-        </w:tc>
-      </w:tr>
-      <w:tr>
-        <w:trPr>
-          <w:trHeight w:val="338"/>
-          <w:jc w:val="center"/>
-        </w:trPr>
-        <w:tc>
-          <w:tcPr>
-            <w:tcW w:w="1421" w:type="dxa"/>
-          </w:tcPr>
-          <w:p>
-            <w:pPr>
-              <w:jc w:val="center"/>
-              <w:rPr>
-                <w:rFonts w:ascii="Calibri" w:eastAsia="Times New Roman" w:hAnsi="Calibri" w:cs="Times New Roman"/>
-                <w:sz w:val="24"/>
-                <w:szCs w:val="24"/>
-                <w:lang w:eastAsia="pl-PL"/>
-              </w:rPr>
-            </w:pPr>
-          </w:p>
-        </w:tc>
-        <w:tc>
-          <w:tcPr>
-            <w:tcW w:w="1421" w:type="dxa"/>
-          </w:tcPr>
-          <w:p>
-            <w:pPr>
-              <w:jc w:val="center"/>
-              <w:rPr>
-                <w:rFonts w:ascii="Calibri" w:eastAsia="Times New Roman" w:hAnsi="Calibri" w:cs="Times New Roman"/>
-                <w:sz w:val="24"/>
-                <w:szCs w:val="24"/>
-                <w:lang w:eastAsia="pl-PL"/>
-              </w:rPr>
-            </w:pPr>
-          </w:p>
-        </w:tc>
-        <w:tc>
-          <w:tcPr>
-            <w:tcW w:w="1421" w:type="dxa"/>
-          </w:tcPr>
-          <w:p>
-            <w:pPr>
-              <w:jc w:val="center"/>
-              <w:rPr>
-                <w:rFonts w:ascii="Calibri" w:eastAsia="Times New Roman" w:hAnsi="Calibri" w:cs="Times New Roman"/>
-                <w:sz w:val="24"/>
-                <w:szCs w:val="24"/>
-                <w:lang w:eastAsia="pl-PL"/>
-              </w:rPr>
-            </w:pPr>
-          </w:p>
-        </w:tc>
-        <w:tc>
-          <w:tcPr>
-            <w:tcW w:w="1421" w:type="dxa"/>
-          </w:tcPr>
-          <w:p>
-            <w:pPr>
-              <w:jc w:val="center"/>
-              <w:rPr>
-                <w:rFonts w:ascii="Calibri" w:eastAsia="Times New Roman" w:hAnsi="Calibri" w:cs="Times New Roman"/>
-                <w:sz w:val="24"/>
-                <w:szCs w:val="24"/>
-                <w:lang w:eastAsia="pl-PL"/>
-              </w:rPr>
-            </w:pPr>
-          </w:p>
-        </w:tc>
-        <w:tc>
-          <w:tcPr>
-            <w:tcW w:w="1421" w:type="dxa"/>
-          </w:tcPr>
-          <w:p>
-            <w:pPr>
-              <w:jc w:val="center"/>
-              <w:rPr>
-                <w:rFonts w:ascii="Calibri" w:eastAsia="Times New Roman" w:hAnsi="Calibri" w:cs="Times New Roman"/>
-                <w:sz w:val="24"/>
-                <w:szCs w:val="24"/>
-                <w:lang w:eastAsia="pl-PL"/>
-              </w:rPr>
-            </w:pPr>
-          </w:p>
-        </w:tc>
-      </w:tr>
-    </w:tbl>
-    <w:p>
-      <w:pPr>
-        <w:rPr>
-          <w:rFonts w:ascii="Calibri" w:eastAsia="Times New Roman" w:hAnsi="Calibri" w:cs="Times New Roman"/>
-          <w:i/>
-          <w:sz w:val="24"/>
-          <w:szCs w:val="24"/>
-          <w:lang w:eastAsia="pl-PL"/>
-        </w:rPr>
-      </w:pPr>
-      <w:r>
-        <w:rPr>
-          <w:rFonts w:ascii="Calibri" w:eastAsia="Times New Roman" w:hAnsi="Calibri" w:cs="Times New Roman"/>
-          <w:i/>
-          <w:sz w:val="24"/>
-          <w:szCs w:val="24"/>
-          <w:lang w:eastAsia="pl-PL"/>
-        </w:rPr>
-        <w:t>(1 linia odstępu 12 pkt.)</w:t>
-      </w:r>
-    </w:p>
-    <w:p>
-      <w:pPr>
+        <w:t xml:space="preserve">2.1 </w:t>
+      </w:r>
+      <w:r>
         <w:rPr>
           <w:rFonts w:asciiTheme="minorHAnsi" w:eastAsia="Times New Roman" w:hAnsiTheme="minorHAnsi" w:cs="Arial"/>
           <w:b/>
@@ -1246,287 +902,7 @@
           <w:szCs w:val="28"/>
           <w:lang w:eastAsia="pl-PL"/>
         </w:rPr>
-      </w:pPr>
-      <w:r>
-        <w:rPr>
-          <w:rFonts w:asciiTheme="minorHAnsi" w:eastAsia="Times New Roman" w:hAnsiTheme="minorHAnsi" w:cs="Arial"/>
-          <w:b/>
-          <w:bCs/>
-          <w:iCs/>
-          <w:sz w:val="24"/>
-          <w:szCs w:val="28"/>
-          <w:lang w:eastAsia="pl-PL"/>
-        </w:rPr>
-        <w:t>2.2 Wzory</w:t>
-      </w:r>
-    </w:p>
-    <w:p>
-      <w:pPr>
-        <w:rPr>
-          <w:rFonts w:asciiTheme="minorHAnsi" w:eastAsia="Times New Roman" w:hAnsiTheme="minorHAnsi" w:cs="Arial"/>
-          <w:bCs/>
-          <w:iCs/>
-          <w:sz w:val="24"/>
-          <w:szCs w:val="24"/>
-          <w:lang w:eastAsia="pl-PL"/>
-        </w:rPr>
-      </w:pPr>
-      <w:r>
-        <w:rPr>
-          <w:rFonts w:asciiTheme="minorHAnsi" w:eastAsia="Times New Roman" w:hAnsiTheme="minorHAnsi" w:cs="Arial"/>
-          <w:bCs/>
-          <w:iCs/>
-          <w:sz w:val="24"/>
-          <w:szCs w:val="24"/>
-          <w:lang w:eastAsia="pl-PL"/>
-        </w:rPr>
-        <w:t xml:space="preserve">Wzory zamieszczać wykorzystując polecenie „wstawienie” </w:t>
-      </w:r>
-      <w:r>
-        <w:rPr>
-          <w:rFonts w:asciiTheme="minorHAnsi" w:eastAsia="Times New Roman" w:hAnsiTheme="minorHAnsi" w:cs="Arial"/>
-          <w:bCs/>
-          <w:iCs/>
-          <w:sz w:val="24"/>
-          <w:szCs w:val="24"/>
-          <w:lang w:eastAsia="pl-PL"/>
-        </w:rPr>
-        <w:t>-</w:t>
-      </w:r>
-      <w:r>
-        <w:rPr>
-          <w:rFonts w:asciiTheme="minorHAnsi" w:eastAsia="Times New Roman" w:hAnsiTheme="minorHAnsi" w:cs="Arial"/>
-          <w:bCs/>
-          <w:iCs/>
-          <w:sz w:val="24"/>
-          <w:szCs w:val="24"/>
-          <w:lang w:eastAsia="pl-PL"/>
-        </w:rPr>
-        <w:t>&gt; „równanie”. Etykietę wzoru umieścić z prawej strony.</w:t>
-      </w:r>
-    </w:p>
-    <w:p>
-      <w:pPr>
-        <w:rPr>
-          <w:rFonts w:ascii="Calibri" w:eastAsia="Times New Roman" w:hAnsi="Calibri" w:cs="Times New Roman"/>
-          <w:i/>
-          <w:sz w:val="24"/>
-          <w:szCs w:val="24"/>
-          <w:lang w:eastAsia="pl-PL"/>
-        </w:rPr>
-      </w:pPr>
-      <w:r>
-        <w:rPr>
-          <w:rFonts w:ascii="Calibri" w:eastAsia="Times New Roman" w:hAnsi="Calibri" w:cs="Times New Roman"/>
-          <w:i/>
-          <w:sz w:val="24"/>
-          <w:szCs w:val="24"/>
-          <w:lang w:eastAsia="pl-PL"/>
-        </w:rPr>
-        <w:t>(1 linia odstępu 12 pkt.</w:t>
-      </w:r>
-      <w:r>
-        <w:rPr>
-          <w:rFonts w:ascii="Calibri" w:eastAsia="Times New Roman" w:hAnsi="Calibri" w:cs="Times New Roman"/>
-          <w:i/>
-          <w:sz w:val="24"/>
-          <w:szCs w:val="24"/>
-          <w:lang w:eastAsia="pl-PL"/>
-        </w:rPr>
-        <w:t>, wyśrodkowanie</w:t>
-      </w:r>
-      <w:r>
-        <w:rPr>
-          <w:rFonts w:ascii="Calibri" w:eastAsia="Times New Roman" w:hAnsi="Calibri" w:cs="Times New Roman"/>
-          <w:i/>
-          <w:sz w:val="24"/>
-          <w:szCs w:val="24"/>
-          <w:lang w:eastAsia="pl-PL"/>
-        </w:rPr>
-        <w:t>)</w:t>
-      </w:r>
-    </w:p>
-    <w:tbl>
-      <w:tblPr>
-        <w:tblStyle w:val="TableGrid"/>
-        <w:tblW w:w="0" w:type="auto"/>
-        <w:jc w:val="center"/>
-        <w:tblBorders>
-          <w:top w:val="none" w:sz="0" w:space="0" w:color="auto"/>
-          <w:left w:val="none" w:sz="0" w:space="0" w:color="auto"/>
-          <w:bottom w:val="none" w:sz="0" w:space="0" w:color="auto"/>
-          <w:right w:val="none" w:sz="0" w:space="0" w:color="auto"/>
-          <w:insideH w:val="none" w:sz="0" w:space="0" w:color="auto"/>
-          <w:insideV w:val="none" w:sz="0" w:space="0" w:color="auto"/>
-        </w:tblBorders>
-        <w:tblLook w:val="04A0" w:firstRow="1" w:lastRow="0" w:firstColumn="1" w:lastColumn="0" w:noHBand="0" w:noVBand="1"/>
-      </w:tblPr>
-      <w:tblGrid>
-        <w:gridCol w:w="3259"/>
-        <w:gridCol w:w="3259"/>
-        <w:gridCol w:w="3259"/>
-      </w:tblGrid>
-      <w:tr>
-        <w:trPr>
-          <w:jc w:val="center"/>
-        </w:trPr>
-        <w:tc>
-          <w:tcPr>
-            <w:tcW w:w="3259" w:type="dxa"/>
-            <w:vAlign w:val="center"/>
-          </w:tcPr>
-          <w:p>
-            <w:pPr>
-              <w:jc w:val="center"/>
-              <w:rPr>
-                <w:rFonts w:ascii="Calibri" w:eastAsia="Times New Roman" w:hAnsi="Calibri" w:cs="Times New Roman"/>
-                <w:i/>
-                <w:sz w:val="24"/>
-                <w:szCs w:val="24"/>
-                <w:lang w:eastAsia="pl-PL"/>
-              </w:rPr>
-            </w:pPr>
-          </w:p>
-        </w:tc>
-        <w:tc>
-          <w:tcPr>
-            <w:tcW w:w="3259" w:type="dxa"/>
-            <w:vAlign w:val="center"/>
-          </w:tcPr>
-          <w:p>
-            <w:pPr>
-              <w:jc w:val="center"/>
-              <w:rPr>
-                <w:rFonts w:ascii="Calibri" w:eastAsia="Times New Roman" w:hAnsi="Calibri" w:cs="Times New Roman"/>
-                <w:i/>
-                <w:sz w:val="24"/>
-                <w:szCs w:val="24"/>
-                <w:lang w:eastAsia="pl-PL"/>
-              </w:rPr>
-            </w:pPr>
-            <m:oMathPara>
-              <m:oMath>
-                <m:r>
-                  <w:rPr>
-                    <w:rFonts w:ascii="Cambria Math" w:eastAsia="Times New Roman" w:hAnsi="Cambria Math" w:cs="Arial"/>
-                    <w:sz w:val="24"/>
-                    <w:szCs w:val="24"/>
-                    <w:lang w:eastAsia="pl-PL"/>
-                  </w:rPr>
-                  <m:t>A=π</m:t>
-                </m:r>
-                <m:sSup>
-                  <m:sSupPr>
-                    <m:ctrlPr>
-                      <w:rPr>
-                        <w:rFonts w:ascii="Cambria Math" w:eastAsia="Times New Roman" w:hAnsi="Cambria Math" w:cs="Arial"/>
-                        <w:bCs/>
-                        <w:iCs/>
-                        <w:sz w:val="24"/>
-                        <w:szCs w:val="24"/>
-                        <w:lang w:eastAsia="pl-PL"/>
-                      </w:rPr>
-                    </m:ctrlPr>
-                  </m:sSupPr>
-                  <m:e>
-                    <m:r>
-                      <w:rPr>
-                        <w:rFonts w:ascii="Cambria Math" w:eastAsia="Times New Roman" w:hAnsi="Cambria Math" w:cs="Arial"/>
-                        <w:sz w:val="24"/>
-                        <w:szCs w:val="24"/>
-                        <w:lang w:eastAsia="pl-PL"/>
-                      </w:rPr>
-                      <m:t>r</m:t>
-                    </m:r>
-                  </m:e>
-                  <m:sup>
-                    <m:r>
-                      <w:rPr>
-                        <w:rFonts w:ascii="Cambria Math" w:eastAsia="Times New Roman" w:hAnsi="Cambria Math" w:cs="Arial"/>
-                        <w:sz w:val="24"/>
-                        <w:szCs w:val="24"/>
-                        <w:lang w:eastAsia="pl-PL"/>
-                      </w:rPr>
-                      <m:t>2</m:t>
-                    </m:r>
-                  </m:sup>
-                </m:sSup>
-              </m:oMath>
-            </m:oMathPara>
-          </w:p>
-        </w:tc>
-        <w:tc>
-          <w:tcPr>
-            <w:tcW w:w="3259" w:type="dxa"/>
-            <w:vAlign w:val="center"/>
-          </w:tcPr>
-          <w:p>
-            <w:pPr>
-              <w:jc w:val="right"/>
-              <w:rPr>
-                <w:rFonts w:ascii="Calibri" w:eastAsia="Times New Roman" w:hAnsi="Calibri" w:cs="Times New Roman"/>
-                <w:i/>
-                <w:sz w:val="24"/>
-                <w:szCs w:val="24"/>
-                <w:lang w:eastAsia="pl-PL"/>
-              </w:rPr>
-            </w:pPr>
-            <w:r>
-              <w:rPr>
-                <w:rFonts w:ascii="Calibri" w:eastAsia="Times New Roman" w:hAnsi="Calibri" w:cs="Times New Roman"/>
-                <w:i/>
-                <w:sz w:val="24"/>
-                <w:szCs w:val="24"/>
-                <w:lang w:eastAsia="pl-PL"/>
-              </w:rPr>
-              <w:t>(1)</w:t>
-            </w:r>
-          </w:p>
-        </w:tc>
-      </w:tr>
-    </w:tbl>
-    <w:p>
-      <w:pPr>
-        <w:tabs>
-          <w:tab w:val="left" w:pos="3047"/>
-        </w:tabs>
-        <w:rPr>
-          <w:rFonts w:ascii="Calibri" w:eastAsia="Times New Roman" w:hAnsi="Calibri" w:cs="Times New Roman"/>
-          <w:i/>
-          <w:sz w:val="24"/>
-          <w:szCs w:val="24"/>
-          <w:lang w:eastAsia="pl-PL"/>
-        </w:rPr>
-      </w:pPr>
-      <w:r>
-        <w:rPr>
-          <w:rFonts w:ascii="Calibri" w:eastAsia="Times New Roman" w:hAnsi="Calibri" w:cs="Times New Roman"/>
-          <w:i/>
-          <w:sz w:val="24"/>
-          <w:szCs w:val="24"/>
-          <w:lang w:eastAsia="pl-PL"/>
-        </w:rPr>
-        <w:t>(1 linia odstępu 12 pkt.</w:t>
-      </w:r>
-      <w:r>
-        <w:rPr>
-          <w:rFonts w:ascii="Calibri" w:eastAsia="Times New Roman" w:hAnsi="Calibri" w:cs="Times New Roman"/>
-          <w:i/>
-          <w:sz w:val="24"/>
-          <w:szCs w:val="24"/>
-          <w:lang w:eastAsia="pl-PL"/>
-        </w:rPr>
-        <w:t>)</w:t>
-      </w:r>
-      <w:r>
-        <w:rPr>
-          <w:rFonts w:ascii="Calibri" w:eastAsia="Times New Roman" w:hAnsi="Calibri" w:cs="Times New Roman"/>
-          <w:i/>
-          <w:sz w:val="24"/>
-          <w:szCs w:val="24"/>
-          <w:lang w:eastAsia="pl-PL"/>
-        </w:rPr>
-        <w:tab/>
+        <w:t>Koncepcje dystrybutorów</w:t>
       </w:r>
     </w:p>
     <w:p>
@@ -2056,52 +1432,7 @@
               <w:sz w:val="20"/>
               <w:szCs w:val="20"/>
             </w:rPr>
-            <w:t xml:space="preserve">Pełny tytuł referatu, czcionka </w:t>
-          </w:r>
-          <w:r>
-            <w:rPr>
-              <w:rFonts w:cs="Arial"/>
-              <w:b/>
-              <w:sz w:val="20"/>
-              <w:szCs w:val="20"/>
-            </w:rPr>
-            <w:t>Arial</w:t>
-          </w:r>
-          <w:r>
-            <w:rPr>
-              <w:rFonts w:cs="Arial"/>
-              <w:b/>
-              <w:sz w:val="20"/>
-              <w:szCs w:val="20"/>
-            </w:rPr>
-            <w:t xml:space="preserve"> 1</w:t>
-          </w:r>
-          <w:r>
-            <w:rPr>
-              <w:rFonts w:cs="Arial"/>
-              <w:b/>
-              <w:sz w:val="20"/>
-              <w:szCs w:val="20"/>
-            </w:rPr>
-            <w:t>0</w:t>
-          </w:r>
-          <w:r>
-            <w:rPr>
-              <w:rFonts w:cs="Arial"/>
-              <w:b/>
-              <w:sz w:val="20"/>
-              <w:szCs w:val="20"/>
-            </w:rPr>
-            <w:t>, wyśrodkowanie</w:t>
-          </w:r>
-          <w:r>
-            <w:rPr>
-              <w:rFonts w:cs="Arial"/>
-              <w:b/>
-              <w:sz w:val="20"/>
-              <w:szCs w:val="20"/>
-            </w:rPr>
-            <w:t>, pogrubienie</w:t>
+            <w:t>Konstrukcja i sterowanie automatycznego dystrybutora napojów</w:t>
           </w:r>
         </w:p>
         <w:p>
@@ -2122,7 +1453,16 @@
               <w:sz w:val="20"/>
               <w:szCs w:val="20"/>
             </w:rPr>
-            <w:t xml:space="preserve">Opracował: dr inż. Jan Kowalski – nazwa instytucji / firmy, miasto </w:t>
+            <w:t xml:space="preserve">Opracował: </w:t>
+          </w:r>
+          <w:r>
+            <w:rPr>
+              <w:rFonts w:cs="Arial"/>
+              <w:b/>
+              <w:sz w:val="20"/>
+              <w:szCs w:val="20"/>
+            </w:rPr>
+            <w:t>inż. Bartosz Bączek – Politechnika Śląska, Gliwice</w:t>
           </w:r>
         </w:p>
         <w:p>

</xml_diff>

<commit_message>
Chapter 2.2 in progress. Pages left: 4
</commit_message>
<xml_diff>
--- a/Konstrukcja i sterowanie automatycznego barmana.docx
+++ b/Konstrukcja i sterowanie automatycznego barmana.docx
@@ -730,7 +730,7 @@
           <w:szCs w:val="24"/>
           <w:lang w:eastAsia="pl-PL"/>
         </w:rPr>
-        <w:t>1.</w:t>
+        <w:t>1</w:t>
       </w:r>
       <w:r>
         <w:rPr>
@@ -884,8 +884,6 @@
         </w:rPr>
         <w:t xml:space="preserve">dystrybutora </w:t>
       </w:r>
-      <w:bookmarkStart w:id="0" w:name="_GoBack"/>
-      <w:bookmarkEnd w:id="0"/>
       <w:r>
         <w:rPr>
           <w:rFonts w:asciiTheme="majorHAnsi" w:eastAsia="Times New Roman" w:hAnsiTheme="majorHAnsi" w:cs="Arial"/>
@@ -944,7 +942,7 @@
           <w:szCs w:val="28"/>
           <w:lang w:eastAsia="pl-PL"/>
         </w:rPr>
-        <w:t>Koncepcje dystrybutorów</w:t>
+        <w:t>Warianty konstrukcyjne dystrybutora</w:t>
       </w:r>
     </w:p>
     <w:p>
@@ -1005,7 +1003,7 @@
     <w:p>
       <w:pPr>
         <w:ind w:firstLine="708"/>
-        <w:jc w:val="center"/>
+        <w:jc w:val="both"/>
         <w:rPr>
           <w:rFonts w:ascii="Calibri" w:eastAsia="Times New Roman" w:hAnsi="Calibri" w:cs="Times New Roman"/>
           <w:sz w:val="24"/>
@@ -1022,9 +1020,17 @@
           <w:lang w:eastAsia="pl-PL"/>
         </w:rPr>
         <w:drawing>
-          <wp:inline distT="0" distB="0" distL="0" distR="0" wp14:anchorId="536FC1F8" wp14:editId="01712A3A">
-            <wp:extent cx="6455116" cy="1797627"/>
-            <wp:effectExtent l="0" t="0" r="3175" b="0"/>
+          <wp:anchor distT="0" distB="0" distL="114300" distR="114300" simplePos="0" relativeHeight="251658240" behindDoc="1" locked="0" layoutInCell="1" allowOverlap="1" wp14:anchorId="3ABF1787" wp14:editId="4FF65EB9">
+            <wp:simplePos x="0" y="0"/>
+            <wp:positionH relativeFrom="column">
+              <wp:posOffset>240803</wp:posOffset>
+            </wp:positionH>
+            <wp:positionV relativeFrom="paragraph">
+              <wp:posOffset>86360</wp:posOffset>
+            </wp:positionV>
+            <wp:extent cx="5817235" cy="1619250"/>
+            <wp:effectExtent l="0" t="0" r="0" b="0"/>
+            <wp:wrapNone/>
             <wp:docPr id="3" name="Picture 3"/>
             <wp:cNvGraphicFramePr>
               <a:graphicFrameLocks xmlns:a="http://schemas.openxmlformats.org/drawingml/2006/main" noChangeAspect="1"/>
@@ -1054,7 +1060,7 @@
                   <pic:spPr bwMode="auto">
                     <a:xfrm>
                       <a:off x="0" y="0"/>
-                      <a:ext cx="6455991" cy="1797871"/>
+                      <a:ext cx="5817235" cy="1619250"/>
                     </a:xfrm>
                     <a:prstGeom prst="rect">
                       <a:avLst/>
@@ -1067,9 +1073,87 @@
                 </pic:pic>
               </a:graphicData>
             </a:graphic>
-          </wp:inline>
+            <wp14:sizeRelH relativeFrom="page">
+              <wp14:pctWidth>0</wp14:pctWidth>
+            </wp14:sizeRelH>
+            <wp14:sizeRelV relativeFrom="page">
+              <wp14:pctHeight>0</wp14:pctHeight>
+            </wp14:sizeRelV>
+          </wp:anchor>
         </w:drawing>
       </w:r>
+    </w:p>
+    <w:p>
+      <w:pPr>
+        <w:ind w:firstLine="708"/>
+        <w:jc w:val="both"/>
+        <w:rPr>
+          <w:rFonts w:ascii="Calibri" w:eastAsia="Times New Roman" w:hAnsi="Calibri" w:cs="Times New Roman"/>
+          <w:sz w:val="24"/>
+          <w:szCs w:val="24"/>
+          <w:lang w:eastAsia="pl-PL"/>
+        </w:rPr>
+      </w:pPr>
+    </w:p>
+    <w:p>
+      <w:pPr>
+        <w:ind w:firstLine="708"/>
+        <w:jc w:val="both"/>
+        <w:rPr>
+          <w:rFonts w:ascii="Calibri" w:eastAsia="Times New Roman" w:hAnsi="Calibri" w:cs="Times New Roman"/>
+          <w:sz w:val="24"/>
+          <w:szCs w:val="24"/>
+          <w:lang w:eastAsia="pl-PL"/>
+        </w:rPr>
+      </w:pPr>
+    </w:p>
+    <w:p>
+      <w:pPr>
+        <w:ind w:firstLine="708"/>
+        <w:jc w:val="both"/>
+        <w:rPr>
+          <w:rFonts w:ascii="Calibri" w:eastAsia="Times New Roman" w:hAnsi="Calibri" w:cs="Times New Roman"/>
+          <w:sz w:val="24"/>
+          <w:szCs w:val="24"/>
+          <w:lang w:eastAsia="pl-PL"/>
+        </w:rPr>
+      </w:pPr>
+    </w:p>
+    <w:p>
+      <w:pPr>
+        <w:ind w:firstLine="708"/>
+        <w:jc w:val="both"/>
+        <w:rPr>
+          <w:rFonts w:ascii="Calibri" w:eastAsia="Times New Roman" w:hAnsi="Calibri" w:cs="Times New Roman"/>
+          <w:sz w:val="24"/>
+          <w:szCs w:val="24"/>
+          <w:lang w:eastAsia="pl-PL"/>
+        </w:rPr>
+      </w:pPr>
+    </w:p>
+    <w:p>
+      <w:pPr>
+        <w:ind w:firstLine="708"/>
+        <w:jc w:val="both"/>
+        <w:rPr>
+          <w:rFonts w:ascii="Calibri" w:eastAsia="Times New Roman" w:hAnsi="Calibri" w:cs="Times New Roman"/>
+          <w:sz w:val="24"/>
+          <w:szCs w:val="24"/>
+          <w:lang w:eastAsia="pl-PL"/>
+        </w:rPr>
+      </w:pPr>
+    </w:p>
+    <w:p>
+      <w:pPr>
+        <w:ind w:firstLine="708"/>
+        <w:jc w:val="both"/>
+        <w:rPr>
+          <w:rFonts w:ascii="Calibri" w:eastAsia="Times New Roman" w:hAnsi="Calibri" w:cs="Times New Roman"/>
+          <w:sz w:val="24"/>
+          <w:szCs w:val="24"/>
+          <w:lang w:eastAsia="pl-PL"/>
+        </w:rPr>
+      </w:pPr>
     </w:p>
     <w:p>
       <w:pPr>
@@ -1094,6 +1178,30 @@
           <w:lang w:eastAsia="pl-PL"/>
         </w:rPr>
       </w:pPr>
+    </w:p>
+    <w:p>
+      <w:pPr>
+        <w:ind w:firstLine="708"/>
+        <w:jc w:val="center"/>
+        <w:rPr>
+          <w:rFonts w:ascii="Calibri" w:eastAsia="Times New Roman" w:hAnsi="Calibri" w:cs="Times New Roman"/>
+          <w:sz w:val="24"/>
+          <w:szCs w:val="24"/>
+          <w:lang w:eastAsia="pl-PL"/>
+        </w:rPr>
+      </w:pPr>
+    </w:p>
+    <w:p>
+      <w:pPr>
+        <w:ind w:firstLine="708"/>
+        <w:jc w:val="center"/>
+        <w:rPr>
+          <w:rFonts w:ascii="Calibri" w:eastAsia="Times New Roman" w:hAnsi="Calibri" w:cs="Times New Roman"/>
+          <w:sz w:val="24"/>
+          <w:szCs w:val="24"/>
+          <w:lang w:eastAsia="pl-PL"/>
+        </w:rPr>
+      </w:pPr>
       <w:r>
         <w:rPr>
           <w:rFonts w:ascii="Calibri" w:eastAsia="Times New Roman" w:hAnsi="Calibri" w:cs="Times New Roman"/>
@@ -1146,7 +1254,7 @@
           <w:szCs w:val="24"/>
           <w:lang w:eastAsia="pl-PL"/>
         </w:rPr>
-        <w:t>1.</w:t>
+        <w:t>1</w:t>
       </w:r>
       <w:r>
         <w:rPr>
@@ -1164,7 +1272,16 @@
           <w:szCs w:val="24"/>
           <w:lang w:eastAsia="pl-PL"/>
         </w:rPr>
-        <w:t>Trzy koncepcje wariantów konstrukcyjnych dystrybutora.</w:t>
+        <w:t xml:space="preserve">Trzy koncepcje </w:t>
+      </w:r>
+      <w:r>
+        <w:rPr>
+          <w:rFonts w:ascii="Calibri" w:eastAsia="Times New Roman" w:hAnsi="Calibri" w:cs="Times New Roman"/>
+          <w:sz w:val="24"/>
+          <w:szCs w:val="24"/>
+          <w:lang w:eastAsia="pl-PL"/>
+        </w:rPr>
+        <w:t>dystrybutora.</w:t>
       </w:r>
     </w:p>
     <w:p>
@@ -1319,8 +1436,8 @@
         </w:rPr>
         <w:drawing>
           <wp:inline distT="0" distB="0" distL="0" distR="0">
-            <wp:extent cx="5565913" cy="2655972"/>
-            <wp:effectExtent l="0" t="0" r="0" b="0"/>
+            <wp:extent cx="5181600" cy="2472584"/>
+            <wp:effectExtent l="0" t="0" r="0" b="4445"/>
             <wp:docPr id="6" name="Picture 6"/>
             <wp:cNvGraphicFramePr>
               <a:graphicFrameLocks xmlns:a="http://schemas.openxmlformats.org/drawingml/2006/main" noChangeAspect="1"/>
@@ -1350,7 +1467,7 @@
                   <pic:spPr bwMode="auto">
                     <a:xfrm>
                       <a:off x="0" y="0"/>
-                      <a:ext cx="5580171" cy="2662776"/>
+                      <a:ext cx="5205727" cy="2484097"/>
                     </a:xfrm>
                     <a:prstGeom prst="rect">
                       <a:avLst/>
@@ -1444,7 +1561,7 @@
           <w:szCs w:val="24"/>
           <w:lang w:eastAsia="pl-PL"/>
         </w:rPr>
-        <w:t>1.</w:t>
+        <w:t>2</w:t>
       </w:r>
       <w:r>
         <w:rPr>
@@ -1550,7 +1667,7 @@
           <w:szCs w:val="28"/>
           <w:lang w:eastAsia="pl-PL"/>
         </w:rPr>
-        <w:t>Zasada działania i opis podzespołów składających się na urządzenie</w:t>
+        <w:t>Charakterystyka podzespołów dystrybutora</w:t>
       </w:r>
     </w:p>
     <w:p>
@@ -1569,6 +1686,7 @@
     <w:p>
       <w:pPr>
         <w:ind w:firstLine="708"/>
+        <w:jc w:val="both"/>
         <w:rPr>
           <w:rFonts w:ascii="Calibri" w:eastAsia="Times New Roman" w:hAnsi="Calibri" w:cs="Times New Roman"/>
           <w:noProof/>
@@ -1585,12 +1703,364 @@
           <w:szCs w:val="24"/>
           <w:lang w:eastAsia="pl-PL"/>
         </w:rPr>
-        <w:t xml:space="preserve">Maszynę, ze względu na konstrukcję można podzielić na 4 podzespoły podstawowe i niezależne od siebie podzespoły. Są one następujące: mechanizm przemieszczania kubków, mechanizm podawania kubków, układ rozlewczy i obudowe. </w:t>
+        <w:t>Maszynę, ze względu na k</w:t>
+      </w:r>
+      <w:r>
+        <w:rPr>
+          <w:rFonts w:ascii="Calibri" w:eastAsia="Times New Roman" w:hAnsi="Calibri" w:cs="Times New Roman"/>
+          <w:noProof/>
+          <w:sz w:val="24"/>
+          <w:szCs w:val="24"/>
+          <w:lang w:eastAsia="pl-PL"/>
+        </w:rPr>
+        <w:t xml:space="preserve">onstrukcję można podzielić na 4 </w:t>
+      </w:r>
+      <w:r>
+        <w:rPr>
+          <w:rFonts w:ascii="Calibri" w:eastAsia="Times New Roman" w:hAnsi="Calibri" w:cs="Times New Roman"/>
+          <w:noProof/>
+          <w:sz w:val="24"/>
+          <w:szCs w:val="24"/>
+          <w:lang w:eastAsia="pl-PL"/>
+        </w:rPr>
+        <w:t xml:space="preserve">podstawowe i niezależne od siebie podzespoły. Są one następujące: mechanizm przemieszczania kubków, mechanizm podawania kubków, układ rozlewczy i obudowe. </w:t>
       </w:r>
     </w:p>
     <w:p>
       <w:pPr>
         <w:ind w:firstLine="708"/>
+        <w:jc w:val="both"/>
+        <w:rPr>
+          <w:rFonts w:ascii="Calibri" w:eastAsia="Times New Roman" w:hAnsi="Calibri" w:cs="Times New Roman"/>
+          <w:noProof/>
+          <w:sz w:val="24"/>
+          <w:szCs w:val="24"/>
+          <w:lang w:eastAsia="pl-PL"/>
+        </w:rPr>
+      </w:pPr>
+      <w:r>
+        <w:rPr>
+          <w:rFonts w:ascii="Calibri" w:eastAsia="Times New Roman" w:hAnsi="Calibri" w:cs="Times New Roman"/>
+          <w:noProof/>
+          <w:sz w:val="24"/>
+          <w:szCs w:val="24"/>
+          <w:lang w:eastAsia="pl-PL"/>
+        </w:rPr>
+        <w:tab/>
+        <w:t xml:space="preserve">Mechanizm przemieszczania kubków, jak sama nazwa wkazuje, służy do obracania okrągłą tarczą, wraz z </w:t>
+      </w:r>
+      <w:r>
+        <w:rPr>
+          <w:rFonts w:ascii="Calibri" w:eastAsia="Times New Roman" w:hAnsi="Calibri" w:cs="Times New Roman"/>
+          <w:noProof/>
+          <w:sz w:val="24"/>
+          <w:szCs w:val="24"/>
+          <w:lang w:eastAsia="pl-PL"/>
+        </w:rPr>
+        <w:t xml:space="preserve">wywierconymi w niej otworami. </w:t>
+      </w:r>
+      <w:r>
+        <w:rPr>
+          <w:rFonts w:ascii="Calibri" w:eastAsia="Times New Roman" w:hAnsi="Calibri" w:cs="Times New Roman"/>
+          <w:noProof/>
+          <w:sz w:val="24"/>
+          <w:szCs w:val="24"/>
+          <w:lang w:eastAsia="pl-PL"/>
+        </w:rPr>
+        <w:t xml:space="preserve">Jest ona napędzana silnikiem, który sprzężono z wałem tarczy za pomocą przekładni zębatej (rys. 2.3.2). </w:t>
+      </w:r>
+      <w:r>
+        <w:rPr>
+          <w:rFonts w:ascii="Calibri" w:eastAsia="Times New Roman" w:hAnsi="Calibri" w:cs="Times New Roman"/>
+          <w:noProof/>
+          <w:sz w:val="24"/>
+          <w:szCs w:val="24"/>
+          <w:lang w:eastAsia="pl-PL"/>
+        </w:rPr>
+        <w:t xml:space="preserve">Tarcza została </w:t>
+      </w:r>
+      <w:r>
+        <w:rPr>
+          <w:rFonts w:ascii="Calibri" w:eastAsia="Times New Roman" w:hAnsi="Calibri" w:cs="Times New Roman"/>
+          <w:noProof/>
+          <w:sz w:val="24"/>
+          <w:szCs w:val="24"/>
+          <w:lang w:eastAsia="pl-PL"/>
+        </w:rPr>
+        <w:t xml:space="preserve">wykonana techniką cięcia laserem </w:t>
+      </w:r>
+      <w:bookmarkStart w:id="0" w:name="_GoBack"/>
+      <w:bookmarkEnd w:id="0"/>
+      <w:r>
+        <w:rPr>
+          <w:rFonts w:ascii="Calibri" w:eastAsia="Times New Roman" w:hAnsi="Calibri" w:cs="Times New Roman"/>
+          <w:noProof/>
+          <w:sz w:val="24"/>
+          <w:szCs w:val="24"/>
+          <w:lang w:eastAsia="pl-PL"/>
+        </w:rPr>
+        <w:t xml:space="preserve">ze szkła akrylowego.  </w:t>
+      </w:r>
+      <w:r>
+        <w:rPr>
+          <w:rFonts w:ascii="Calibri" w:eastAsia="Times New Roman" w:hAnsi="Calibri" w:cs="Times New Roman"/>
+          <w:noProof/>
+          <w:sz w:val="24"/>
+          <w:szCs w:val="24"/>
+          <w:lang w:eastAsia="pl-PL"/>
+        </w:rPr>
+        <w:t>Jako że w tarczy znajdują się 4 otwory, tarcza może jednocześnie przenosić cztery kubki</w:t>
+      </w:r>
+      <w:r>
+        <w:rPr>
+          <w:rFonts w:ascii="Calibri" w:eastAsia="Times New Roman" w:hAnsi="Calibri" w:cs="Times New Roman"/>
+          <w:noProof/>
+          <w:sz w:val="24"/>
+          <w:szCs w:val="24"/>
+          <w:lang w:eastAsia="pl-PL"/>
+        </w:rPr>
+        <w:t xml:space="preserve">. </w:t>
+      </w:r>
+      <w:r>
+        <w:rPr>
+          <w:rFonts w:ascii="Calibri" w:eastAsia="Times New Roman" w:hAnsi="Calibri" w:cs="Times New Roman"/>
+          <w:noProof/>
+          <w:sz w:val="24"/>
+          <w:szCs w:val="24"/>
+          <w:lang w:eastAsia="pl-PL"/>
+        </w:rPr>
+        <w:t>W jednym pełnym cyklu pracy tarcza wykonuje 4 obroty o 90</w:t>
+      </w:r>
+      <w:r>
+        <w:rPr>
+          <w:rFonts w:ascii="Calibri" w:eastAsia="Times New Roman" w:hAnsi="Calibri" w:cs="Times New Roman"/>
+          <w:noProof/>
+          <w:sz w:val="24"/>
+          <w:szCs w:val="24"/>
+          <w:vertAlign w:val="superscript"/>
+          <w:lang w:eastAsia="pl-PL"/>
+        </w:rPr>
+        <w:t>0</w:t>
+      </w:r>
+      <w:r>
+        <w:rPr>
+          <w:rFonts w:ascii="Calibri" w:eastAsia="Times New Roman" w:hAnsi="Calibri" w:cs="Times New Roman"/>
+          <w:noProof/>
+          <w:sz w:val="24"/>
+          <w:szCs w:val="24"/>
+          <w:lang w:eastAsia="pl-PL"/>
+        </w:rPr>
+        <w:t>. W kolejnych pozycjach następuje: opuszczenie kubka z magazynu do otworu, napełnienie kubka napojem i odbiór przez użytkownika kubka z napojem.</w:t>
+      </w:r>
+      <w:r>
+        <w:rPr>
+          <w:rFonts w:ascii="Calibri" w:eastAsia="Times New Roman" w:hAnsi="Calibri" w:cs="Times New Roman"/>
+          <w:noProof/>
+          <w:sz w:val="24"/>
+          <w:szCs w:val="24"/>
+          <w:lang w:eastAsia="pl-PL"/>
+        </w:rPr>
+        <w:t xml:space="preserve"> Zdjęcia tarczy znajduje się na rys. 2.3.1.</w:t>
+      </w:r>
+    </w:p>
+    <w:p>
+      <w:pPr>
+        <w:ind w:firstLine="708"/>
+        <w:jc w:val="both"/>
+        <w:rPr>
+          <w:rFonts w:ascii="Calibri" w:eastAsia="Times New Roman" w:hAnsi="Calibri" w:cs="Times New Roman"/>
+          <w:noProof/>
+          <w:sz w:val="24"/>
+          <w:szCs w:val="24"/>
+          <w:lang w:eastAsia="pl-PL"/>
+        </w:rPr>
+      </w:pPr>
+    </w:p>
+    <w:p>
+      <w:pPr>
+        <w:ind w:firstLine="708"/>
+        <w:jc w:val="center"/>
+        <w:rPr>
+          <w:rFonts w:ascii="Calibri" w:eastAsia="Times New Roman" w:hAnsi="Calibri" w:cs="Times New Roman"/>
+          <w:noProof/>
+          <w:sz w:val="24"/>
+          <w:szCs w:val="24"/>
+          <w:lang w:eastAsia="pl-PL"/>
+        </w:rPr>
+      </w:pPr>
+      <w:r>
+        <w:rPr>
+          <w:rFonts w:ascii="Calibri" w:eastAsia="Times New Roman" w:hAnsi="Calibri" w:cs="Times New Roman"/>
+          <w:noProof/>
+          <w:sz w:val="24"/>
+          <w:szCs w:val="24"/>
+          <w:lang w:eastAsia="pl-PL"/>
+        </w:rPr>
+        <w:lastRenderedPageBreak/>
+        <w:drawing>
+          <wp:inline distT="0" distB="0" distL="0" distR="0">
+            <wp:extent cx="4340327" cy="3154017"/>
+            <wp:effectExtent l="0" t="0" r="3175" b="8890"/>
+            <wp:docPr id="7" name="Picture 7"/>
+            <wp:cNvGraphicFramePr>
+              <a:graphicFrameLocks xmlns:a="http://schemas.openxmlformats.org/drawingml/2006/main" noChangeAspect="1"/>
+            </wp:cNvGraphicFramePr>
+            <a:graphic xmlns:a="http://schemas.openxmlformats.org/drawingml/2006/main">
+              <a:graphicData uri="http://schemas.openxmlformats.org/drawingml/2006/picture">
+                <pic:pic xmlns:pic="http://schemas.openxmlformats.org/drawingml/2006/picture">
+                  <pic:nvPicPr>
+                    <pic:cNvPr id="0" name="Picture 3"/>
+                    <pic:cNvPicPr>
+                      <a:picLocks noChangeAspect="1" noChangeArrowheads="1"/>
+                    </pic:cNvPicPr>
+                  </pic:nvPicPr>
+                  <pic:blipFill>
+                    <a:blip r:embed="rId14">
+                      <a:extLst>
+                        <a:ext uri="{28A0092B-C50C-407E-A947-70E740481C1C}">
+                          <a14:useLocalDpi xmlns:a14="http://schemas.microsoft.com/office/drawing/2010/main" val="0"/>
+                        </a:ext>
+                      </a:extLst>
+                    </a:blip>
+                    <a:srcRect/>
+                    <a:stretch>
+                      <a:fillRect/>
+                    </a:stretch>
+                  </pic:blipFill>
+                  <pic:spPr bwMode="auto">
+                    <a:xfrm>
+                      <a:off x="0" y="0"/>
+                      <a:ext cx="4340075" cy="3153834"/>
+                    </a:xfrm>
+                    <a:prstGeom prst="rect">
+                      <a:avLst/>
+                    </a:prstGeom>
+                    <a:noFill/>
+                    <a:ln>
+                      <a:noFill/>
+                    </a:ln>
+                  </pic:spPr>
+                </pic:pic>
+              </a:graphicData>
+            </a:graphic>
+          </wp:inline>
+        </w:drawing>
+      </w:r>
+    </w:p>
+    <w:p>
+      <w:pPr>
+        <w:ind w:firstLine="708"/>
+        <w:jc w:val="both"/>
+        <w:rPr>
+          <w:rFonts w:ascii="Calibri" w:eastAsia="Times New Roman" w:hAnsi="Calibri" w:cs="Times New Roman"/>
+          <w:noProof/>
+          <w:sz w:val="24"/>
+          <w:szCs w:val="24"/>
+          <w:lang w:eastAsia="pl-PL"/>
+        </w:rPr>
+      </w:pPr>
+    </w:p>
+    <w:p>
+      <w:pPr>
+        <w:ind w:firstLine="708"/>
+        <w:jc w:val="center"/>
+        <w:rPr>
+          <w:rFonts w:ascii="Calibri" w:eastAsia="Times New Roman" w:hAnsi="Calibri" w:cs="Times New Roman"/>
+          <w:sz w:val="24"/>
+          <w:szCs w:val="24"/>
+          <w:lang w:eastAsia="pl-PL"/>
+        </w:rPr>
+      </w:pPr>
+      <w:r>
+        <w:rPr>
+          <w:rFonts w:ascii="Calibri" w:eastAsia="Times New Roman" w:hAnsi="Calibri" w:cs="Times New Roman"/>
+          <w:sz w:val="24"/>
+          <w:szCs w:val="24"/>
+          <w:lang w:eastAsia="pl-PL"/>
+        </w:rPr>
+        <w:t>Rys</w:t>
+      </w:r>
+      <w:r>
+        <w:rPr>
+          <w:rFonts w:ascii="Calibri" w:eastAsia="Times New Roman" w:hAnsi="Calibri" w:cs="Times New Roman"/>
+          <w:sz w:val="24"/>
+          <w:szCs w:val="24"/>
+          <w:lang w:eastAsia="pl-PL"/>
+        </w:rPr>
+        <w:t>.</w:t>
+      </w:r>
+      <w:r>
+        <w:rPr>
+          <w:rFonts w:ascii="Calibri" w:eastAsia="Times New Roman" w:hAnsi="Calibri" w:cs="Times New Roman"/>
+          <w:sz w:val="24"/>
+          <w:szCs w:val="24"/>
+          <w:lang w:eastAsia="pl-PL"/>
+        </w:rPr>
+        <w:t xml:space="preserve"> </w:t>
+      </w:r>
+      <w:r>
+        <w:rPr>
+          <w:rFonts w:ascii="Calibri" w:eastAsia="Times New Roman" w:hAnsi="Calibri" w:cs="Times New Roman"/>
+          <w:sz w:val="24"/>
+          <w:szCs w:val="24"/>
+          <w:lang w:eastAsia="pl-PL"/>
+        </w:rPr>
+        <w:t>2</w:t>
+      </w:r>
+      <w:r>
+        <w:rPr>
+          <w:rFonts w:ascii="Calibri" w:eastAsia="Times New Roman" w:hAnsi="Calibri" w:cs="Times New Roman"/>
+          <w:sz w:val="24"/>
+          <w:szCs w:val="24"/>
+          <w:lang w:eastAsia="pl-PL"/>
+        </w:rPr>
+        <w:t>.</w:t>
+      </w:r>
+      <w:r>
+        <w:rPr>
+          <w:rFonts w:ascii="Calibri" w:eastAsia="Times New Roman" w:hAnsi="Calibri" w:cs="Times New Roman"/>
+          <w:sz w:val="24"/>
+          <w:szCs w:val="24"/>
+          <w:lang w:eastAsia="pl-PL"/>
+        </w:rPr>
+        <w:t>3</w:t>
+      </w:r>
+      <w:r>
+        <w:rPr>
+          <w:rFonts w:ascii="Calibri" w:eastAsia="Times New Roman" w:hAnsi="Calibri" w:cs="Times New Roman"/>
+          <w:sz w:val="24"/>
+          <w:szCs w:val="24"/>
+          <w:lang w:eastAsia="pl-PL"/>
+        </w:rPr>
+        <w:t xml:space="preserve"> </w:t>
+      </w:r>
+      <w:r>
+        <w:rPr>
+          <w:rFonts w:ascii="Calibri" w:eastAsia="Times New Roman" w:hAnsi="Calibri" w:cs="Times New Roman"/>
+          <w:sz w:val="24"/>
+          <w:szCs w:val="24"/>
+          <w:lang w:eastAsia="pl-PL"/>
+        </w:rPr>
+        <w:t>Wybrane elementy dystrybutora</w:t>
+      </w:r>
+    </w:p>
+    <w:p>
+      <w:pPr>
+        <w:ind w:firstLine="708"/>
+        <w:jc w:val="both"/>
+        <w:rPr>
+          <w:rFonts w:ascii="Calibri" w:eastAsia="Times New Roman" w:hAnsi="Calibri" w:cs="Times New Roman"/>
+          <w:noProof/>
+          <w:sz w:val="24"/>
+          <w:szCs w:val="24"/>
+          <w:lang w:eastAsia="pl-PL"/>
+        </w:rPr>
+      </w:pPr>
+    </w:p>
+    <w:p>
+      <w:pPr>
+        <w:ind w:firstLine="708"/>
+        <w:jc w:val="center"/>
         <w:rPr>
           <w:rFonts w:asciiTheme="minorHAnsi" w:eastAsia="Times New Roman" w:hAnsiTheme="minorHAnsi" w:cs="Arial"/>
           <w:b/>
@@ -1601,79 +2071,139 @@
           <w:lang w:eastAsia="pl-PL"/>
         </w:rPr>
       </w:pPr>
-      <w:r>
-        <w:rPr>
-          <w:rFonts w:ascii="Calibri" w:eastAsia="Times New Roman" w:hAnsi="Calibri" w:cs="Times New Roman"/>
-          <w:noProof/>
-          <w:sz w:val="24"/>
-          <w:szCs w:val="24"/>
-          <w:lang w:eastAsia="pl-PL"/>
-        </w:rPr>
-        <w:tab/>
-        <w:t>Mechanizm przemieszczania kubków, jak sama nazwa wkazuje, służy do obracania okrągłą tarczą, wraz z umieszczonymi w niej odpowiednimi kubkami. Tarcza została wycięta laserem ze szkła akrylowego.  Tarcza może jednocześnie przenosić 4 kubki. Obraca się ona każdorazowo o 90</w:t>
-      </w:r>
-      <w:r>
-        <w:rPr>
-          <w:rFonts w:ascii="Calibri" w:eastAsia="Times New Roman" w:hAnsi="Calibri" w:cs="Times New Roman"/>
-          <w:noProof/>
-          <w:sz w:val="24"/>
-          <w:szCs w:val="24"/>
-          <w:vertAlign w:val="superscript"/>
-          <w:lang w:eastAsia="pl-PL"/>
-        </w:rPr>
-        <w:t>o</w:t>
-      </w:r>
-      <w:r>
-        <w:rPr>
-          <w:rFonts w:ascii="Calibri" w:eastAsia="Times New Roman" w:hAnsi="Calibri" w:cs="Times New Roman"/>
-          <w:noProof/>
-          <w:sz w:val="24"/>
-          <w:szCs w:val="24"/>
-          <w:lang w:eastAsia="pl-PL"/>
-        </w:rPr>
-        <w:t xml:space="preserve">, powodując przejście konkretnego otworu tarczy przez 4 miejsca w który </w:t>
-      </w:r>
-      <w:r>
-        <w:rPr>
-          <w:rFonts w:ascii="Calibri" w:eastAsia="Times New Roman" w:hAnsi="Calibri" w:cs="Times New Roman"/>
-          <w:noProof/>
-          <w:sz w:val="24"/>
-          <w:szCs w:val="24"/>
-          <w:lang w:eastAsia="pl-PL"/>
-        </w:rPr>
-        <w:t>`</w:t>
-      </w:r>
-      <w:r>
-        <w:rPr>
-          <w:rFonts w:ascii="Calibri" w:eastAsia="Times New Roman" w:hAnsi="Calibri" w:cs="Times New Roman"/>
-          <w:noProof/>
-          <w:sz w:val="24"/>
-          <w:szCs w:val="24"/>
-          <w:lang w:eastAsia="pl-PL"/>
-        </w:rPr>
-        <w:t xml:space="preserve"> </w:t>
-      </w:r>
-      <w:r>
-        <w:rPr>
-          <w:rFonts w:ascii="Calibri" w:eastAsia="Times New Roman" w:hAnsi="Calibri" w:cs="Times New Roman"/>
-          <w:noProof/>
-          <w:sz w:val="24"/>
-          <w:szCs w:val="24"/>
-          <w:lang w:eastAsia="pl-PL"/>
-        </w:rPr>
-        <w:t xml:space="preserve"> </w:t>
-      </w:r>
     </w:p>
     <w:p>
       <w:pPr>
         <w:tabs>
           <w:tab w:val="left" w:pos="3047"/>
         </w:tabs>
-        <w:rPr>
-          <w:rFonts w:ascii="Calibri" w:eastAsia="Times New Roman" w:hAnsi="Calibri" w:cs="Times New Roman"/>
-          <w:sz w:val="24"/>
-          <w:szCs w:val="24"/>
-          <w:lang w:eastAsia="pl-PL"/>
+        <w:jc w:val="both"/>
+        <w:rPr>
+          <w:rFonts w:ascii="Calibri" w:eastAsia="Times New Roman" w:hAnsi="Calibri" w:cs="Times New Roman"/>
+          <w:sz w:val="24"/>
+          <w:szCs w:val="24"/>
+          <w:lang w:eastAsia="pl-PL"/>
+        </w:rPr>
+      </w:pPr>
+    </w:p>
+    <w:p>
+      <w:pPr>
+        <w:rPr>
+          <w:rFonts w:asciiTheme="majorHAnsi" w:hAnsiTheme="majorHAnsi" w:cstheme="minorHAnsi"/>
+          <w:b/>
+          <w:sz w:val="28"/>
+          <w:szCs w:val="29"/>
+        </w:rPr>
+      </w:pPr>
+      <w:bookmarkStart w:id="1" w:name="_Toc317629570"/>
+    </w:p>
+    <w:p>
+      <w:pPr>
+        <w:rPr>
+          <w:rFonts w:asciiTheme="majorHAnsi" w:hAnsiTheme="majorHAnsi" w:cstheme="minorHAnsi"/>
+          <w:b/>
+          <w:sz w:val="28"/>
+          <w:szCs w:val="29"/>
+        </w:rPr>
+      </w:pPr>
+    </w:p>
+    <w:p>
+      <w:pPr>
+        <w:rPr>
+          <w:rFonts w:asciiTheme="majorHAnsi" w:hAnsiTheme="majorHAnsi" w:cstheme="minorHAnsi"/>
+          <w:b/>
+          <w:sz w:val="28"/>
+          <w:szCs w:val="29"/>
+        </w:rPr>
+      </w:pPr>
+    </w:p>
+    <w:p>
+      <w:pPr>
+        <w:rPr>
+          <w:rFonts w:asciiTheme="majorHAnsi" w:hAnsiTheme="majorHAnsi" w:cstheme="minorHAnsi"/>
+          <w:b/>
+          <w:sz w:val="28"/>
+          <w:szCs w:val="29"/>
+        </w:rPr>
+      </w:pPr>
+    </w:p>
+    <w:p>
+      <w:pPr>
+        <w:rPr>
+          <w:rFonts w:asciiTheme="majorHAnsi" w:hAnsiTheme="majorHAnsi" w:cstheme="minorHAnsi"/>
+          <w:b/>
+          <w:sz w:val="28"/>
+          <w:szCs w:val="29"/>
+        </w:rPr>
+      </w:pPr>
+    </w:p>
+    <w:p>
+      <w:pPr>
+        <w:rPr>
+          <w:rFonts w:asciiTheme="majorHAnsi" w:hAnsiTheme="majorHAnsi" w:cstheme="minorHAnsi"/>
+          <w:b/>
+          <w:sz w:val="28"/>
+          <w:szCs w:val="29"/>
+        </w:rPr>
+      </w:pPr>
+    </w:p>
+    <w:p>
+      <w:pPr>
+        <w:rPr>
+          <w:rFonts w:asciiTheme="majorHAnsi" w:hAnsiTheme="majorHAnsi" w:cstheme="minorHAnsi"/>
+          <w:b/>
+          <w:sz w:val="28"/>
+          <w:szCs w:val="29"/>
+        </w:rPr>
+      </w:pPr>
+    </w:p>
+    <w:p>
+      <w:pPr>
+        <w:rPr>
+          <w:rFonts w:asciiTheme="majorHAnsi" w:hAnsiTheme="majorHAnsi" w:cstheme="minorHAnsi"/>
+          <w:b/>
+          <w:sz w:val="28"/>
+          <w:szCs w:val="29"/>
+        </w:rPr>
+      </w:pPr>
+    </w:p>
+    <w:p>
+      <w:pPr>
+        <w:rPr>
+          <w:rFonts w:asciiTheme="majorHAnsi" w:hAnsiTheme="majorHAnsi" w:cstheme="minorHAnsi"/>
+          <w:b/>
+          <w:sz w:val="28"/>
+          <w:szCs w:val="29"/>
+        </w:rPr>
+      </w:pPr>
+    </w:p>
+    <w:p>
+      <w:pPr>
+        <w:rPr>
+          <w:rFonts w:asciiTheme="majorHAnsi" w:hAnsiTheme="majorHAnsi" w:cstheme="minorHAnsi"/>
+          <w:b/>
+          <w:sz w:val="28"/>
+          <w:szCs w:val="29"/>
+        </w:rPr>
+      </w:pPr>
+    </w:p>
+    <w:p>
+      <w:pPr>
+        <w:rPr>
+          <w:rFonts w:asciiTheme="majorHAnsi" w:hAnsiTheme="majorHAnsi" w:cstheme="minorHAnsi"/>
+          <w:b/>
+          <w:sz w:val="28"/>
+          <w:szCs w:val="29"/>
+        </w:rPr>
+      </w:pPr>
+    </w:p>
+    <w:p>
+      <w:pPr>
+        <w:rPr>
+          <w:rFonts w:asciiTheme="majorHAnsi" w:hAnsiTheme="majorHAnsi" w:cstheme="minorHAnsi"/>
+          <w:b/>
+          <w:sz w:val="28"/>
+          <w:szCs w:val="29"/>
         </w:rPr>
       </w:pPr>
     </w:p>
@@ -1686,7 +2216,6 @@
           <w:szCs w:val="29"/>
         </w:rPr>
       </w:pPr>
-      <w:bookmarkStart w:id="1" w:name="_Toc317629570"/>
       <w:r>
         <w:rPr>
           <w:rFonts w:asciiTheme="majorHAnsi" w:hAnsiTheme="majorHAnsi" w:cstheme="minorHAnsi"/>
@@ -1894,6 +2423,7 @@
           <w:sz w:val="32"/>
           <w:szCs w:val="32"/>
         </w:rPr>
+        <w:lastRenderedPageBreak/>
         <w:t xml:space="preserve">FORMATKA DO POBRANIA NA STRONIE </w:t>
       </w:r>
       <w:r>
@@ -1988,7 +2518,7 @@
                           <pic:cNvPicPr/>
                         </pic:nvPicPr>
                         <pic:blipFill>
-                          <a:blip r:embed="rId14"/>
+                          <a:blip r:embed="rId15"/>
                           <a:stretch>
                             <a:fillRect/>
                           </a:stretch>
@@ -2061,7 +2591,7 @@
                           <pic:cNvPicPr/>
                         </pic:nvPicPr>
                         <pic:blipFill>
-                          <a:blip r:embed="rId15"/>
+                          <a:blip r:embed="rId16"/>
                           <a:stretch>
                             <a:fillRect/>
                           </a:stretch>
@@ -2087,8 +2617,8 @@
     </w:tbl>
     <w:p/>
     <w:sectPr>
-      <w:headerReference w:type="default" r:id="rId16"/>
-      <w:footerReference w:type="default" r:id="rId17"/>
+      <w:headerReference w:type="default" r:id="rId17"/>
+      <w:footerReference w:type="default" r:id="rId18"/>
       <w:pgSz w:w="11906" w:h="16838"/>
       <w:pgMar w:top="1134" w:right="851" w:bottom="1134" w:left="1418" w:header="454" w:footer="227" w:gutter="0"/>
       <w:pgNumType w:start="1"/>
@@ -2141,7 +2671,14 @@
         <w:rFonts w:cs="Arial"/>
         <w:sz w:val="24"/>
       </w:rPr>
-      <w:t xml:space="preserve"> 16 - 17 czerwca 2015 r.</w:t>
+      <w:t xml:space="preserve"> </w:t>
+    </w:r>
+    <w:r>
+      <w:rPr>
+        <w:rFonts w:cs="Arial"/>
+        <w:sz w:val="24"/>
+      </w:rPr>
+      <w:t>16 - 17 czerwca 2015 r.</w:t>
     </w:r>
   </w:p>
 </w:ftr>
@@ -2191,7 +2728,16 @@
               <w:sz w:val="20"/>
               <w:szCs w:val="20"/>
             </w:rPr>
-            <w:t>Konstrukcja i sterowanie automatycznego dystrybutora napojów</w:t>
+            <w:t xml:space="preserve">Konstrukcja </w:t>
+          </w:r>
+          <w:r>
+            <w:rPr>
+              <w:rFonts w:cs="Arial"/>
+              <w:b/>
+              <w:sz w:val="20"/>
+              <w:szCs w:val="20"/>
+            </w:rPr>
+            <w:t>i sterowanie automatycznego dystrybutora napojów</w:t>
           </w:r>
         </w:p>
         <w:p>
@@ -2267,7 +2813,7 @@
               <w:sz w:val="20"/>
               <w:szCs w:val="20"/>
             </w:rPr>
-            <w:t>2</w:t>
+            <w:t>3</w:t>
           </w:r>
           <w:r>
             <w:rPr>
@@ -2440,7 +2986,16 @@
               <w:sz w:val="20"/>
               <w:szCs w:val="20"/>
             </w:rPr>
-            <w:t>SYMPOZJUM KATEDR I ZAKŁADÓW SPAWALNICTWA</w:t>
+            <w:t xml:space="preserve">SYMPOZJUM </w:t>
+          </w:r>
+          <w:r>
+            <w:rPr>
+              <w:rFonts w:cs="Arial"/>
+              <w:b/>
+              <w:sz w:val="20"/>
+              <w:szCs w:val="20"/>
+            </w:rPr>
+            <w:t>KATEDR I ZAKŁADÓW SPAWALNICTWA</w:t>
           </w:r>
         </w:p>
         <w:p>

</xml_diff>

<commit_message>
\/\/ | |_ |\| O
</commit_message>
<xml_diff>
--- a/Konstrukcja i sterowanie automatycznego barmana.docx
+++ b/Konstrukcja i sterowanie automatycznego barmana.docx
@@ -636,7 +636,7 @@
           <w:lang w:eastAsia="pl-PL"/>
         </w:rPr>
         <w:drawing>
-          <wp:inline distT="0" distB="0" distL="0" distR="0" wp14:anchorId="143D6434" wp14:editId="1239EE18">
+          <wp:inline distT="0" distB="0" distL="0" distR="0" wp14:anchorId="2D54F5DB" wp14:editId="2F68A7E7">
             <wp:extent cx="2244436" cy="2535056"/>
             <wp:effectExtent l="0" t="0" r="3810" b="0"/>
             <wp:docPr id="2" name="Picture 2"/>
@@ -870,7 +870,7 @@
           <w:szCs w:val="28"/>
           <w:lang w:eastAsia="pl-PL"/>
         </w:rPr>
-        <w:t xml:space="preserve">Projekt automatycznego </w:t>
+        <w:t>Konstrukcja</w:t>
       </w:r>
       <w:r>
         <w:rPr>
@@ -882,7 +882,7 @@
           <w:szCs w:val="28"/>
           <w:lang w:eastAsia="pl-PL"/>
         </w:rPr>
-        <w:t xml:space="preserve">dystrybutora </w:t>
+        <w:t xml:space="preserve"> automatycznego </w:t>
       </w:r>
       <w:r>
         <w:rPr>
@@ -894,6 +894,18 @@
           <w:szCs w:val="28"/>
           <w:lang w:eastAsia="pl-PL"/>
         </w:rPr>
+        <w:t xml:space="preserve">dystrybutora </w:t>
+      </w:r>
+      <w:r>
+        <w:rPr>
+          <w:rFonts w:asciiTheme="majorHAnsi" w:eastAsia="Times New Roman" w:hAnsiTheme="majorHAnsi" w:cs="Arial"/>
+          <w:b/>
+          <w:bCs/>
+          <w:kern w:val="32"/>
+          <w:sz w:val="28"/>
+          <w:szCs w:val="28"/>
+          <w:lang w:eastAsia="pl-PL"/>
+        </w:rPr>
         <w:t xml:space="preserve"> napojów</w:t>
       </w:r>
     </w:p>
@@ -1020,7 +1032,7 @@
           <w:lang w:eastAsia="pl-PL"/>
         </w:rPr>
         <w:drawing>
-          <wp:anchor distT="0" distB="0" distL="114300" distR="114300" simplePos="0" relativeHeight="251658240" behindDoc="1" locked="0" layoutInCell="1" allowOverlap="1" wp14:anchorId="3ABF1787" wp14:editId="4FF65EB9">
+          <wp:anchor distT="0" distB="0" distL="114300" distR="114300" simplePos="0" relativeHeight="251658240" behindDoc="1" locked="0" layoutInCell="1" allowOverlap="1" wp14:anchorId="5CFE1E7C" wp14:editId="1BE46586">
             <wp:simplePos x="0" y="0"/>
             <wp:positionH relativeFrom="column">
               <wp:posOffset>240803</wp:posOffset>
@@ -1169,20 +1181,16 @@
     </w:p>
     <w:p>
       <w:pPr>
-        <w:ind w:firstLine="708"/>
-        <w:jc w:val="center"/>
-        <w:rPr>
-          <w:rFonts w:ascii="Calibri" w:eastAsia="Times New Roman" w:hAnsi="Calibri" w:cs="Times New Roman"/>
-          <w:sz w:val="24"/>
-          <w:szCs w:val="24"/>
-          <w:lang w:eastAsia="pl-PL"/>
-        </w:rPr>
-      </w:pPr>
-    </w:p>
-    <w:p>
-      <w:pPr>
-        <w:ind w:firstLine="708"/>
-        <w:jc w:val="center"/>
+        <w:rPr>
+          <w:rFonts w:ascii="Calibri" w:eastAsia="Times New Roman" w:hAnsi="Calibri" w:cs="Times New Roman"/>
+          <w:sz w:val="24"/>
+          <w:szCs w:val="24"/>
+          <w:lang w:eastAsia="pl-PL"/>
+        </w:rPr>
+      </w:pPr>
+    </w:p>
+    <w:p>
+      <w:pPr>
         <w:rPr>
           <w:rFonts w:ascii="Calibri" w:eastAsia="Times New Roman" w:hAnsi="Calibri" w:cs="Times New Roman"/>
           <w:sz w:val="24"/>
@@ -1435,7 +1443,7 @@
           <w:lang w:eastAsia="pl-PL"/>
         </w:rPr>
         <w:drawing>
-          <wp:inline distT="0" distB="0" distL="0" distR="0">
+          <wp:inline distT="0" distB="0" distL="0" distR="0" wp14:anchorId="6A824A4D" wp14:editId="236966DB">
             <wp:extent cx="5181600" cy="2472584"/>
             <wp:effectExtent l="0" t="0" r="0" b="4445"/>
             <wp:docPr id="6" name="Picture 6"/>
@@ -1486,6 +1494,102 @@
     </w:p>
     <w:p>
       <w:pPr>
+        <w:ind w:firstLine="708"/>
+        <w:jc w:val="center"/>
+        <w:rPr>
+          <w:rFonts w:ascii="Calibri" w:eastAsia="Times New Roman" w:hAnsi="Calibri" w:cs="Times New Roman"/>
+          <w:sz w:val="24"/>
+          <w:szCs w:val="24"/>
+          <w:lang w:eastAsia="pl-PL"/>
+        </w:rPr>
+      </w:pPr>
+    </w:p>
+    <w:p>
+      <w:pPr>
+        <w:ind w:firstLine="708"/>
+        <w:jc w:val="center"/>
+        <w:rPr>
+          <w:rFonts w:ascii="Calibri" w:eastAsia="Times New Roman" w:hAnsi="Calibri" w:cs="Times New Roman"/>
+          <w:sz w:val="24"/>
+          <w:szCs w:val="24"/>
+          <w:lang w:eastAsia="pl-PL"/>
+        </w:rPr>
+      </w:pPr>
+      <w:r>
+        <w:rPr>
+          <w:rFonts w:ascii="Calibri" w:eastAsia="Times New Roman" w:hAnsi="Calibri" w:cs="Times New Roman"/>
+          <w:sz w:val="24"/>
+          <w:szCs w:val="24"/>
+          <w:lang w:eastAsia="pl-PL"/>
+        </w:rPr>
+        <w:t>Rys</w:t>
+      </w:r>
+      <w:r>
+        <w:rPr>
+          <w:rFonts w:ascii="Calibri" w:eastAsia="Times New Roman" w:hAnsi="Calibri" w:cs="Times New Roman"/>
+          <w:sz w:val="24"/>
+          <w:szCs w:val="24"/>
+          <w:lang w:eastAsia="pl-PL"/>
+        </w:rPr>
+        <w:t>.</w:t>
+      </w:r>
+      <w:r>
+        <w:rPr>
+          <w:rFonts w:ascii="Calibri" w:eastAsia="Times New Roman" w:hAnsi="Calibri" w:cs="Times New Roman"/>
+          <w:sz w:val="24"/>
+          <w:szCs w:val="24"/>
+          <w:lang w:eastAsia="pl-PL"/>
+        </w:rPr>
+        <w:t xml:space="preserve"> </w:t>
+      </w:r>
+      <w:r>
+        <w:rPr>
+          <w:rFonts w:ascii="Calibri" w:eastAsia="Times New Roman" w:hAnsi="Calibri" w:cs="Times New Roman"/>
+          <w:sz w:val="24"/>
+          <w:szCs w:val="24"/>
+          <w:lang w:eastAsia="pl-PL"/>
+        </w:rPr>
+        <w:t>2</w:t>
+      </w:r>
+      <w:r>
+        <w:rPr>
+          <w:rFonts w:ascii="Calibri" w:eastAsia="Times New Roman" w:hAnsi="Calibri" w:cs="Times New Roman"/>
+          <w:sz w:val="24"/>
+          <w:szCs w:val="24"/>
+          <w:lang w:eastAsia="pl-PL"/>
+        </w:rPr>
+        <w:t>.</w:t>
+      </w:r>
+      <w:r>
+        <w:rPr>
+          <w:rFonts w:ascii="Calibri" w:eastAsia="Times New Roman" w:hAnsi="Calibri" w:cs="Times New Roman"/>
+          <w:sz w:val="24"/>
+          <w:szCs w:val="24"/>
+          <w:lang w:eastAsia="pl-PL"/>
+        </w:rPr>
+        <w:t>2</w:t>
+      </w:r>
+      <w:r>
+        <w:rPr>
+          <w:rFonts w:ascii="Calibri" w:eastAsia="Times New Roman" w:hAnsi="Calibri" w:cs="Times New Roman"/>
+          <w:sz w:val="24"/>
+          <w:szCs w:val="24"/>
+          <w:lang w:eastAsia="pl-PL"/>
+        </w:rPr>
+        <w:t xml:space="preserve"> </w:t>
+      </w:r>
+      <w:r>
+        <w:rPr>
+          <w:rFonts w:ascii="Calibri" w:eastAsia="Times New Roman" w:hAnsi="Calibri" w:cs="Times New Roman"/>
+          <w:sz w:val="24"/>
+          <w:szCs w:val="24"/>
+          <w:lang w:eastAsia="pl-PL"/>
+        </w:rPr>
+        <w:t>Zwycięska koncepcja dystrybutora</w:t>
+      </w:r>
+    </w:p>
+    <w:p>
+      <w:pPr>
         <w:jc w:val="center"/>
         <w:rPr>
           <w:rFonts w:asciiTheme="minorHAnsi" w:eastAsia="Times New Roman" w:hAnsiTheme="minorHAnsi" w:cs="Arial"/>
@@ -1500,375 +1604,140 @@
     </w:p>
     <w:p>
       <w:pPr>
+        <w:rPr>
+          <w:rFonts w:asciiTheme="minorHAnsi" w:eastAsia="Times New Roman" w:hAnsiTheme="minorHAnsi" w:cs="Arial"/>
+          <w:b/>
+          <w:bCs/>
+          <w:iCs/>
+          <w:sz w:val="24"/>
+          <w:szCs w:val="28"/>
+          <w:lang w:eastAsia="pl-PL"/>
+        </w:rPr>
+      </w:pPr>
+    </w:p>
+    <w:p>
+      <w:pPr>
+        <w:rPr>
+          <w:rFonts w:asciiTheme="minorHAnsi" w:eastAsia="Times New Roman" w:hAnsiTheme="minorHAnsi" w:cs="Arial"/>
+          <w:b/>
+          <w:bCs/>
+          <w:iCs/>
+          <w:sz w:val="24"/>
+          <w:szCs w:val="28"/>
+          <w:lang w:eastAsia="pl-PL"/>
+        </w:rPr>
+      </w:pPr>
+      <w:r>
+        <w:rPr>
+          <w:rFonts w:asciiTheme="minorHAnsi" w:eastAsia="Times New Roman" w:hAnsiTheme="minorHAnsi" w:cs="Arial"/>
+          <w:b/>
+          <w:bCs/>
+          <w:iCs/>
+          <w:sz w:val="24"/>
+          <w:szCs w:val="28"/>
+          <w:lang w:eastAsia="pl-PL"/>
+        </w:rPr>
+        <w:t>2.</w:t>
+      </w:r>
+      <w:r>
+        <w:rPr>
+          <w:rFonts w:asciiTheme="minorHAnsi" w:eastAsia="Times New Roman" w:hAnsiTheme="minorHAnsi" w:cs="Arial"/>
+          <w:b/>
+          <w:bCs/>
+          <w:iCs/>
+          <w:sz w:val="24"/>
+          <w:szCs w:val="28"/>
+          <w:lang w:eastAsia="pl-PL"/>
+        </w:rPr>
+        <w:t xml:space="preserve">2 </w:t>
+      </w:r>
+      <w:r>
+        <w:rPr>
+          <w:rFonts w:asciiTheme="minorHAnsi" w:eastAsia="Times New Roman" w:hAnsiTheme="minorHAnsi" w:cs="Arial"/>
+          <w:b/>
+          <w:bCs/>
+          <w:iCs/>
+          <w:sz w:val="24"/>
+          <w:szCs w:val="28"/>
+          <w:lang w:eastAsia="pl-PL"/>
+        </w:rPr>
+        <w:t xml:space="preserve"> </w:t>
+      </w:r>
+      <w:r>
+        <w:rPr>
+          <w:rFonts w:asciiTheme="minorHAnsi" w:eastAsia="Times New Roman" w:hAnsiTheme="minorHAnsi" w:cs="Arial"/>
+          <w:b/>
+          <w:bCs/>
+          <w:iCs/>
+          <w:sz w:val="24"/>
+          <w:szCs w:val="28"/>
+          <w:lang w:eastAsia="pl-PL"/>
+        </w:rPr>
+        <w:t>Charakterystyka podzespołów dystrybutora</w:t>
+      </w:r>
+    </w:p>
+    <w:p>
+      <w:pPr>
+        <w:rPr>
+          <w:rFonts w:asciiTheme="minorHAnsi" w:eastAsia="Times New Roman" w:hAnsiTheme="minorHAnsi" w:cs="Arial"/>
+          <w:b/>
+          <w:bCs/>
+          <w:iCs/>
+          <w:sz w:val="24"/>
+          <w:szCs w:val="28"/>
+          <w:lang w:eastAsia="pl-PL"/>
+        </w:rPr>
+      </w:pPr>
+    </w:p>
+    <w:p>
+      <w:pPr>
+        <w:ind w:firstLine="708"/>
+        <w:jc w:val="both"/>
+        <w:rPr>
+          <w:rFonts w:ascii="Calibri" w:eastAsia="Times New Roman" w:hAnsi="Calibri" w:cs="Times New Roman"/>
+          <w:noProof/>
+          <w:sz w:val="24"/>
+          <w:szCs w:val="24"/>
+          <w:lang w:eastAsia="pl-PL"/>
+        </w:rPr>
+      </w:pPr>
+      <w:r>
+        <w:rPr>
+          <w:rFonts w:ascii="Calibri" w:eastAsia="Times New Roman" w:hAnsi="Calibri" w:cs="Times New Roman"/>
+          <w:noProof/>
+          <w:sz w:val="24"/>
+          <w:szCs w:val="24"/>
+          <w:lang w:eastAsia="pl-PL"/>
+        </w:rPr>
+        <w:t>Maszynę, ze względu na k</w:t>
+      </w:r>
+      <w:r>
+        <w:rPr>
+          <w:rFonts w:ascii="Calibri" w:eastAsia="Times New Roman" w:hAnsi="Calibri" w:cs="Times New Roman"/>
+          <w:noProof/>
+          <w:sz w:val="24"/>
+          <w:szCs w:val="24"/>
+          <w:lang w:eastAsia="pl-PL"/>
+        </w:rPr>
+        <w:t xml:space="preserve">onstrukcję można podzielić na 4 </w:t>
+      </w:r>
+      <w:r>
+        <w:rPr>
+          <w:rFonts w:ascii="Calibri" w:eastAsia="Times New Roman" w:hAnsi="Calibri" w:cs="Times New Roman"/>
+          <w:noProof/>
+          <w:sz w:val="24"/>
+          <w:szCs w:val="24"/>
+          <w:lang w:eastAsia="pl-PL"/>
+        </w:rPr>
+        <w:t xml:space="preserve">podstawowe i niezależne od siebie podzespoły. Są one następujące: mechanizm przemieszczania kubków, mechanizm podawania kubków, układ rozlewczy i obudowe. </w:t>
+      </w:r>
+    </w:p>
+    <w:p>
+      <w:pPr>
         <w:ind w:firstLine="708"/>
         <w:jc w:val="center"/>
         <w:rPr>
           <w:rFonts w:ascii="Calibri" w:eastAsia="Times New Roman" w:hAnsi="Calibri" w:cs="Times New Roman"/>
-          <w:sz w:val="24"/>
-          <w:szCs w:val="24"/>
-          <w:lang w:eastAsia="pl-PL"/>
-        </w:rPr>
-      </w:pPr>
-      <w:r>
-        <w:rPr>
-          <w:rFonts w:ascii="Calibri" w:eastAsia="Times New Roman" w:hAnsi="Calibri" w:cs="Times New Roman"/>
-          <w:sz w:val="24"/>
-          <w:szCs w:val="24"/>
-          <w:lang w:eastAsia="pl-PL"/>
-        </w:rPr>
-        <w:t>Rys</w:t>
-      </w:r>
-      <w:r>
-        <w:rPr>
-          <w:rFonts w:ascii="Calibri" w:eastAsia="Times New Roman" w:hAnsi="Calibri" w:cs="Times New Roman"/>
-          <w:sz w:val="24"/>
-          <w:szCs w:val="24"/>
-          <w:lang w:eastAsia="pl-PL"/>
-        </w:rPr>
-        <w:t>.</w:t>
-      </w:r>
-      <w:r>
-        <w:rPr>
-          <w:rFonts w:ascii="Calibri" w:eastAsia="Times New Roman" w:hAnsi="Calibri" w:cs="Times New Roman"/>
-          <w:sz w:val="24"/>
-          <w:szCs w:val="24"/>
-          <w:lang w:eastAsia="pl-PL"/>
-        </w:rPr>
-        <w:t xml:space="preserve"> </w:t>
-      </w:r>
-      <w:r>
-        <w:rPr>
-          <w:rFonts w:ascii="Calibri" w:eastAsia="Times New Roman" w:hAnsi="Calibri" w:cs="Times New Roman"/>
-          <w:sz w:val="24"/>
-          <w:szCs w:val="24"/>
-          <w:lang w:eastAsia="pl-PL"/>
-        </w:rPr>
-        <w:t>2</w:t>
-      </w:r>
-      <w:r>
-        <w:rPr>
-          <w:rFonts w:ascii="Calibri" w:eastAsia="Times New Roman" w:hAnsi="Calibri" w:cs="Times New Roman"/>
-          <w:sz w:val="24"/>
-          <w:szCs w:val="24"/>
-          <w:lang w:eastAsia="pl-PL"/>
-        </w:rPr>
-        <w:t>.</w:t>
-      </w:r>
-      <w:r>
-        <w:rPr>
-          <w:rFonts w:ascii="Calibri" w:eastAsia="Times New Roman" w:hAnsi="Calibri" w:cs="Times New Roman"/>
-          <w:sz w:val="24"/>
-          <w:szCs w:val="24"/>
-          <w:lang w:eastAsia="pl-PL"/>
-        </w:rPr>
-        <w:t>2</w:t>
-      </w:r>
-      <w:r>
-        <w:rPr>
-          <w:rFonts w:ascii="Calibri" w:eastAsia="Times New Roman" w:hAnsi="Calibri" w:cs="Times New Roman"/>
-          <w:sz w:val="24"/>
-          <w:szCs w:val="24"/>
-          <w:lang w:eastAsia="pl-PL"/>
-        </w:rPr>
-        <w:t xml:space="preserve"> </w:t>
-      </w:r>
-      <w:r>
-        <w:rPr>
-          <w:rFonts w:ascii="Calibri" w:eastAsia="Times New Roman" w:hAnsi="Calibri" w:cs="Times New Roman"/>
-          <w:sz w:val="24"/>
-          <w:szCs w:val="24"/>
-          <w:lang w:eastAsia="pl-PL"/>
-        </w:rPr>
-        <w:t>Trzy koncepcje wariantów konstrukcyjnych dystrybutora.</w:t>
-      </w:r>
-    </w:p>
-    <w:p>
-      <w:pPr>
-        <w:jc w:val="center"/>
-        <w:rPr>
-          <w:rFonts w:asciiTheme="minorHAnsi" w:eastAsia="Times New Roman" w:hAnsiTheme="minorHAnsi" w:cs="Arial"/>
-          <w:b/>
-          <w:bCs/>
-          <w:iCs/>
-          <w:sz w:val="24"/>
-          <w:szCs w:val="28"/>
-          <w:lang w:eastAsia="pl-PL"/>
-        </w:rPr>
-      </w:pPr>
-    </w:p>
-    <w:p>
-      <w:pPr>
-        <w:rPr>
-          <w:rFonts w:asciiTheme="minorHAnsi" w:eastAsia="Times New Roman" w:hAnsiTheme="minorHAnsi" w:cs="Arial"/>
-          <w:b/>
-          <w:bCs/>
-          <w:iCs/>
-          <w:sz w:val="24"/>
-          <w:szCs w:val="28"/>
-          <w:lang w:eastAsia="pl-PL"/>
-        </w:rPr>
-      </w:pPr>
-    </w:p>
-    <w:p>
-      <w:pPr>
-        <w:rPr>
-          <w:rFonts w:asciiTheme="minorHAnsi" w:eastAsia="Times New Roman" w:hAnsiTheme="minorHAnsi" w:cs="Arial"/>
-          <w:b/>
-          <w:bCs/>
-          <w:iCs/>
-          <w:sz w:val="24"/>
-          <w:szCs w:val="28"/>
-          <w:lang w:eastAsia="pl-PL"/>
-        </w:rPr>
-      </w:pPr>
-      <w:r>
-        <w:rPr>
-          <w:rFonts w:asciiTheme="minorHAnsi" w:eastAsia="Times New Roman" w:hAnsiTheme="minorHAnsi" w:cs="Arial"/>
-          <w:b/>
-          <w:bCs/>
-          <w:iCs/>
-          <w:sz w:val="24"/>
-          <w:szCs w:val="28"/>
-          <w:lang w:eastAsia="pl-PL"/>
-        </w:rPr>
-        <w:t>2.</w:t>
-      </w:r>
-      <w:r>
-        <w:rPr>
-          <w:rFonts w:asciiTheme="minorHAnsi" w:eastAsia="Times New Roman" w:hAnsiTheme="minorHAnsi" w:cs="Arial"/>
-          <w:b/>
-          <w:bCs/>
-          <w:iCs/>
-          <w:sz w:val="24"/>
-          <w:szCs w:val="28"/>
-          <w:lang w:eastAsia="pl-PL"/>
-        </w:rPr>
-        <w:t xml:space="preserve">2 </w:t>
-      </w:r>
-      <w:r>
-        <w:rPr>
-          <w:rFonts w:asciiTheme="minorHAnsi" w:eastAsia="Times New Roman" w:hAnsiTheme="minorHAnsi" w:cs="Arial"/>
-          <w:b/>
-          <w:bCs/>
-          <w:iCs/>
-          <w:sz w:val="24"/>
-          <w:szCs w:val="28"/>
-          <w:lang w:eastAsia="pl-PL"/>
-        </w:rPr>
-        <w:t xml:space="preserve"> </w:t>
-      </w:r>
-      <w:r>
-        <w:rPr>
-          <w:rFonts w:asciiTheme="minorHAnsi" w:eastAsia="Times New Roman" w:hAnsiTheme="minorHAnsi" w:cs="Arial"/>
-          <w:b/>
-          <w:bCs/>
-          <w:iCs/>
-          <w:sz w:val="24"/>
-          <w:szCs w:val="28"/>
-          <w:lang w:eastAsia="pl-PL"/>
-        </w:rPr>
-        <w:t>Charakterystyka podzespołów dystrybutora</w:t>
-      </w:r>
-    </w:p>
-    <w:p>
-      <w:pPr>
-        <w:rPr>
-          <w:rFonts w:asciiTheme="minorHAnsi" w:eastAsia="Times New Roman" w:hAnsiTheme="minorHAnsi" w:cs="Arial"/>
-          <w:b/>
-          <w:bCs/>
-          <w:iCs/>
-          <w:sz w:val="24"/>
-          <w:szCs w:val="28"/>
-          <w:lang w:eastAsia="pl-PL"/>
-        </w:rPr>
-      </w:pPr>
-    </w:p>
-    <w:p>
-      <w:pPr>
-        <w:ind w:firstLine="708"/>
-        <w:jc w:val="both"/>
-        <w:rPr>
-          <w:rFonts w:ascii="Calibri" w:eastAsia="Times New Roman" w:hAnsi="Calibri" w:cs="Times New Roman"/>
-          <w:noProof/>
-          <w:sz w:val="24"/>
-          <w:szCs w:val="24"/>
-          <w:lang w:eastAsia="pl-PL"/>
-        </w:rPr>
-      </w:pPr>
-      <w:r>
-        <w:rPr>
-          <w:rFonts w:ascii="Calibri" w:eastAsia="Times New Roman" w:hAnsi="Calibri" w:cs="Times New Roman"/>
-          <w:noProof/>
-          <w:sz w:val="24"/>
-          <w:szCs w:val="24"/>
-          <w:lang w:eastAsia="pl-PL"/>
-        </w:rPr>
-        <w:t>Maszynę, ze względu na k</w:t>
-      </w:r>
-      <w:r>
-        <w:rPr>
-          <w:rFonts w:ascii="Calibri" w:eastAsia="Times New Roman" w:hAnsi="Calibri" w:cs="Times New Roman"/>
-          <w:noProof/>
-          <w:sz w:val="24"/>
-          <w:szCs w:val="24"/>
-          <w:lang w:eastAsia="pl-PL"/>
-        </w:rPr>
-        <w:t xml:space="preserve">onstrukcję można podzielić na 4 </w:t>
-      </w:r>
-      <w:r>
-        <w:rPr>
-          <w:rFonts w:ascii="Calibri" w:eastAsia="Times New Roman" w:hAnsi="Calibri" w:cs="Times New Roman"/>
-          <w:noProof/>
-          <w:sz w:val="24"/>
-          <w:szCs w:val="24"/>
-          <w:lang w:eastAsia="pl-PL"/>
-        </w:rPr>
-        <w:t xml:space="preserve">podstawowe i niezależne od siebie podzespoły. Są one następujące: mechanizm przemieszczania kubków, mechanizm podawania kubków, układ rozlewczy i obudowe. </w:t>
-      </w:r>
-    </w:p>
-    <w:p>
-      <w:pPr>
-        <w:ind w:firstLine="708"/>
-        <w:jc w:val="both"/>
-        <w:rPr>
-          <w:rFonts w:ascii="Calibri" w:eastAsia="Times New Roman" w:hAnsi="Calibri" w:cs="Times New Roman"/>
-          <w:noProof/>
-          <w:sz w:val="24"/>
-          <w:szCs w:val="24"/>
-          <w:lang w:eastAsia="pl-PL"/>
-        </w:rPr>
-      </w:pPr>
-      <w:r>
-        <w:rPr>
-          <w:rFonts w:ascii="Calibri" w:eastAsia="Times New Roman" w:hAnsi="Calibri" w:cs="Times New Roman"/>
-          <w:noProof/>
-          <w:sz w:val="24"/>
-          <w:szCs w:val="24"/>
-          <w:lang w:eastAsia="pl-PL"/>
-        </w:rPr>
-        <w:tab/>
-        <w:t xml:space="preserve">Mechanizm przemieszczania kubków, jak sama nazwa wkazuje, służy do obracania okrągłą tarczą, wraz z </w:t>
-      </w:r>
-      <w:r>
-        <w:rPr>
-          <w:rFonts w:ascii="Calibri" w:eastAsia="Times New Roman" w:hAnsi="Calibri" w:cs="Times New Roman"/>
-          <w:noProof/>
-          <w:sz w:val="24"/>
-          <w:szCs w:val="24"/>
-          <w:lang w:eastAsia="pl-PL"/>
-        </w:rPr>
-        <w:t xml:space="preserve">wywierconymi w niej otworami. </w:t>
-      </w:r>
-      <w:r>
-        <w:rPr>
-          <w:rFonts w:ascii="Calibri" w:eastAsia="Times New Roman" w:hAnsi="Calibri" w:cs="Times New Roman"/>
-          <w:noProof/>
-          <w:sz w:val="24"/>
-          <w:szCs w:val="24"/>
-          <w:lang w:eastAsia="pl-PL"/>
-        </w:rPr>
-        <w:t xml:space="preserve">Jest ona napędzana silnikiem, który sprzężono z wałem tarczy za pomocą przekładni zębatej (rys. 2.3.2). </w:t>
-      </w:r>
-      <w:r>
-        <w:rPr>
-          <w:rFonts w:ascii="Calibri" w:eastAsia="Times New Roman" w:hAnsi="Calibri" w:cs="Times New Roman"/>
-          <w:noProof/>
-          <w:sz w:val="24"/>
-          <w:szCs w:val="24"/>
-          <w:lang w:eastAsia="pl-PL"/>
-        </w:rPr>
-        <w:t xml:space="preserve">Tarcza została </w:t>
-      </w:r>
-      <w:r>
-        <w:rPr>
-          <w:rFonts w:ascii="Calibri" w:eastAsia="Times New Roman" w:hAnsi="Calibri" w:cs="Times New Roman"/>
-          <w:noProof/>
-          <w:sz w:val="24"/>
-          <w:szCs w:val="24"/>
-          <w:lang w:eastAsia="pl-PL"/>
-        </w:rPr>
-        <w:t xml:space="preserve">wykonana techniką cięcia laserem </w:t>
-      </w:r>
-      <w:bookmarkStart w:id="0" w:name="_GoBack"/>
-      <w:bookmarkEnd w:id="0"/>
-      <w:r>
-        <w:rPr>
-          <w:rFonts w:ascii="Calibri" w:eastAsia="Times New Roman" w:hAnsi="Calibri" w:cs="Times New Roman"/>
-          <w:noProof/>
-          <w:sz w:val="24"/>
-          <w:szCs w:val="24"/>
-          <w:lang w:eastAsia="pl-PL"/>
-        </w:rPr>
-        <w:t xml:space="preserve">ze szkła akrylowego.  </w:t>
-      </w:r>
-      <w:r>
-        <w:rPr>
-          <w:rFonts w:ascii="Calibri" w:eastAsia="Times New Roman" w:hAnsi="Calibri" w:cs="Times New Roman"/>
-          <w:noProof/>
-          <w:sz w:val="24"/>
-          <w:szCs w:val="24"/>
-          <w:lang w:eastAsia="pl-PL"/>
-        </w:rPr>
-        <w:t>Jako że w tarczy znajdują się 4 otwory, tarcza może jednocześnie przenosić cztery kubki</w:t>
-      </w:r>
-      <w:r>
-        <w:rPr>
-          <w:rFonts w:ascii="Calibri" w:eastAsia="Times New Roman" w:hAnsi="Calibri" w:cs="Times New Roman"/>
-          <w:noProof/>
-          <w:sz w:val="24"/>
-          <w:szCs w:val="24"/>
-          <w:lang w:eastAsia="pl-PL"/>
-        </w:rPr>
-        <w:t xml:space="preserve">. </w:t>
-      </w:r>
-      <w:r>
-        <w:rPr>
-          <w:rFonts w:ascii="Calibri" w:eastAsia="Times New Roman" w:hAnsi="Calibri" w:cs="Times New Roman"/>
-          <w:noProof/>
-          <w:sz w:val="24"/>
-          <w:szCs w:val="24"/>
-          <w:lang w:eastAsia="pl-PL"/>
-        </w:rPr>
-        <w:t>W jednym pełnym cyklu pracy tarcza wykonuje 4 obroty o 90</w:t>
-      </w:r>
-      <w:r>
-        <w:rPr>
-          <w:rFonts w:ascii="Calibri" w:eastAsia="Times New Roman" w:hAnsi="Calibri" w:cs="Times New Roman"/>
-          <w:noProof/>
-          <w:sz w:val="24"/>
-          <w:szCs w:val="24"/>
-          <w:vertAlign w:val="superscript"/>
-          <w:lang w:eastAsia="pl-PL"/>
-        </w:rPr>
-        <w:t>0</w:t>
-      </w:r>
-      <w:r>
-        <w:rPr>
-          <w:rFonts w:ascii="Calibri" w:eastAsia="Times New Roman" w:hAnsi="Calibri" w:cs="Times New Roman"/>
-          <w:noProof/>
-          <w:sz w:val="24"/>
-          <w:szCs w:val="24"/>
-          <w:lang w:eastAsia="pl-PL"/>
-        </w:rPr>
-        <w:t>. W kolejnych pozycjach następuje: opuszczenie kubka z magazynu do otworu, napełnienie kubka napojem i odbiór przez użytkownika kubka z napojem.</w:t>
-      </w:r>
-      <w:r>
-        <w:rPr>
-          <w:rFonts w:ascii="Calibri" w:eastAsia="Times New Roman" w:hAnsi="Calibri" w:cs="Times New Roman"/>
-          <w:noProof/>
-          <w:sz w:val="24"/>
-          <w:szCs w:val="24"/>
-          <w:lang w:eastAsia="pl-PL"/>
-        </w:rPr>
-        <w:t xml:space="preserve"> Zdjęcia tarczy znajduje się na rys. 2.3.1.</w:t>
-      </w:r>
-    </w:p>
-    <w:p>
-      <w:pPr>
-        <w:ind w:firstLine="708"/>
-        <w:jc w:val="both"/>
-        <w:rPr>
-          <w:rFonts w:ascii="Calibri" w:eastAsia="Times New Roman" w:hAnsi="Calibri" w:cs="Times New Roman"/>
           <w:noProof/>
           <w:sz w:val="24"/>
           <w:szCs w:val="24"/>
@@ -1896,11 +1765,10 @@
           <w:szCs w:val="24"/>
           <w:lang w:eastAsia="pl-PL"/>
         </w:rPr>
-        <w:lastRenderedPageBreak/>
         <w:drawing>
-          <wp:inline distT="0" distB="0" distL="0" distR="0">
-            <wp:extent cx="4340327" cy="3154017"/>
-            <wp:effectExtent l="0" t="0" r="3175" b="8890"/>
+          <wp:inline distT="0" distB="0" distL="0" distR="0" wp14:anchorId="3C6D4646" wp14:editId="472DD1A2">
+            <wp:extent cx="3360717" cy="2442157"/>
+            <wp:effectExtent l="0" t="0" r="0" b="0"/>
             <wp:docPr id="7" name="Picture 7"/>
             <wp:cNvGraphicFramePr>
               <a:graphicFrameLocks xmlns:a="http://schemas.openxmlformats.org/drawingml/2006/main" noChangeAspect="1"/>
@@ -1930,7 +1798,7 @@
                   <pic:spPr bwMode="auto">
                     <a:xfrm>
                       <a:off x="0" y="0"/>
-                      <a:ext cx="4340075" cy="3153834"/>
+                      <a:ext cx="3368057" cy="2447491"/>
                     </a:xfrm>
                     <a:prstGeom prst="rect">
                       <a:avLst/>
@@ -1950,10 +1818,9 @@
     <w:p>
       <w:pPr>
         <w:ind w:firstLine="708"/>
-        <w:jc w:val="both"/>
-        <w:rPr>
-          <w:rFonts w:ascii="Calibri" w:eastAsia="Times New Roman" w:hAnsi="Calibri" w:cs="Times New Roman"/>
-          <w:noProof/>
+        <w:jc w:val="center"/>
+        <w:rPr>
+          <w:rFonts w:ascii="Calibri" w:eastAsia="Times New Roman" w:hAnsi="Calibri" w:cs="Times New Roman"/>
           <w:sz w:val="24"/>
           <w:szCs w:val="24"/>
           <w:lang w:eastAsia="pl-PL"/>
@@ -2043,6 +1910,1169 @@
         </w:rPr>
         <w:t>Wybrane elementy dystrybutora</w:t>
       </w:r>
+    </w:p>
+    <w:p>
+      <w:pPr>
+        <w:ind w:firstLine="708"/>
+        <w:jc w:val="center"/>
+        <w:rPr>
+          <w:rFonts w:ascii="Calibri" w:eastAsia="Times New Roman" w:hAnsi="Calibri" w:cs="Times New Roman"/>
+          <w:noProof/>
+          <w:sz w:val="24"/>
+          <w:szCs w:val="24"/>
+          <w:lang w:eastAsia="pl-PL"/>
+        </w:rPr>
+      </w:pPr>
+    </w:p>
+    <w:p>
+      <w:pPr>
+        <w:ind w:firstLine="708"/>
+        <w:jc w:val="both"/>
+        <w:rPr>
+          <w:rFonts w:ascii="Calibri" w:eastAsia="Times New Roman" w:hAnsi="Calibri" w:cs="Times New Roman"/>
+          <w:noProof/>
+          <w:sz w:val="24"/>
+          <w:szCs w:val="24"/>
+          <w:lang w:eastAsia="pl-PL"/>
+        </w:rPr>
+      </w:pPr>
+      <w:r>
+        <w:rPr>
+          <w:rFonts w:ascii="Calibri" w:eastAsia="Times New Roman" w:hAnsi="Calibri" w:cs="Times New Roman"/>
+          <w:noProof/>
+          <w:sz w:val="24"/>
+          <w:szCs w:val="24"/>
+          <w:lang w:eastAsia="pl-PL"/>
+        </w:rPr>
+        <w:t xml:space="preserve">Mechanizm przemieszczania kubków, jak sama nazwa wkazuje, służy do obracania okrągłą tarczą, wraz z </w:t>
+      </w:r>
+      <w:r>
+        <w:rPr>
+          <w:rFonts w:ascii="Calibri" w:eastAsia="Times New Roman" w:hAnsi="Calibri" w:cs="Times New Roman"/>
+          <w:noProof/>
+          <w:sz w:val="24"/>
+          <w:szCs w:val="24"/>
+          <w:lang w:eastAsia="pl-PL"/>
+        </w:rPr>
+        <w:t xml:space="preserve">wywierconymi w niej otworami. </w:t>
+      </w:r>
+      <w:r>
+        <w:rPr>
+          <w:rFonts w:ascii="Calibri" w:eastAsia="Times New Roman" w:hAnsi="Calibri" w:cs="Times New Roman"/>
+          <w:noProof/>
+          <w:sz w:val="24"/>
+          <w:szCs w:val="24"/>
+          <w:lang w:eastAsia="pl-PL"/>
+        </w:rPr>
+        <w:t xml:space="preserve">Jest ona napędzana silnikiem, który sprzężono z wałem tarczy za pomocą przekładni zębatej (rys. 2.3.2). </w:t>
+      </w:r>
+      <w:r>
+        <w:rPr>
+          <w:rFonts w:ascii="Calibri" w:eastAsia="Times New Roman" w:hAnsi="Calibri" w:cs="Times New Roman"/>
+          <w:noProof/>
+          <w:sz w:val="24"/>
+          <w:szCs w:val="24"/>
+          <w:lang w:eastAsia="pl-PL"/>
+        </w:rPr>
+        <w:t xml:space="preserve">Tarcza została </w:t>
+      </w:r>
+      <w:r>
+        <w:rPr>
+          <w:rFonts w:ascii="Calibri" w:eastAsia="Times New Roman" w:hAnsi="Calibri" w:cs="Times New Roman"/>
+          <w:noProof/>
+          <w:sz w:val="24"/>
+          <w:szCs w:val="24"/>
+          <w:lang w:eastAsia="pl-PL"/>
+        </w:rPr>
+        <w:t xml:space="preserve">wykonana techniką cięcia laserem </w:t>
+      </w:r>
+      <w:r>
+        <w:rPr>
+          <w:rFonts w:ascii="Calibri" w:eastAsia="Times New Roman" w:hAnsi="Calibri" w:cs="Times New Roman"/>
+          <w:noProof/>
+          <w:sz w:val="24"/>
+          <w:szCs w:val="24"/>
+          <w:lang w:eastAsia="pl-PL"/>
+        </w:rPr>
+        <w:t xml:space="preserve">ze szkła akrylowego.  </w:t>
+      </w:r>
+      <w:r>
+        <w:rPr>
+          <w:rFonts w:ascii="Calibri" w:eastAsia="Times New Roman" w:hAnsi="Calibri" w:cs="Times New Roman"/>
+          <w:noProof/>
+          <w:sz w:val="24"/>
+          <w:szCs w:val="24"/>
+          <w:lang w:eastAsia="pl-PL"/>
+        </w:rPr>
+        <w:t xml:space="preserve">Jako że w tarczy znajdują się 4 otwory, tarcza może jednocześnie </w:t>
+      </w:r>
+      <w:r>
+        <w:rPr>
+          <w:rFonts w:ascii="Calibri" w:eastAsia="Times New Roman" w:hAnsi="Calibri" w:cs="Times New Roman"/>
+          <w:noProof/>
+          <w:sz w:val="24"/>
+          <w:szCs w:val="24"/>
+          <w:lang w:eastAsia="pl-PL"/>
+        </w:rPr>
+        <w:lastRenderedPageBreak/>
+        <w:t>przenosić cztery kubki</w:t>
+      </w:r>
+      <w:r>
+        <w:rPr>
+          <w:rFonts w:ascii="Calibri" w:eastAsia="Times New Roman" w:hAnsi="Calibri" w:cs="Times New Roman"/>
+          <w:noProof/>
+          <w:sz w:val="24"/>
+          <w:szCs w:val="24"/>
+          <w:lang w:eastAsia="pl-PL"/>
+        </w:rPr>
+        <w:t xml:space="preserve">. </w:t>
+      </w:r>
+      <w:r>
+        <w:rPr>
+          <w:rFonts w:ascii="Calibri" w:eastAsia="Times New Roman" w:hAnsi="Calibri" w:cs="Times New Roman"/>
+          <w:noProof/>
+          <w:sz w:val="24"/>
+          <w:szCs w:val="24"/>
+          <w:lang w:eastAsia="pl-PL"/>
+        </w:rPr>
+        <w:t>W jednym pełnym cyklu pracy tarcza wykonuje 4 obroty o 90</w:t>
+      </w:r>
+      <w:r>
+        <w:rPr>
+          <w:rFonts w:ascii="Calibri" w:eastAsia="Times New Roman" w:hAnsi="Calibri" w:cs="Times New Roman"/>
+          <w:noProof/>
+          <w:sz w:val="24"/>
+          <w:szCs w:val="24"/>
+          <w:vertAlign w:val="superscript"/>
+          <w:lang w:eastAsia="pl-PL"/>
+        </w:rPr>
+        <w:t>0</w:t>
+      </w:r>
+      <w:r>
+        <w:rPr>
+          <w:rFonts w:ascii="Calibri" w:eastAsia="Times New Roman" w:hAnsi="Calibri" w:cs="Times New Roman"/>
+          <w:noProof/>
+          <w:sz w:val="24"/>
+          <w:szCs w:val="24"/>
+          <w:lang w:eastAsia="pl-PL"/>
+        </w:rPr>
+        <w:t>. W kolejnych pozycjach następuje: opuszczenie kubka z magazynu do otworu, napełnienie kubka napojem i odbiór przez użytkownika kubka z napojem.</w:t>
+      </w:r>
+      <w:r>
+        <w:rPr>
+          <w:rFonts w:ascii="Calibri" w:eastAsia="Times New Roman" w:hAnsi="Calibri" w:cs="Times New Roman"/>
+          <w:noProof/>
+          <w:sz w:val="24"/>
+          <w:szCs w:val="24"/>
+          <w:lang w:eastAsia="pl-PL"/>
+        </w:rPr>
+        <w:t xml:space="preserve"> Zdjęcia tarczy znajduje się na rys. 2.3.1.</w:t>
+      </w:r>
+    </w:p>
+    <w:p>
+      <w:pPr>
+        <w:ind w:firstLine="708"/>
+        <w:jc w:val="both"/>
+        <w:rPr>
+          <w:rFonts w:ascii="Calibri" w:eastAsia="Times New Roman" w:hAnsi="Calibri" w:cs="Times New Roman"/>
+          <w:noProof/>
+          <w:sz w:val="24"/>
+          <w:szCs w:val="24"/>
+          <w:lang w:eastAsia="pl-PL"/>
+        </w:rPr>
+      </w:pPr>
+      <w:r>
+        <w:rPr>
+          <w:rFonts w:ascii="Calibri" w:eastAsia="Times New Roman" w:hAnsi="Calibri" w:cs="Times New Roman"/>
+          <w:noProof/>
+          <w:sz w:val="24"/>
+          <w:szCs w:val="24"/>
+          <w:lang w:eastAsia="pl-PL"/>
+        </w:rPr>
+        <w:t>Na mechanizm podawania kubków składają się takie elementy jak: magazyn kubków, krzywka i jej napęd. Magazyn kubków jest podłużną 200mm rurą, w której znajdują się kubki. Pojemność magazynu wynosi 45 kubków. W magazynie na około połowie jego wysokości znajduje się prostokątna kieszeń, w której częściowo umieszczona jest krzywka. Miejsce to widać na rys. 2.3.3. Kubki pozostają nieruchome i nie opadają dopóki śimak nie zacznie wykonywać obrotów wokół swojej osi. W momencie rozpoczęcia obrotów na każdy obrót ślimaka o 360</w:t>
+      </w:r>
+      <w:r>
+        <w:rPr>
+          <w:rFonts w:ascii="Calibri" w:eastAsia="Times New Roman" w:hAnsi="Calibri" w:cs="Times New Roman"/>
+          <w:noProof/>
+          <w:sz w:val="24"/>
+          <w:szCs w:val="24"/>
+          <w:vertAlign w:val="superscript"/>
+          <w:lang w:eastAsia="pl-PL"/>
+        </w:rPr>
+        <w:t>o</w:t>
+      </w:r>
+      <w:r>
+        <w:rPr>
+          <w:rFonts w:ascii="Calibri" w:eastAsia="Times New Roman" w:hAnsi="Calibri" w:cs="Times New Roman"/>
+          <w:noProof/>
+          <w:sz w:val="24"/>
+          <w:szCs w:val="24"/>
+          <w:lang w:eastAsia="pl-PL"/>
+        </w:rPr>
+        <w:t xml:space="preserve">, przypada opadnięcie jednego kubka. Moment obrotowy jest przenoszony na ślimaka w podobny sposób jak w przypadku tarczy – jest on sprzężony z małym silnikiem za pomocą przekładni zębatej. W urządzeniu przewidziano stosowanie wyłącznie jednego rodzaju kubków (małe kubki degustacyjne). </w:t>
+      </w:r>
+    </w:p>
+    <w:p>
+      <w:pPr>
+        <w:ind w:firstLine="708"/>
+        <w:jc w:val="both"/>
+        <w:rPr>
+          <w:rFonts w:ascii="Calibri" w:eastAsia="Times New Roman" w:hAnsi="Calibri" w:cs="Times New Roman"/>
+          <w:noProof/>
+          <w:sz w:val="24"/>
+          <w:szCs w:val="24"/>
+          <w:lang w:eastAsia="pl-PL"/>
+        </w:rPr>
+      </w:pPr>
+      <w:r>
+        <w:rPr>
+          <w:rFonts w:ascii="Calibri" w:eastAsia="Times New Roman" w:hAnsi="Calibri" w:cs="Times New Roman"/>
+          <w:noProof/>
+          <w:sz w:val="24"/>
+          <w:szCs w:val="24"/>
+          <w:lang w:eastAsia="pl-PL"/>
+        </w:rPr>
+        <w:t xml:space="preserve">Układ rozlewania napoju jest jednym z najważniejszych, a jednocześnie najbardziej podatnym na uszkodzenie mechanizmów w urządzeniu. Jego podstawowym zadaniem jest </w:t>
+      </w:r>
+      <w:r>
+        <w:rPr>
+          <w:rFonts w:ascii="Calibri" w:eastAsia="Times New Roman" w:hAnsi="Calibri" w:cs="Times New Roman"/>
+          <w:noProof/>
+          <w:sz w:val="24"/>
+          <w:szCs w:val="24"/>
+          <w:lang w:eastAsia="pl-PL"/>
+        </w:rPr>
+        <w:t xml:space="preserve">przepompowywanie napoju ze zbiornika do kubków w określonej ilości. Niebezpieczeństwo działania tego układu przejawia się w potencjalnej możliwości zalania urządzenia w przypadku awarii.  Na jeden pełny cykl pracy urządzenia składa się 4-krotne uruchamianie pompy. </w:t>
+      </w:r>
+    </w:p>
+    <w:p>
+      <w:pPr>
+        <w:ind w:firstLine="708"/>
+        <w:jc w:val="both"/>
+        <w:rPr>
+          <w:rFonts w:ascii="Calibri" w:eastAsia="Times New Roman" w:hAnsi="Calibri" w:cs="Times New Roman"/>
+          <w:noProof/>
+          <w:sz w:val="24"/>
+          <w:szCs w:val="24"/>
+          <w:lang w:eastAsia="pl-PL"/>
+        </w:rPr>
+      </w:pPr>
+    </w:p>
+    <w:p>
+      <w:pPr>
+        <w:ind w:firstLine="708"/>
+        <w:jc w:val="center"/>
+        <w:rPr>
+          <w:rFonts w:ascii="Calibri" w:eastAsia="Times New Roman" w:hAnsi="Calibri" w:cs="Times New Roman"/>
+          <w:noProof/>
+          <w:sz w:val="24"/>
+          <w:szCs w:val="24"/>
+          <w:lang w:eastAsia="pl-PL"/>
+        </w:rPr>
+      </w:pPr>
+      <w:r>
+        <w:rPr>
+          <w:rFonts w:ascii="Calibri" w:eastAsia="Times New Roman" w:hAnsi="Calibri" w:cs="Times New Roman"/>
+          <w:noProof/>
+          <w:sz w:val="24"/>
+          <w:szCs w:val="24"/>
+          <w:lang w:eastAsia="pl-PL"/>
+        </w:rPr>
+        <w:drawing>
+          <wp:inline distT="0" distB="0" distL="0" distR="0" wp14:anchorId="42CFAA60" wp14:editId="33C7FA85">
+            <wp:extent cx="3277870" cy="2054225"/>
+            <wp:effectExtent l="0" t="0" r="0" b="3175"/>
+            <wp:docPr id="8" name="Picture 8"/>
+            <wp:cNvGraphicFramePr>
+              <a:graphicFrameLocks xmlns:a="http://schemas.openxmlformats.org/drawingml/2006/main" noChangeAspect="1"/>
+            </wp:cNvGraphicFramePr>
+            <a:graphic xmlns:a="http://schemas.openxmlformats.org/drawingml/2006/main">
+              <a:graphicData uri="http://schemas.openxmlformats.org/drawingml/2006/picture">
+                <pic:pic xmlns:pic="http://schemas.openxmlformats.org/drawingml/2006/picture">
+                  <pic:nvPicPr>
+                    <pic:cNvPr id="0" name="Picture 4"/>
+                    <pic:cNvPicPr>
+                      <a:picLocks noChangeAspect="1" noChangeArrowheads="1"/>
+                    </pic:cNvPicPr>
+                  </pic:nvPicPr>
+                  <pic:blipFill>
+                    <a:blip r:embed="rId15">
+                      <a:extLst>
+                        <a:ext uri="{28A0092B-C50C-407E-A947-70E740481C1C}">
+                          <a14:useLocalDpi xmlns:a14="http://schemas.microsoft.com/office/drawing/2010/main" val="0"/>
+                        </a:ext>
+                      </a:extLst>
+                    </a:blip>
+                    <a:srcRect/>
+                    <a:stretch>
+                      <a:fillRect/>
+                    </a:stretch>
+                  </pic:blipFill>
+                  <pic:spPr bwMode="auto">
+                    <a:xfrm>
+                      <a:off x="0" y="0"/>
+                      <a:ext cx="3277870" cy="2054225"/>
+                    </a:xfrm>
+                    <a:prstGeom prst="rect">
+                      <a:avLst/>
+                    </a:prstGeom>
+                    <a:noFill/>
+                    <a:ln>
+                      <a:noFill/>
+                    </a:ln>
+                  </pic:spPr>
+                </pic:pic>
+              </a:graphicData>
+            </a:graphic>
+          </wp:inline>
+        </w:drawing>
+      </w:r>
+    </w:p>
+    <w:p>
+      <w:pPr>
+        <w:ind w:firstLine="708"/>
+        <w:jc w:val="center"/>
+        <w:rPr>
+          <w:rFonts w:ascii="Calibri" w:eastAsia="Times New Roman" w:hAnsi="Calibri" w:cs="Times New Roman"/>
+          <w:sz w:val="24"/>
+          <w:szCs w:val="24"/>
+          <w:lang w:eastAsia="pl-PL"/>
+        </w:rPr>
+      </w:pPr>
+    </w:p>
+    <w:p>
+      <w:pPr>
+        <w:ind w:firstLine="708"/>
+        <w:jc w:val="center"/>
+        <w:rPr>
+          <w:rFonts w:ascii="Calibri" w:eastAsia="Times New Roman" w:hAnsi="Calibri" w:cs="Times New Roman"/>
+          <w:sz w:val="24"/>
+          <w:szCs w:val="24"/>
+          <w:lang w:eastAsia="pl-PL"/>
+        </w:rPr>
+      </w:pPr>
+      <w:r>
+        <w:rPr>
+          <w:rFonts w:ascii="Calibri" w:eastAsia="Times New Roman" w:hAnsi="Calibri" w:cs="Times New Roman"/>
+          <w:sz w:val="24"/>
+          <w:szCs w:val="24"/>
+          <w:lang w:eastAsia="pl-PL"/>
+        </w:rPr>
+        <w:t>Rys</w:t>
+      </w:r>
+      <w:r>
+        <w:rPr>
+          <w:rFonts w:ascii="Calibri" w:eastAsia="Times New Roman" w:hAnsi="Calibri" w:cs="Times New Roman"/>
+          <w:sz w:val="24"/>
+          <w:szCs w:val="24"/>
+          <w:lang w:eastAsia="pl-PL"/>
+        </w:rPr>
+        <w:t>.</w:t>
+      </w:r>
+      <w:r>
+        <w:rPr>
+          <w:rFonts w:ascii="Calibri" w:eastAsia="Times New Roman" w:hAnsi="Calibri" w:cs="Times New Roman"/>
+          <w:sz w:val="24"/>
+          <w:szCs w:val="24"/>
+          <w:lang w:eastAsia="pl-PL"/>
+        </w:rPr>
+        <w:t xml:space="preserve"> </w:t>
+      </w:r>
+      <w:r>
+        <w:rPr>
+          <w:rFonts w:ascii="Calibri" w:eastAsia="Times New Roman" w:hAnsi="Calibri" w:cs="Times New Roman"/>
+          <w:sz w:val="24"/>
+          <w:szCs w:val="24"/>
+          <w:lang w:eastAsia="pl-PL"/>
+        </w:rPr>
+        <w:t>2</w:t>
+      </w:r>
+      <w:r>
+        <w:rPr>
+          <w:rFonts w:ascii="Calibri" w:eastAsia="Times New Roman" w:hAnsi="Calibri" w:cs="Times New Roman"/>
+          <w:sz w:val="24"/>
+          <w:szCs w:val="24"/>
+          <w:lang w:eastAsia="pl-PL"/>
+        </w:rPr>
+        <w:t>.</w:t>
+      </w:r>
+      <w:r>
+        <w:rPr>
+          <w:rFonts w:ascii="Calibri" w:eastAsia="Times New Roman" w:hAnsi="Calibri" w:cs="Times New Roman"/>
+          <w:sz w:val="24"/>
+          <w:szCs w:val="24"/>
+          <w:lang w:eastAsia="pl-PL"/>
+        </w:rPr>
+        <w:t>4</w:t>
+      </w:r>
+      <w:r>
+        <w:rPr>
+          <w:rFonts w:ascii="Calibri" w:eastAsia="Times New Roman" w:hAnsi="Calibri" w:cs="Times New Roman"/>
+          <w:sz w:val="24"/>
+          <w:szCs w:val="24"/>
+          <w:lang w:eastAsia="pl-PL"/>
+        </w:rPr>
+        <w:t xml:space="preserve"> </w:t>
+      </w:r>
+      <w:r>
+        <w:rPr>
+          <w:rFonts w:ascii="Calibri" w:eastAsia="Times New Roman" w:hAnsi="Calibri" w:cs="Times New Roman"/>
+          <w:sz w:val="24"/>
+          <w:szCs w:val="24"/>
+          <w:lang w:eastAsia="pl-PL"/>
+        </w:rPr>
+        <w:t>Płyta bakielitowa z umieszczoną na niej pompą i przewodami</w:t>
+      </w:r>
+    </w:p>
+    <w:p>
+      <w:pPr>
+        <w:ind w:firstLine="708"/>
+        <w:jc w:val="center"/>
+        <w:rPr>
+          <w:rFonts w:ascii="Calibri" w:eastAsia="Times New Roman" w:hAnsi="Calibri" w:cs="Times New Roman"/>
+          <w:sz w:val="24"/>
+          <w:szCs w:val="24"/>
+          <w:lang w:eastAsia="pl-PL"/>
+        </w:rPr>
+      </w:pPr>
+    </w:p>
+    <w:p>
+      <w:pPr>
+        <w:ind w:firstLine="708"/>
+        <w:jc w:val="both"/>
+        <w:rPr>
+          <w:rFonts w:ascii="Calibri" w:eastAsia="Times New Roman" w:hAnsi="Calibri" w:cs="Times New Roman"/>
+          <w:sz w:val="24"/>
+          <w:szCs w:val="24"/>
+          <w:lang w:eastAsia="pl-PL"/>
+        </w:rPr>
+      </w:pPr>
+      <w:r>
+        <w:rPr>
+          <w:rFonts w:ascii="Calibri" w:eastAsia="Times New Roman" w:hAnsi="Calibri" w:cs="Times New Roman"/>
+          <w:sz w:val="24"/>
+          <w:szCs w:val="24"/>
+          <w:lang w:eastAsia="pl-PL"/>
+        </w:rPr>
+        <w:t>Podstawową cześcią układu jest zbiornik z płynem. Jest to w zasadzie dowolne naczynie (np. mała butelka) o pojemności 400ml. W naczyniu znajdują się 2 przewody – jeden z nich prowadzi do pompy, która tworząc podciśnienie pompuje płyn, pozwalając na jego dalszy obieg w układzie</w:t>
+      </w:r>
+    </w:p>
+    <w:p>
+      <w:pPr>
+        <w:ind w:firstLine="708"/>
+        <w:jc w:val="both"/>
+        <w:rPr>
+          <w:rFonts w:ascii="Calibri" w:eastAsia="Times New Roman" w:hAnsi="Calibri" w:cs="Times New Roman"/>
+          <w:sz w:val="24"/>
+          <w:szCs w:val="24"/>
+          <w:lang w:eastAsia="pl-PL"/>
+        </w:rPr>
+      </w:pPr>
+    </w:p>
+    <w:p>
+      <w:pPr>
+        <w:ind w:firstLine="708"/>
+        <w:jc w:val="center"/>
+        <w:rPr>
+          <w:rFonts w:ascii="Calibri" w:eastAsia="Times New Roman" w:hAnsi="Calibri" w:cs="Times New Roman"/>
+          <w:sz w:val="24"/>
+          <w:szCs w:val="24"/>
+          <w:lang w:eastAsia="pl-PL"/>
+        </w:rPr>
+      </w:pPr>
+      <w:r>
+        <w:rPr>
+          <w:rFonts w:ascii="Calibri" w:eastAsia="Times New Roman" w:hAnsi="Calibri" w:cs="Times New Roman"/>
+          <w:sz w:val="24"/>
+          <w:szCs w:val="24"/>
+          <w:lang w:eastAsia="pl-PL"/>
+        </w:rPr>
+        <w:t xml:space="preserve">. </w:t>
+      </w:r>
+      <w:r>
+        <w:rPr>
+          <w:rFonts w:ascii="Calibri" w:eastAsia="Times New Roman" w:hAnsi="Calibri" w:cs="Times New Roman"/>
+          <w:noProof/>
+          <w:sz w:val="24"/>
+          <w:szCs w:val="24"/>
+          <w:lang w:eastAsia="pl-PL"/>
+        </w:rPr>
+        <w:drawing>
+          <wp:inline distT="0" distB="0" distL="0" distR="0" wp14:anchorId="385DADF1" wp14:editId="7CE6B8B6">
+            <wp:extent cx="4848225" cy="1000125"/>
+            <wp:effectExtent l="0" t="0" r="9525" b="9525"/>
+            <wp:docPr id="19" name="Picture 19"/>
+            <wp:cNvGraphicFramePr>
+              <a:graphicFrameLocks xmlns:a="http://schemas.openxmlformats.org/drawingml/2006/main" noChangeAspect="1"/>
+            </wp:cNvGraphicFramePr>
+            <a:graphic xmlns:a="http://schemas.openxmlformats.org/drawingml/2006/main">
+              <a:graphicData uri="http://schemas.openxmlformats.org/drawingml/2006/picture">
+                <pic:pic xmlns:pic="http://schemas.openxmlformats.org/drawingml/2006/picture">
+                  <pic:nvPicPr>
+                    <pic:cNvPr id="0" name="Picture 5"/>
+                    <pic:cNvPicPr>
+                      <a:picLocks noChangeAspect="1" noChangeArrowheads="1"/>
+                    </pic:cNvPicPr>
+                  </pic:nvPicPr>
+                  <pic:blipFill>
+                    <a:blip r:embed="rId16">
+                      <a:extLst>
+                        <a:ext uri="{28A0092B-C50C-407E-A947-70E740481C1C}">
+                          <a14:useLocalDpi xmlns:a14="http://schemas.microsoft.com/office/drawing/2010/main" val="0"/>
+                        </a:ext>
+                      </a:extLst>
+                    </a:blip>
+                    <a:srcRect/>
+                    <a:stretch>
+                      <a:fillRect/>
+                    </a:stretch>
+                  </pic:blipFill>
+                  <pic:spPr bwMode="auto">
+                    <a:xfrm>
+                      <a:off x="0" y="0"/>
+                      <a:ext cx="4848225" cy="1000125"/>
+                    </a:xfrm>
+                    <a:prstGeom prst="rect">
+                      <a:avLst/>
+                    </a:prstGeom>
+                    <a:noFill/>
+                    <a:ln>
+                      <a:noFill/>
+                    </a:ln>
+                  </pic:spPr>
+                </pic:pic>
+              </a:graphicData>
+            </a:graphic>
+          </wp:inline>
+        </w:drawing>
+      </w:r>
+    </w:p>
+    <w:p>
+      <w:pPr>
+        <w:ind w:firstLine="708"/>
+        <w:jc w:val="center"/>
+        <w:rPr>
+          <w:rFonts w:ascii="Calibri" w:eastAsia="Times New Roman" w:hAnsi="Calibri" w:cs="Times New Roman"/>
+          <w:sz w:val="24"/>
+          <w:szCs w:val="24"/>
+          <w:lang w:eastAsia="pl-PL"/>
+        </w:rPr>
+      </w:pPr>
+      <w:r>
+        <w:rPr>
+          <w:rFonts w:ascii="Calibri" w:eastAsia="Times New Roman" w:hAnsi="Calibri" w:cs="Times New Roman"/>
+          <w:sz w:val="24"/>
+          <w:szCs w:val="24"/>
+          <w:lang w:eastAsia="pl-PL"/>
+        </w:rPr>
+        <w:t xml:space="preserve">Rys. 2.5 </w:t>
+      </w:r>
+      <w:r>
+        <w:rPr>
+          <w:rFonts w:ascii="Calibri" w:eastAsia="Times New Roman" w:hAnsi="Calibri" w:cs="Times New Roman"/>
+          <w:sz w:val="24"/>
+          <w:szCs w:val="24"/>
+          <w:lang w:eastAsia="pl-PL"/>
+        </w:rPr>
+        <w:t xml:space="preserve">Schemat obiegu </w:t>
+      </w:r>
+      <w:bookmarkStart w:id="0" w:name="_GoBack"/>
+      <w:bookmarkEnd w:id="0"/>
+      <w:r>
+        <w:rPr>
+          <w:rFonts w:ascii="Calibri" w:eastAsia="Times New Roman" w:hAnsi="Calibri" w:cs="Times New Roman"/>
+          <w:sz w:val="24"/>
+          <w:szCs w:val="24"/>
+          <w:lang w:eastAsia="pl-PL"/>
+        </w:rPr>
+        <w:t>płynu w dystrybutorze</w:t>
+      </w:r>
+    </w:p>
+    <w:p>
+      <w:pPr>
+        <w:jc w:val="both"/>
+        <w:rPr>
+          <w:rFonts w:ascii="Calibri" w:eastAsia="Times New Roman" w:hAnsi="Calibri" w:cs="Times New Roman"/>
+          <w:sz w:val="24"/>
+          <w:szCs w:val="24"/>
+          <w:lang w:eastAsia="pl-PL"/>
+        </w:rPr>
+      </w:pPr>
+    </w:p>
+    <w:p>
+      <w:pPr>
+        <w:ind w:firstLine="708"/>
+        <w:jc w:val="both"/>
+        <w:rPr>
+          <w:rFonts w:ascii="Calibri" w:eastAsia="Times New Roman" w:hAnsi="Calibri" w:cs="Times New Roman"/>
+          <w:sz w:val="24"/>
+          <w:szCs w:val="24"/>
+          <w:lang w:eastAsia="pl-PL"/>
+        </w:rPr>
+      </w:pPr>
+      <w:r>
+        <w:rPr>
+          <w:rFonts w:ascii="Calibri" w:eastAsia="Times New Roman" w:hAnsi="Calibri" w:cs="Times New Roman"/>
+          <w:sz w:val="24"/>
+          <w:szCs w:val="24"/>
+          <w:lang w:eastAsia="pl-PL"/>
+        </w:rPr>
+        <w:t>Ponieważ ciśnienie generowane przez pompe jest bardzo duże, konieczne było zredukowanie ilości napoju zn</w:t>
+      </w:r>
+      <w:r>
+        <w:rPr>
+          <w:rFonts w:ascii="Calibri" w:eastAsia="Times New Roman" w:hAnsi="Calibri" w:cs="Times New Roman"/>
+          <w:sz w:val="24"/>
+          <w:szCs w:val="24"/>
+          <w:lang w:eastAsia="pl-PL"/>
+        </w:rPr>
+        <w:t>ajdującej się w układzie</w:t>
+      </w:r>
+      <w:r>
+        <w:rPr>
+          <w:rFonts w:ascii="Calibri" w:eastAsia="Times New Roman" w:hAnsi="Calibri" w:cs="Times New Roman"/>
+          <w:sz w:val="24"/>
+          <w:szCs w:val="24"/>
+          <w:lang w:eastAsia="pl-PL"/>
+        </w:rPr>
+        <w:t xml:space="preserve">. Dokonano tego, włączając do obiegu trójnik, który był połączony kolejno z: pompą, </w:t>
+      </w:r>
+      <w:r>
+        <w:rPr>
+          <w:rFonts w:ascii="Calibri" w:eastAsia="Times New Roman" w:hAnsi="Calibri" w:cs="Times New Roman"/>
+          <w:sz w:val="24"/>
+          <w:szCs w:val="24"/>
+          <w:lang w:eastAsia="pl-PL"/>
+        </w:rPr>
+        <w:t>drugim</w:t>
+      </w:r>
+      <w:r>
+        <w:rPr>
+          <w:rFonts w:ascii="Calibri" w:eastAsia="Times New Roman" w:hAnsi="Calibri" w:cs="Times New Roman"/>
+          <w:sz w:val="24"/>
+          <w:szCs w:val="24"/>
+          <w:lang w:eastAsia="pl-PL"/>
+        </w:rPr>
+        <w:t xml:space="preserve"> przewodem prowadzącym do zbiornika i </w:t>
+      </w:r>
+      <w:r>
+        <w:rPr>
+          <w:rFonts w:ascii="Calibri" w:eastAsia="Times New Roman" w:hAnsi="Calibri" w:cs="Times New Roman"/>
+          <w:sz w:val="24"/>
+          <w:szCs w:val="24"/>
+          <w:lang w:eastAsia="pl-PL"/>
+        </w:rPr>
+        <w:t xml:space="preserve">z </w:t>
+      </w:r>
+      <w:r>
+        <w:rPr>
+          <w:rFonts w:ascii="Calibri" w:eastAsia="Times New Roman" w:hAnsi="Calibri" w:cs="Times New Roman"/>
+          <w:sz w:val="24"/>
+          <w:szCs w:val="24"/>
+          <w:lang w:eastAsia="pl-PL"/>
+        </w:rPr>
+        <w:lastRenderedPageBreak/>
+        <w:t xml:space="preserve">wylotem do kubka. Na wylocie znajduje się dodatkowo zawór </w:t>
+      </w:r>
+      <w:r>
+        <w:rPr>
+          <w:rFonts w:ascii="Calibri" w:eastAsia="Times New Roman" w:hAnsi="Calibri" w:cs="Times New Roman"/>
+          <w:sz w:val="24"/>
+          <w:szCs w:val="24"/>
+          <w:lang w:eastAsia="pl-PL"/>
+        </w:rPr>
+        <w:t>regulacyjny</w:t>
+      </w:r>
+      <w:r>
+        <w:rPr>
+          <w:rFonts w:ascii="Calibri" w:eastAsia="Times New Roman" w:hAnsi="Calibri" w:cs="Times New Roman"/>
+          <w:sz w:val="24"/>
+          <w:szCs w:val="24"/>
+          <w:lang w:eastAsia="pl-PL"/>
+        </w:rPr>
+        <w:t>, dzięki któremu można regulować ilość płynu nalewaną do kubeczk</w:t>
+      </w:r>
+      <w:r>
+        <w:rPr>
+          <w:rFonts w:ascii="Calibri" w:eastAsia="Times New Roman" w:hAnsi="Calibri" w:cs="Times New Roman"/>
+          <w:sz w:val="24"/>
+          <w:szCs w:val="24"/>
+          <w:lang w:eastAsia="pl-PL"/>
+        </w:rPr>
+        <w:t>a (rys. 2.5).</w:t>
+      </w:r>
+    </w:p>
+    <w:p>
+      <w:pPr>
+        <w:ind w:firstLine="708"/>
+        <w:jc w:val="both"/>
+        <w:rPr>
+          <w:rFonts w:ascii="Calibri" w:eastAsia="Times New Roman" w:hAnsi="Calibri" w:cs="Times New Roman"/>
+          <w:sz w:val="24"/>
+          <w:szCs w:val="24"/>
+          <w:lang w:eastAsia="pl-PL"/>
+        </w:rPr>
+      </w:pPr>
+    </w:p>
+    <w:p>
+      <w:pPr>
+        <w:jc w:val="both"/>
+        <w:rPr>
+          <w:rFonts w:ascii="Calibri" w:eastAsia="Times New Roman" w:hAnsi="Calibri" w:cs="Times New Roman"/>
+          <w:sz w:val="24"/>
+          <w:szCs w:val="24"/>
+          <w:lang w:eastAsia="pl-PL"/>
+        </w:rPr>
+      </w:pPr>
+      <w:r>
+        <w:rPr>
+          <w:rFonts w:ascii="Calibri" w:eastAsia="Times New Roman" w:hAnsi="Calibri" w:cs="Times New Roman"/>
+          <w:sz w:val="24"/>
+          <w:szCs w:val="24"/>
+          <w:lang w:eastAsia="pl-PL"/>
+        </w:rPr>
+        <w:tab/>
+        <w:t xml:space="preserve">Obudowa została wykonana ze szkła akrylowego i podobnie jak tarcza na kubki, została wycięta laserem. Płyty są połączone ze sobą za pomocą kątowników aluminiowych. Całość obudowy jest przezroczysta, co pozwala na dokładną obserwację mechanizmów znajdujących się wewnątrz urządzenia. </w:t>
+      </w:r>
+    </w:p>
+    <w:p>
+      <w:pPr>
+        <w:ind w:firstLine="708"/>
+        <w:jc w:val="both"/>
+        <w:rPr>
+          <w:rFonts w:ascii="Calibri" w:eastAsia="Times New Roman" w:hAnsi="Calibri" w:cs="Times New Roman"/>
+          <w:noProof/>
+          <w:sz w:val="24"/>
+          <w:szCs w:val="24"/>
+          <w:lang w:eastAsia="pl-PL"/>
+        </w:rPr>
+      </w:pPr>
+    </w:p>
+    <w:p>
+      <w:pPr>
+        <w:jc w:val="both"/>
+        <w:rPr>
+          <w:rFonts w:ascii="Calibri" w:eastAsia="Times New Roman" w:hAnsi="Calibri" w:cs="Times New Roman"/>
+          <w:sz w:val="24"/>
+          <w:szCs w:val="24"/>
+          <w:lang w:eastAsia="pl-PL"/>
+        </w:rPr>
+      </w:pPr>
+      <w:r>
+        <w:rPr>
+          <w:rFonts w:asciiTheme="majorHAnsi" w:eastAsia="Times New Roman" w:hAnsiTheme="majorHAnsi" w:cs="Times New Roman"/>
+          <w:b/>
+          <w:sz w:val="28"/>
+          <w:szCs w:val="28"/>
+          <w:lang w:eastAsia="pl-PL"/>
+        </w:rPr>
+        <w:t>3</w:t>
+      </w:r>
+      <w:r>
+        <w:rPr>
+          <w:rFonts w:asciiTheme="majorHAnsi" w:eastAsia="Times New Roman" w:hAnsiTheme="majorHAnsi" w:cs="Times New Roman"/>
+          <w:b/>
+          <w:sz w:val="28"/>
+          <w:szCs w:val="28"/>
+          <w:lang w:eastAsia="pl-PL"/>
+        </w:rPr>
+        <w:t>.</w:t>
+      </w:r>
+      <w:r>
+        <w:rPr>
+          <w:rFonts w:asciiTheme="majorHAnsi" w:eastAsia="Times New Roman" w:hAnsiTheme="majorHAnsi" w:cs="Times New Roman"/>
+          <w:b/>
+          <w:sz w:val="28"/>
+          <w:szCs w:val="28"/>
+          <w:lang w:eastAsia="pl-PL"/>
+        </w:rPr>
+        <w:t xml:space="preserve"> </w:t>
+      </w:r>
+      <w:r>
+        <w:rPr>
+          <w:rFonts w:asciiTheme="majorHAnsi" w:eastAsia="Times New Roman" w:hAnsiTheme="majorHAnsi" w:cs="Arial"/>
+          <w:b/>
+          <w:bCs/>
+          <w:kern w:val="32"/>
+          <w:sz w:val="28"/>
+          <w:szCs w:val="28"/>
+          <w:lang w:eastAsia="pl-PL"/>
+        </w:rPr>
+        <w:t>Układ sterowania</w:t>
+      </w:r>
+      <w:r>
+        <w:rPr>
+          <w:rFonts w:asciiTheme="majorHAnsi" w:eastAsia="Times New Roman" w:hAnsiTheme="majorHAnsi" w:cs="Arial"/>
+          <w:b/>
+          <w:bCs/>
+          <w:kern w:val="32"/>
+          <w:sz w:val="28"/>
+          <w:szCs w:val="28"/>
+          <w:lang w:eastAsia="pl-PL"/>
+        </w:rPr>
+        <w:t xml:space="preserve"> automatycznego dystrybutora  napojów</w:t>
+      </w:r>
+    </w:p>
+    <w:p>
+      <w:pPr>
+        <w:jc w:val="both"/>
+        <w:rPr>
+          <w:rFonts w:ascii="Calibri" w:eastAsia="Times New Roman" w:hAnsi="Calibri" w:cs="Times New Roman"/>
+          <w:sz w:val="24"/>
+          <w:szCs w:val="24"/>
+          <w:lang w:eastAsia="pl-PL"/>
+        </w:rPr>
+      </w:pPr>
+    </w:p>
+    <w:p>
+      <w:pPr>
+        <w:rPr>
+          <w:rFonts w:asciiTheme="minorHAnsi" w:eastAsia="Times New Roman" w:hAnsiTheme="minorHAnsi" w:cs="Arial"/>
+          <w:b/>
+          <w:bCs/>
+          <w:iCs/>
+          <w:sz w:val="24"/>
+          <w:szCs w:val="28"/>
+          <w:lang w:eastAsia="pl-PL"/>
+        </w:rPr>
+      </w:pPr>
+      <w:r>
+        <w:rPr>
+          <w:rFonts w:asciiTheme="minorHAnsi" w:eastAsia="Times New Roman" w:hAnsiTheme="minorHAnsi" w:cs="Arial"/>
+          <w:b/>
+          <w:bCs/>
+          <w:iCs/>
+          <w:sz w:val="24"/>
+          <w:szCs w:val="28"/>
+          <w:lang w:eastAsia="pl-PL"/>
+        </w:rPr>
+        <w:t>3</w:t>
+      </w:r>
+      <w:r>
+        <w:rPr>
+          <w:rFonts w:asciiTheme="minorHAnsi" w:eastAsia="Times New Roman" w:hAnsiTheme="minorHAnsi" w:cs="Arial"/>
+          <w:b/>
+          <w:bCs/>
+          <w:iCs/>
+          <w:sz w:val="24"/>
+          <w:szCs w:val="28"/>
+          <w:lang w:eastAsia="pl-PL"/>
+        </w:rPr>
+        <w:t xml:space="preserve">.1 </w:t>
+      </w:r>
+      <w:r>
+        <w:rPr>
+          <w:rFonts w:asciiTheme="minorHAnsi" w:eastAsia="Times New Roman" w:hAnsiTheme="minorHAnsi" w:cs="Arial"/>
+          <w:b/>
+          <w:bCs/>
+          <w:iCs/>
+          <w:sz w:val="24"/>
+          <w:szCs w:val="28"/>
+          <w:lang w:eastAsia="pl-PL"/>
+        </w:rPr>
+        <w:t>Panel sterowania automatycznego dystrybutora napojów</w:t>
+      </w:r>
+    </w:p>
+    <w:p>
+      <w:pPr>
+        <w:rPr>
+          <w:rFonts w:asciiTheme="minorHAnsi" w:eastAsia="Times New Roman" w:hAnsiTheme="minorHAnsi" w:cs="Arial"/>
+          <w:b/>
+          <w:bCs/>
+          <w:iCs/>
+          <w:sz w:val="24"/>
+          <w:szCs w:val="28"/>
+          <w:lang w:eastAsia="pl-PL"/>
+        </w:rPr>
+      </w:pPr>
+    </w:p>
+    <w:p>
+      <w:pPr>
+        <w:ind w:firstLine="708"/>
+        <w:jc w:val="both"/>
+        <w:rPr>
+          <w:rFonts w:ascii="Calibri" w:eastAsia="Times New Roman" w:hAnsi="Calibri" w:cs="Times New Roman"/>
+          <w:sz w:val="24"/>
+          <w:szCs w:val="24"/>
+          <w:lang w:eastAsia="pl-PL"/>
+        </w:rPr>
+      </w:pPr>
+      <w:r>
+        <w:rPr>
+          <w:rFonts w:ascii="Calibri" w:eastAsia="Times New Roman" w:hAnsi="Calibri" w:cs="Times New Roman"/>
+          <w:sz w:val="24"/>
+          <w:szCs w:val="24"/>
+          <w:lang w:eastAsia="pl-PL"/>
+        </w:rPr>
+        <w:t xml:space="preserve">Komunikacja między dystrybutorem, a użytkownikiem jest możliwa za pośrednictwem panelu dotykowego „Power Panel 65” firmy B&amp;R. W projekcie wykorzystano także niektóre grafiki, pochodzące z przykładowego programu „Coffe Machine” na to urządzenie. Menu sterowania wyświetlane jest w rodzielczości 240x320. </w:t>
+      </w:r>
+    </w:p>
+    <w:p>
+      <w:pPr>
+        <w:ind w:firstLine="708"/>
+        <w:jc w:val="both"/>
+        <w:rPr>
+          <w:rFonts w:ascii="Calibri" w:eastAsia="Times New Roman" w:hAnsi="Calibri" w:cs="Times New Roman"/>
+          <w:sz w:val="24"/>
+          <w:szCs w:val="24"/>
+          <w:lang w:eastAsia="pl-PL"/>
+        </w:rPr>
+      </w:pPr>
+    </w:p>
+    <w:p>
+      <w:pPr>
+        <w:ind w:firstLine="708"/>
+        <w:jc w:val="center"/>
+        <w:rPr>
+          <w:rFonts w:asciiTheme="minorHAnsi" w:eastAsia="Times New Roman" w:hAnsiTheme="minorHAnsi" w:cs="Arial"/>
+          <w:b/>
+          <w:bCs/>
+          <w:iCs/>
+          <w:sz w:val="24"/>
+          <w:szCs w:val="28"/>
+          <w:lang w:eastAsia="pl-PL"/>
+        </w:rPr>
+      </w:pPr>
+      <w:r>
+        <w:rPr>
+          <w:rFonts w:asciiTheme="minorHAnsi" w:eastAsia="Times New Roman" w:hAnsiTheme="minorHAnsi" w:cs="Arial"/>
+          <w:b/>
+          <w:bCs/>
+          <w:iCs/>
+          <w:noProof/>
+          <w:sz w:val="24"/>
+          <w:szCs w:val="28"/>
+          <w:lang w:eastAsia="pl-PL"/>
+        </w:rPr>
+        <w:drawing>
+          <wp:inline distT="0" distB="0" distL="0" distR="0">
+            <wp:extent cx="3907155" cy="2529205"/>
+            <wp:effectExtent l="0" t="0" r="0" b="4445"/>
+            <wp:docPr id="10" name="Picture 10"/>
+            <wp:cNvGraphicFramePr>
+              <a:graphicFrameLocks xmlns:a="http://schemas.openxmlformats.org/drawingml/2006/main" noChangeAspect="1"/>
+            </wp:cNvGraphicFramePr>
+            <a:graphic xmlns:a="http://schemas.openxmlformats.org/drawingml/2006/main">
+              <a:graphicData uri="http://schemas.openxmlformats.org/drawingml/2006/picture">
+                <pic:pic xmlns:pic="http://schemas.openxmlformats.org/drawingml/2006/picture">
+                  <pic:nvPicPr>
+                    <pic:cNvPr id="0" name="Picture 3"/>
+                    <pic:cNvPicPr>
+                      <a:picLocks noChangeAspect="1" noChangeArrowheads="1"/>
+                    </pic:cNvPicPr>
+                  </pic:nvPicPr>
+                  <pic:blipFill>
+                    <a:blip r:embed="rId17">
+                      <a:extLst>
+                        <a:ext uri="{28A0092B-C50C-407E-A947-70E740481C1C}">
+                          <a14:useLocalDpi xmlns:a14="http://schemas.microsoft.com/office/drawing/2010/main" val="0"/>
+                        </a:ext>
+                      </a:extLst>
+                    </a:blip>
+                    <a:srcRect/>
+                    <a:stretch>
+                      <a:fillRect/>
+                    </a:stretch>
+                  </pic:blipFill>
+                  <pic:spPr bwMode="auto">
+                    <a:xfrm>
+                      <a:off x="0" y="0"/>
+                      <a:ext cx="3907155" cy="2529205"/>
+                    </a:xfrm>
+                    <a:prstGeom prst="rect">
+                      <a:avLst/>
+                    </a:prstGeom>
+                    <a:noFill/>
+                    <a:ln>
+                      <a:noFill/>
+                    </a:ln>
+                  </pic:spPr>
+                </pic:pic>
+              </a:graphicData>
+            </a:graphic>
+          </wp:inline>
+        </w:drawing>
+      </w:r>
+    </w:p>
+    <w:p>
+      <w:pPr>
+        <w:jc w:val="center"/>
+        <w:rPr>
+          <w:rFonts w:ascii="Calibri" w:eastAsia="Times New Roman" w:hAnsi="Calibri" w:cs="Times New Roman"/>
+          <w:sz w:val="24"/>
+          <w:szCs w:val="24"/>
+          <w:lang w:eastAsia="pl-PL"/>
+        </w:rPr>
+      </w:pPr>
+    </w:p>
+    <w:p>
+      <w:pPr>
+        <w:jc w:val="center"/>
+        <w:rPr>
+          <w:rFonts w:ascii="Calibri" w:eastAsia="Times New Roman" w:hAnsi="Calibri" w:cs="Times New Roman"/>
+          <w:sz w:val="24"/>
+          <w:szCs w:val="24"/>
+          <w:lang w:eastAsia="pl-PL"/>
+        </w:rPr>
+      </w:pPr>
+      <w:r>
+        <w:rPr>
+          <w:rFonts w:ascii="Calibri" w:eastAsia="Times New Roman" w:hAnsi="Calibri" w:cs="Times New Roman"/>
+          <w:sz w:val="24"/>
+          <w:szCs w:val="24"/>
+          <w:lang w:eastAsia="pl-PL"/>
+        </w:rPr>
+        <w:t xml:space="preserve">            Rys. 3.1</w:t>
+      </w:r>
+      <w:r>
+        <w:rPr>
+          <w:rFonts w:ascii="Calibri" w:eastAsia="Times New Roman" w:hAnsi="Calibri" w:cs="Times New Roman"/>
+          <w:sz w:val="24"/>
+          <w:szCs w:val="24"/>
+          <w:lang w:eastAsia="pl-PL"/>
+        </w:rPr>
+        <w:t xml:space="preserve"> </w:t>
+      </w:r>
+      <w:r>
+        <w:rPr>
+          <w:rFonts w:ascii="Calibri" w:eastAsia="Times New Roman" w:hAnsi="Calibri" w:cs="Times New Roman"/>
+          <w:sz w:val="24"/>
+          <w:szCs w:val="24"/>
+          <w:lang w:eastAsia="pl-PL"/>
+        </w:rPr>
+        <w:t>Ekran panelu operatorskiego dystrybutora napojów</w:t>
+      </w:r>
+    </w:p>
+    <w:p>
+      <w:pPr>
+        <w:jc w:val="center"/>
+        <w:rPr>
+          <w:rFonts w:ascii="Calibri" w:eastAsia="Times New Roman" w:hAnsi="Calibri" w:cs="Times New Roman"/>
+          <w:sz w:val="24"/>
+          <w:szCs w:val="24"/>
+          <w:lang w:eastAsia="pl-PL"/>
+        </w:rPr>
+      </w:pPr>
+    </w:p>
+    <w:p>
+      <w:pPr>
+        <w:jc w:val="both"/>
+        <w:rPr>
+          <w:rFonts w:ascii="Calibri" w:eastAsia="Times New Roman" w:hAnsi="Calibri" w:cs="Times New Roman"/>
+          <w:sz w:val="24"/>
+          <w:szCs w:val="24"/>
+          <w:lang w:eastAsia="pl-PL"/>
+        </w:rPr>
+      </w:pPr>
+      <w:r>
+        <w:rPr>
+          <w:rFonts w:ascii="Calibri" w:eastAsia="Times New Roman" w:hAnsi="Calibri" w:cs="Times New Roman"/>
+          <w:sz w:val="24"/>
+          <w:szCs w:val="24"/>
+          <w:lang w:eastAsia="pl-PL"/>
+        </w:rPr>
+        <w:tab/>
+        <w:t>Użytkownik może wpływać na zachowanie urządzenia za pośrednictwem 9 guzików widocznych na ekranie i jednym dodatkowym przycisku awaryjnego stopu, który jest niezależny od działania ekranu</w:t>
+      </w:r>
+      <w:r>
+        <w:rPr>
+          <w:rFonts w:ascii="Calibri" w:eastAsia="Times New Roman" w:hAnsi="Calibri" w:cs="Times New Roman"/>
+          <w:sz w:val="24"/>
+          <w:szCs w:val="24"/>
+          <w:lang w:eastAsia="pl-PL"/>
+        </w:rPr>
+        <w:t xml:space="preserve"> (rys. 3.1.1)</w:t>
+      </w:r>
+      <w:r>
+        <w:rPr>
+          <w:rFonts w:ascii="Calibri" w:eastAsia="Times New Roman" w:hAnsi="Calibri" w:cs="Times New Roman"/>
+          <w:sz w:val="24"/>
+          <w:szCs w:val="24"/>
+          <w:lang w:eastAsia="pl-PL"/>
+        </w:rPr>
+        <w:t>. Wciśnięcie guzika OBRÓT spowoduje obrót tarczy z kubkami o 90</w:t>
+      </w:r>
+      <w:r>
+        <w:rPr>
+          <w:rFonts w:ascii="Calibri" w:eastAsia="Times New Roman" w:hAnsi="Calibri" w:cs="Times New Roman"/>
+          <w:sz w:val="24"/>
+          <w:szCs w:val="24"/>
+          <w:vertAlign w:val="superscript"/>
+          <w:lang w:eastAsia="pl-PL"/>
+        </w:rPr>
+        <w:t>o</w:t>
+      </w:r>
+      <w:r>
+        <w:rPr>
+          <w:rFonts w:ascii="Calibri" w:eastAsia="Times New Roman" w:hAnsi="Calibri" w:cs="Times New Roman"/>
+          <w:sz w:val="24"/>
+          <w:szCs w:val="24"/>
+          <w:lang w:eastAsia="pl-PL"/>
+        </w:rPr>
+        <w:t>. Funkcjonalność tę zrealizowano za pomocą czujnika wykrywającego jedną z czterech śrub, znajdujących się na obrębie tarczy rozmieszczonych co 90</w:t>
+      </w:r>
+      <w:r>
+        <w:rPr>
+          <w:rFonts w:ascii="Calibri" w:eastAsia="Times New Roman" w:hAnsi="Calibri" w:cs="Times New Roman"/>
+          <w:sz w:val="24"/>
+          <w:szCs w:val="24"/>
+          <w:vertAlign w:val="superscript"/>
+          <w:lang w:eastAsia="pl-PL"/>
+        </w:rPr>
+        <w:t>o</w:t>
+      </w:r>
+      <w:r>
+        <w:rPr>
+          <w:rFonts w:ascii="Calibri" w:eastAsia="Times New Roman" w:hAnsi="Calibri" w:cs="Times New Roman"/>
+          <w:sz w:val="24"/>
+          <w:szCs w:val="24"/>
+          <w:lang w:eastAsia="pl-PL"/>
+        </w:rPr>
+        <w:t xml:space="preserve">. Kolejna grupa przycisków: WODA, ESPRESSO, LATTE i MOCHA odpowiada za </w:t>
+      </w:r>
+      <w:r>
+        <w:rPr>
+          <w:rFonts w:ascii="Calibri" w:eastAsia="Times New Roman" w:hAnsi="Calibri" w:cs="Times New Roman"/>
+          <w:sz w:val="24"/>
+          <w:szCs w:val="24"/>
+          <w:lang w:eastAsia="pl-PL"/>
+        </w:rPr>
+        <w:t>symulacje nalewania odpowiedniego rodzaju kawy. Jest to sygnalizowane za pomocą kombinacji trzech diód znajdujących w przedniej części urządzenia. Przyciski na których znajdują się liczby od 1 – 4 oznaczają liczbę kubków jaką chcemy napełnić. Naciśniecię któregoś z nich powoduje uruchomienie urządzenia. W czasie działania można je zatrzymać tylko w jeden sposób – za pomocą przycisku awaryjnego STOPu znajdującego się n</w:t>
+      </w:r>
+      <w:r>
+        <w:rPr>
+          <w:rFonts w:ascii="Calibri" w:eastAsia="Times New Roman" w:hAnsi="Calibri" w:cs="Times New Roman"/>
+          <w:sz w:val="24"/>
+          <w:szCs w:val="24"/>
+          <w:lang w:eastAsia="pl-PL"/>
+        </w:rPr>
+        <w:t>a bocznej ścianie Power Panelu (rys 3.1.2). W dystrybutorze nie przewidziano możliwości programowego określenia</w:t>
+      </w:r>
+      <w:r>
+        <w:rPr>
+          <w:rFonts w:ascii="Calibri" w:eastAsia="Times New Roman" w:hAnsi="Calibri" w:cs="Times New Roman"/>
+          <w:sz w:val="24"/>
+          <w:szCs w:val="24"/>
+          <w:lang w:eastAsia="pl-PL"/>
+        </w:rPr>
+        <w:t xml:space="preserve"> ilości dozowanego płynu, ale istnieje możliwość jej regulacji za pomocą wspomnianego wcześniej regulatora przepływu. </w:t>
+      </w:r>
+    </w:p>
+    <w:p>
+      <w:pPr>
+        <w:ind w:firstLine="708"/>
+        <w:jc w:val="center"/>
+        <w:rPr>
+          <w:rFonts w:asciiTheme="minorHAnsi" w:eastAsia="Times New Roman" w:hAnsiTheme="minorHAnsi" w:cs="Arial"/>
+          <w:b/>
+          <w:bCs/>
+          <w:iCs/>
+          <w:sz w:val="24"/>
+          <w:szCs w:val="28"/>
+          <w:lang w:eastAsia="pl-PL"/>
+        </w:rPr>
+      </w:pPr>
     </w:p>
     <w:p>
       <w:pPr>
@@ -2423,7 +3453,6 @@
           <w:sz w:val="32"/>
           <w:szCs w:val="32"/>
         </w:rPr>
-        <w:lastRenderedPageBreak/>
         <w:t xml:space="preserve">FORMATKA DO POBRANIA NA STRONIE </w:t>
       </w:r>
       <w:r>
@@ -2502,6 +3531,7 @@
                 <w:szCs w:val="32"/>
                 <w:lang w:eastAsia="pl-PL"/>
               </w:rPr>
+              <w:lastRenderedPageBreak/>
               <w:drawing>
                 <wp:inline distT="0" distB="0" distL="0" distR="0" wp14:anchorId="7869D0EC" wp14:editId="0E80E33A">
                   <wp:extent cx="4572638" cy="3429479"/>
@@ -2518,7 +3548,7 @@
                           <pic:cNvPicPr/>
                         </pic:nvPicPr>
                         <pic:blipFill>
-                          <a:blip r:embed="rId15"/>
+                          <a:blip r:embed="rId18"/>
                           <a:stretch>
                             <a:fillRect/>
                           </a:stretch>
@@ -2574,7 +3604,6 @@
                 <w:szCs w:val="32"/>
                 <w:lang w:eastAsia="pl-PL"/>
               </w:rPr>
-              <w:lastRenderedPageBreak/>
               <w:drawing>
                 <wp:inline distT="0" distB="0" distL="0" distR="0" wp14:anchorId="5DC4944B" wp14:editId="5979DD5D">
                   <wp:extent cx="4572638" cy="3429479"/>
@@ -2591,7 +3620,7 @@
                           <pic:cNvPicPr/>
                         </pic:nvPicPr>
                         <pic:blipFill>
-                          <a:blip r:embed="rId16"/>
+                          <a:blip r:embed="rId19"/>
                           <a:stretch>
                             <a:fillRect/>
                           </a:stretch>
@@ -2617,8 +3646,8 @@
     </w:tbl>
     <w:p/>
     <w:sectPr>
-      <w:headerReference w:type="default" r:id="rId17"/>
-      <w:footerReference w:type="default" r:id="rId18"/>
+      <w:headerReference w:type="default" r:id="rId20"/>
+      <w:footerReference w:type="default" r:id="rId21"/>
       <w:pgSz w:w="11906" w:h="16838"/>
       <w:pgMar w:top="1134" w:right="851" w:bottom="1134" w:left="1418" w:header="454" w:footer="227" w:gutter="0"/>
       <w:pgNumType w:start="1"/>
@@ -2664,21 +3693,7 @@
         <w:rFonts w:cs="Arial"/>
         <w:sz w:val="24"/>
       </w:rPr>
-      <w:t>Istebna</w:t>
-    </w:r>
-    <w:r>
-      <w:rPr>
-        <w:rFonts w:cs="Arial"/>
-        <w:sz w:val="24"/>
-      </w:rPr>
-      <w:t xml:space="preserve"> </w:t>
-    </w:r>
-    <w:r>
-      <w:rPr>
-        <w:rFonts w:cs="Arial"/>
-        <w:sz w:val="24"/>
-      </w:rPr>
-      <w:t>16 - 17 czerwca 2015 r.</w:t>
+      <w:t>Istebna 16 - 17 czerwca 2015 r.</w:t>
     </w:r>
   </w:p>
 </w:ftr>
@@ -2728,16 +3743,7 @@
               <w:sz w:val="20"/>
               <w:szCs w:val="20"/>
             </w:rPr>
-            <w:t xml:space="preserve">Konstrukcja </w:t>
-          </w:r>
-          <w:r>
-            <w:rPr>
-              <w:rFonts w:cs="Arial"/>
-              <w:b/>
-              <w:sz w:val="20"/>
-              <w:szCs w:val="20"/>
-            </w:rPr>
-            <w:t>i sterowanie automatycznego dystrybutora napojów</w:t>
+            <w:t>Konstrukcja i sterowanie automatycznego dystrybutora napojów</w:t>
           </w:r>
         </w:p>
         <w:p>
@@ -2813,7 +3819,7 @@
               <w:sz w:val="20"/>
               <w:szCs w:val="20"/>
             </w:rPr>
-            <w:t>3</w:t>
+            <w:t>4</w:t>
           </w:r>
           <w:r>
             <w:rPr>
@@ -2986,16 +3992,7 @@
               <w:sz w:val="20"/>
               <w:szCs w:val="20"/>
             </w:rPr>
-            <w:t xml:space="preserve">SYMPOZJUM </w:t>
-          </w:r>
-          <w:r>
-            <w:rPr>
-              <w:rFonts w:cs="Arial"/>
-              <w:b/>
-              <w:sz w:val="20"/>
-              <w:szCs w:val="20"/>
-            </w:rPr>
-            <w:t>KATEDR I ZAKŁADÓW SPAWALNICTWA</w:t>
+            <w:t>SYMPOZJUM KATEDR I ZAKŁADÓW SPAWALNICTWA</w:t>
           </w:r>
         </w:p>
         <w:p>
@@ -3611,6 +4608,43 @@
       <w:u w:val="single"/>
     </w:rPr>
   </w:style>
+  <w:style w:type="paragraph" w:styleId="EndnoteText">
+    <w:name w:val="endnote text"/>
+    <w:basedOn w:val="Normal"/>
+    <w:link w:val="EndnoteTextChar"/>
+    <w:uiPriority w:val="99"/>
+    <w:semiHidden/>
+    <w:unhideWhenUsed/>
+    <w:rsid w:val="00FC5E67"/>
+    <w:rPr>
+      <w:sz w:val="20"/>
+      <w:szCs w:val="20"/>
+    </w:rPr>
+  </w:style>
+  <w:style w:type="character" w:customStyle="1" w:styleId="EndnoteTextChar">
+    <w:name w:val="Endnote Text Char"/>
+    <w:basedOn w:val="DefaultParagraphFont"/>
+    <w:link w:val="EndnoteText"/>
+    <w:uiPriority w:val="99"/>
+    <w:semiHidden/>
+    <w:rsid w:val="00FC5E67"/>
+    <w:rPr>
+      <w:rFonts w:ascii="Arial" w:hAnsi="Arial"/>
+      <w:sz w:val="20"/>
+      <w:szCs w:val="20"/>
+    </w:rPr>
+  </w:style>
+  <w:style w:type="character" w:styleId="EndnoteReference">
+    <w:name w:val="endnote reference"/>
+    <w:basedOn w:val="DefaultParagraphFont"/>
+    <w:uiPriority w:val="99"/>
+    <w:semiHidden/>
+    <w:unhideWhenUsed/>
+    <w:rsid w:val="00FC5E67"/>
+    <w:rPr>
+      <w:vertAlign w:val="superscript"/>
+    </w:rPr>
+  </w:style>
 </w:styles>
 </file>
 
@@ -4196,6 +5230,43 @@
     <w:rPr>
       <w:color w:val="0000FF" w:themeColor="hyperlink"/>
       <w:u w:val="single"/>
+    </w:rPr>
+  </w:style>
+  <w:style w:type="paragraph" w:styleId="EndnoteText">
+    <w:name w:val="endnote text"/>
+    <w:basedOn w:val="Normal"/>
+    <w:link w:val="EndnoteTextChar"/>
+    <w:uiPriority w:val="99"/>
+    <w:semiHidden/>
+    <w:unhideWhenUsed/>
+    <w:rsid w:val="00FC5E67"/>
+    <w:rPr>
+      <w:sz w:val="20"/>
+      <w:szCs w:val="20"/>
+    </w:rPr>
+  </w:style>
+  <w:style w:type="character" w:customStyle="1" w:styleId="EndnoteTextChar">
+    <w:name w:val="Endnote Text Char"/>
+    <w:basedOn w:val="DefaultParagraphFont"/>
+    <w:link w:val="EndnoteText"/>
+    <w:uiPriority w:val="99"/>
+    <w:semiHidden/>
+    <w:rsid w:val="00FC5E67"/>
+    <w:rPr>
+      <w:rFonts w:ascii="Arial" w:hAnsi="Arial"/>
+      <w:sz w:val="20"/>
+      <w:szCs w:val="20"/>
+    </w:rPr>
+  </w:style>
+  <w:style w:type="character" w:styleId="EndnoteReference">
+    <w:name w:val="endnote reference"/>
+    <w:basedOn w:val="DefaultParagraphFont"/>
+    <w:uiPriority w:val="99"/>
+    <w:semiHidden/>
+    <w:unhideWhenUsed/>
+    <w:rsid w:val="00FC5E67"/>
+    <w:rPr>
+      <w:vertAlign w:val="superscript"/>
     </w:rPr>
   </w:style>
 </w:styles>

</xml_diff>

<commit_message>
Almost finished version (for editor)
</commit_message>
<xml_diff>
--- a/Konstrukcja i sterowanie automatycznego barmana.docx
+++ b/Konstrukcja i sterowanie automatycznego barmana.docx
@@ -456,7 +456,25 @@
           <w:szCs w:val="24"/>
           <w:lang w:eastAsia="pl-PL"/>
         </w:rPr>
-        <w:t xml:space="preserve">Branża dystrybutorów i automatów sprzedających jest obecnie jedną z najbardziej dynamicznie rozwijających się gałęzi biznesu. Coraz częściej można się natknąć na nie w takich miejscach jak dworce, szpitale, czy szkoły. Maszyny tego rodzaju coraz częściej pozwalają na kupno niestandardowych produktów przyciągających uwagę klienta. Sytuacja taka wymaga od programistów i konstruktorów poszukiwania coraz to nowszych metod rozwiązywania problemów związanych z mechanizmami wykorzystywanymi w dystrybutorach, czy też z ich sterowaniem. </w:t>
+        <w:t>Branża dystrybutorów i automatów sprzedających jest obecnie jedną z najbardziej dynamicznie rozwijających się gałęzi biznesu. Coraz częściej można się natknąć na nie w takich miejscach jak dworce, szpitale, czy szkoły. Maszyny tego rodzaju coraz częściej pozwalają na kupno niestandardowych produktów przyciągających uwagę klienta</w:t>
+      </w:r>
+      <w:r>
+        <w:rPr>
+          <w:rFonts w:ascii="Calibri" w:eastAsia="Times New Roman" w:hAnsi="Calibri" w:cs="Times New Roman"/>
+          <w:sz w:val="24"/>
+          <w:szCs w:val="24"/>
+          <w:lang w:eastAsia="pl-PL"/>
+        </w:rPr>
+        <w:t>[1]</w:t>
+      </w:r>
+      <w:r>
+        <w:rPr>
+          <w:rFonts w:ascii="Calibri" w:eastAsia="Times New Roman" w:hAnsi="Calibri" w:cs="Times New Roman"/>
+          <w:sz w:val="24"/>
+          <w:szCs w:val="24"/>
+          <w:lang w:eastAsia="pl-PL"/>
+        </w:rPr>
+        <w:t xml:space="preserve">. Sytuacja taka wymaga od programistów i konstruktorów poszukiwania coraz to nowszych metod rozwiązywania problemów związanych z mechanizmami wykorzystywanymi w dystrybutorach, czy też z ich sterowaniem. </w:t>
       </w:r>
     </w:p>
     <w:p>
@@ -766,7 +784,16 @@
           <w:szCs w:val="24"/>
           <w:lang w:eastAsia="pl-PL"/>
         </w:rPr>
-        <w:t>[1</w:t>
+        <w:t>[</w:t>
+      </w:r>
+      <w:r>
+        <w:rPr>
+          <w:rFonts w:ascii="Calibri" w:eastAsia="Times New Roman" w:hAnsi="Calibri" w:cs="Times New Roman"/>
+          <w:sz w:val="24"/>
+          <w:szCs w:val="24"/>
+          <w:lang w:eastAsia="pl-PL"/>
+        </w:rPr>
+        <w:t>2</w:t>
       </w:r>
       <w:r>
         <w:rPr>
@@ -1323,6 +1350,8 @@
         </w:rPr>
         <w:t xml:space="preserve">Koncepcja pierwsza jest najbardziej prymitywna. Posiada ona najmniejszą ilość komponentów, nie posiada  wielu funkcji które dodane zostały w dwóch kolejnych modelach,  a także nie posiada  sprecyzowanych detali dotyczących rozwiązań konstrukcyjnych konkretnych podzespołów (np. nie określa sposobu przenoszenia napędu z wału silnika, na wał obracający tarczą z kubkami. Zakłada ona ręczne umieszczanie kubków w urządzeniu, nie posiada żadnego magazynu, pozwalającego na chowanie kubków i nie precyzuje metody nalewania płynu do kubków. </w:t>
       </w:r>
+      <w:bookmarkStart w:id="0" w:name="_GoBack"/>
+      <w:bookmarkEnd w:id="0"/>
     </w:p>
     <w:p>
       <w:pPr>
@@ -1444,8 +1473,8 @@
         </w:rPr>
         <w:drawing>
           <wp:inline distT="0" distB="0" distL="0" distR="0" wp14:anchorId="6A824A4D" wp14:editId="236966DB">
-            <wp:extent cx="5181600" cy="2472584"/>
-            <wp:effectExtent l="0" t="0" r="0" b="4445"/>
+            <wp:extent cx="4726380" cy="2255359"/>
+            <wp:effectExtent l="0" t="0" r="0" b="0"/>
             <wp:docPr id="6" name="Picture 6"/>
             <wp:cNvGraphicFramePr>
               <a:graphicFrameLocks xmlns:a="http://schemas.openxmlformats.org/drawingml/2006/main" noChangeAspect="1"/>
@@ -1475,7 +1504,7 @@
                   <pic:spPr bwMode="auto">
                     <a:xfrm>
                       <a:off x="0" y="0"/>
-                      <a:ext cx="5205727" cy="2484097"/>
+                      <a:ext cx="4752017" cy="2267593"/>
                     </a:xfrm>
                     <a:prstGeom prst="rect">
                       <a:avLst/>
@@ -2004,7 +2033,7 @@
           <w:szCs w:val="24"/>
           <w:lang w:eastAsia="pl-PL"/>
         </w:rPr>
-        <w:t xml:space="preserve">Jako że w tarczy znajdują się 4 otwory, tarcza może jednocześnie </w:t>
+        <w:t>Jako że w tarczy znajdują się 4 otwory, tarcza może jednocześnie przenosić cztery kubki</w:t>
       </w:r>
       <w:r>
         <w:rPr>
@@ -2014,49 +2043,49 @@
           <w:szCs w:val="24"/>
           <w:lang w:eastAsia="pl-PL"/>
         </w:rPr>
+        <w:t xml:space="preserve">. </w:t>
+      </w:r>
+      <w:r>
+        <w:rPr>
+          <w:rFonts w:ascii="Calibri" w:eastAsia="Times New Roman" w:hAnsi="Calibri" w:cs="Times New Roman"/>
+          <w:noProof/>
+          <w:sz w:val="24"/>
+          <w:szCs w:val="24"/>
+          <w:lang w:eastAsia="pl-PL"/>
+        </w:rPr>
+        <w:t>W jednym pełnym cyklu pracy tarcza wykonuje 4 obroty o 90</w:t>
+      </w:r>
+      <w:r>
+        <w:rPr>
+          <w:rFonts w:ascii="Calibri" w:eastAsia="Times New Roman" w:hAnsi="Calibri" w:cs="Times New Roman"/>
+          <w:noProof/>
+          <w:sz w:val="24"/>
+          <w:szCs w:val="24"/>
+          <w:vertAlign w:val="superscript"/>
+          <w:lang w:eastAsia="pl-PL"/>
+        </w:rPr>
+        <w:t>0</w:t>
+      </w:r>
+      <w:r>
+        <w:rPr>
+          <w:rFonts w:ascii="Calibri" w:eastAsia="Times New Roman" w:hAnsi="Calibri" w:cs="Times New Roman"/>
+          <w:noProof/>
+          <w:sz w:val="24"/>
+          <w:szCs w:val="24"/>
+          <w:lang w:eastAsia="pl-PL"/>
+        </w:rPr>
+        <w:t xml:space="preserve">. W kolejnych </w:t>
+      </w:r>
+      <w:r>
+        <w:rPr>
+          <w:rFonts w:ascii="Calibri" w:eastAsia="Times New Roman" w:hAnsi="Calibri" w:cs="Times New Roman"/>
+          <w:noProof/>
+          <w:sz w:val="24"/>
+          <w:szCs w:val="24"/>
+          <w:lang w:eastAsia="pl-PL"/>
+        </w:rPr>
         <w:lastRenderedPageBreak/>
-        <w:t>przenosić cztery kubki</w:t>
-      </w:r>
-      <w:r>
-        <w:rPr>
-          <w:rFonts w:ascii="Calibri" w:eastAsia="Times New Roman" w:hAnsi="Calibri" w:cs="Times New Roman"/>
-          <w:noProof/>
-          <w:sz w:val="24"/>
-          <w:szCs w:val="24"/>
-          <w:lang w:eastAsia="pl-PL"/>
-        </w:rPr>
-        <w:t xml:space="preserve">. </w:t>
-      </w:r>
-      <w:r>
-        <w:rPr>
-          <w:rFonts w:ascii="Calibri" w:eastAsia="Times New Roman" w:hAnsi="Calibri" w:cs="Times New Roman"/>
-          <w:noProof/>
-          <w:sz w:val="24"/>
-          <w:szCs w:val="24"/>
-          <w:lang w:eastAsia="pl-PL"/>
-        </w:rPr>
-        <w:t>W jednym pełnym cyklu pracy tarcza wykonuje 4 obroty o 90</w:t>
-      </w:r>
-      <w:r>
-        <w:rPr>
-          <w:rFonts w:ascii="Calibri" w:eastAsia="Times New Roman" w:hAnsi="Calibri" w:cs="Times New Roman"/>
-          <w:noProof/>
-          <w:sz w:val="24"/>
-          <w:szCs w:val="24"/>
-          <w:vertAlign w:val="superscript"/>
-          <w:lang w:eastAsia="pl-PL"/>
-        </w:rPr>
-        <w:t>0</w:t>
-      </w:r>
-      <w:r>
-        <w:rPr>
-          <w:rFonts w:ascii="Calibri" w:eastAsia="Times New Roman" w:hAnsi="Calibri" w:cs="Times New Roman"/>
-          <w:noProof/>
-          <w:sz w:val="24"/>
-          <w:szCs w:val="24"/>
-          <w:lang w:eastAsia="pl-PL"/>
-        </w:rPr>
-        <w:t>. W kolejnych pozycjach następuje: opuszczenie kubka z magazynu do otworu, napełnienie kubka napojem i odbiór przez użytkownika kubka z napojem.</w:t>
+        <w:t>pozycjach następuje: opuszczenie kubka z magazynu do otworu, napełnienie kubka napojem i odbiór przez użytkownika kubka z napojem.</w:t>
       </w:r>
       <w:r>
         <w:rPr>
@@ -2180,10 +2209,10 @@
           <w:lang w:eastAsia="pl-PL"/>
         </w:rPr>
         <w:drawing>
-          <wp:inline distT="0" distB="0" distL="0" distR="0" wp14:anchorId="42CFAA60" wp14:editId="33C7FA85">
-            <wp:extent cx="3277870" cy="2054225"/>
-            <wp:effectExtent l="0" t="0" r="0" b="3175"/>
-            <wp:docPr id="8" name="Picture 8"/>
+          <wp:inline distT="0" distB="0" distL="0" distR="0">
+            <wp:extent cx="2173705" cy="2101933"/>
+            <wp:effectExtent l="0" t="0" r="0" b="0"/>
+            <wp:docPr id="12" name="Picture 12"/>
             <wp:cNvGraphicFramePr>
               <a:graphicFrameLocks xmlns:a="http://schemas.openxmlformats.org/drawingml/2006/main" noChangeAspect="1"/>
             </wp:cNvGraphicFramePr>
@@ -2191,13 +2220,13 @@
               <a:graphicData uri="http://schemas.openxmlformats.org/drawingml/2006/picture">
                 <pic:pic xmlns:pic="http://schemas.openxmlformats.org/drawingml/2006/picture">
                   <pic:nvPicPr>
-                    <pic:cNvPr id="0" name="Picture 4"/>
+                    <pic:cNvPr id="0" name="Picture 5"/>
                     <pic:cNvPicPr>
                       <a:picLocks noChangeAspect="1" noChangeArrowheads="1"/>
                     </pic:cNvPicPr>
                   </pic:nvPicPr>
                   <pic:blipFill>
-                    <a:blip r:embed="rId15">
+                    <a:blip r:embed="rId15" cstate="print">
                       <a:extLst>
                         <a:ext uri="{28A0092B-C50C-407E-A947-70E740481C1C}">
                           <a14:useLocalDpi xmlns:a14="http://schemas.microsoft.com/office/drawing/2010/main" val="0"/>
@@ -2212,7 +2241,7 @@
                   <pic:spPr bwMode="auto">
                     <a:xfrm>
                       <a:off x="0" y="0"/>
-                      <a:ext cx="3277870" cy="2054225"/>
+                      <a:ext cx="2174688" cy="2102884"/>
                     </a:xfrm>
                     <a:prstGeom prst="rect">
                       <a:avLst/>
@@ -2322,7 +2351,7 @@
           <w:szCs w:val="24"/>
           <w:lang w:eastAsia="pl-PL"/>
         </w:rPr>
-        <w:t>Płyta bakielitowa z umieszczoną na niej pompą i przewodami</w:t>
+        <w:t>Kompletny dystrybutor</w:t>
       </w:r>
     </w:p>
     <w:p>
@@ -2477,8 +2506,6 @@
         </w:rPr>
         <w:t xml:space="preserve">Schemat obiegu </w:t>
       </w:r>
-      <w:bookmarkStart w:id="0" w:name="_GoBack"/>
-      <w:bookmarkEnd w:id="0"/>
       <w:r>
         <w:rPr>
           <w:rFonts w:ascii="Calibri" w:eastAsia="Times New Roman" w:hAnsi="Calibri" w:cs="Times New Roman"/>
@@ -3047,7 +3074,28 @@
           <w:szCs w:val="24"/>
           <w:lang w:eastAsia="pl-PL"/>
         </w:rPr>
-        <w:t>a bocznej ścianie Power Panelu (rys 3.1.2). W dystrybutorze nie przewidziano możliwości programowego określenia</w:t>
+        <w:t xml:space="preserve">a bocznej ścianie Power Panelu (rys 3.1.2). </w:t>
+      </w:r>
+    </w:p>
+    <w:p>
+      <w:pPr>
+        <w:ind w:firstLine="708"/>
+        <w:jc w:val="both"/>
+        <w:rPr>
+          <w:rFonts w:ascii="Calibri" w:eastAsia="Times New Roman" w:hAnsi="Calibri" w:cs="Times New Roman"/>
+          <w:sz w:val="24"/>
+          <w:szCs w:val="24"/>
+          <w:lang w:eastAsia="pl-PL"/>
+        </w:rPr>
+      </w:pPr>
+      <w:r>
+        <w:rPr>
+          <w:rFonts w:ascii="Calibri" w:eastAsia="Times New Roman" w:hAnsi="Calibri" w:cs="Times New Roman"/>
+          <w:sz w:val="24"/>
+          <w:szCs w:val="24"/>
+          <w:lang w:eastAsia="pl-PL"/>
+        </w:rPr>
+        <w:t>W dystrybutorze nie przewidziano możliwości programowego określenia</w:t>
       </w:r>
       <w:r>
         <w:rPr>
@@ -3058,6 +3106,143 @@
         </w:rPr>
         <w:t xml:space="preserve"> ilości dozowanego płynu, ale istnieje możliwość jej regulacji za pomocą wspomnianego wcześniej regulatora przepływu. </w:t>
       </w:r>
+    </w:p>
+    <w:p>
+      <w:pPr>
+        <w:jc w:val="both"/>
+        <w:rPr>
+          <w:rFonts w:ascii="Calibri" w:eastAsia="Times New Roman" w:hAnsi="Calibri" w:cs="Times New Roman"/>
+          <w:sz w:val="24"/>
+          <w:szCs w:val="24"/>
+          <w:lang w:eastAsia="pl-PL"/>
+        </w:rPr>
+      </w:pPr>
+      <w:r>
+        <w:rPr>
+          <w:rFonts w:ascii="Calibri" w:eastAsia="Times New Roman" w:hAnsi="Calibri" w:cs="Times New Roman"/>
+          <w:sz w:val="24"/>
+          <w:szCs w:val="24"/>
+          <w:lang w:eastAsia="pl-PL"/>
+        </w:rPr>
+        <w:tab/>
+      </w:r>
+    </w:p>
+    <w:p>
+      <w:pPr>
+        <w:rPr>
+          <w:rFonts w:asciiTheme="minorHAnsi" w:eastAsia="Times New Roman" w:hAnsiTheme="minorHAnsi" w:cs="Arial"/>
+          <w:b/>
+          <w:bCs/>
+          <w:iCs/>
+          <w:sz w:val="24"/>
+          <w:szCs w:val="28"/>
+          <w:lang w:eastAsia="pl-PL"/>
+        </w:rPr>
+      </w:pPr>
+      <w:r>
+        <w:rPr>
+          <w:rFonts w:asciiTheme="minorHAnsi" w:eastAsia="Times New Roman" w:hAnsiTheme="minorHAnsi" w:cs="Arial"/>
+          <w:b/>
+          <w:bCs/>
+          <w:iCs/>
+          <w:sz w:val="24"/>
+          <w:szCs w:val="28"/>
+          <w:lang w:eastAsia="pl-PL"/>
+        </w:rPr>
+        <w:lastRenderedPageBreak/>
+        <w:t>3</w:t>
+      </w:r>
+      <w:r>
+        <w:rPr>
+          <w:rFonts w:asciiTheme="minorHAnsi" w:eastAsia="Times New Roman" w:hAnsiTheme="minorHAnsi" w:cs="Arial"/>
+          <w:b/>
+          <w:bCs/>
+          <w:iCs/>
+          <w:sz w:val="24"/>
+          <w:szCs w:val="28"/>
+          <w:lang w:eastAsia="pl-PL"/>
+        </w:rPr>
+        <w:t>.</w:t>
+      </w:r>
+      <w:r>
+        <w:rPr>
+          <w:rFonts w:asciiTheme="minorHAnsi" w:eastAsia="Times New Roman" w:hAnsiTheme="minorHAnsi" w:cs="Arial"/>
+          <w:b/>
+          <w:bCs/>
+          <w:iCs/>
+          <w:sz w:val="24"/>
+          <w:szCs w:val="28"/>
+          <w:lang w:eastAsia="pl-PL"/>
+        </w:rPr>
+        <w:t>2 Implementacja programu dystrybutora</w:t>
+      </w:r>
+    </w:p>
+    <w:p>
+      <w:pPr>
+        <w:rPr>
+          <w:rFonts w:asciiTheme="minorHAnsi" w:eastAsia="Times New Roman" w:hAnsiTheme="minorHAnsi" w:cs="Arial"/>
+          <w:b/>
+          <w:bCs/>
+          <w:iCs/>
+          <w:sz w:val="24"/>
+          <w:szCs w:val="28"/>
+          <w:lang w:eastAsia="pl-PL"/>
+        </w:rPr>
+      </w:pPr>
+    </w:p>
+    <w:p>
+      <w:pPr>
+        <w:ind w:firstLine="708"/>
+        <w:jc w:val="both"/>
+        <w:rPr>
+          <w:rFonts w:ascii="Calibri" w:eastAsia="Times New Roman" w:hAnsi="Calibri" w:cs="Times New Roman"/>
+          <w:sz w:val="24"/>
+          <w:szCs w:val="24"/>
+          <w:lang w:eastAsia="pl-PL"/>
+        </w:rPr>
+      </w:pPr>
+      <w:r>
+        <w:rPr>
+          <w:rFonts w:ascii="Calibri" w:eastAsia="Times New Roman" w:hAnsi="Calibri" w:cs="Times New Roman"/>
+          <w:sz w:val="24"/>
+          <w:szCs w:val="24"/>
+          <w:lang w:eastAsia="pl-PL"/>
+        </w:rPr>
+        <w:t xml:space="preserve">Cały program urządzenia realizowany jest przez sterownik PLC X20 CP1485 firmy B&amp;R. Dzięki temu, że oba te urządzenia są dla siebie dedykowane, programowanie urządzenia nie nastręcza żadnych problemów. Środowiskiem programistycznym, w którym stworzono program było Automation Studio 3.0. </w:t>
+      </w:r>
+    </w:p>
+    <w:p>
+      <w:pPr>
+        <w:ind w:firstLine="708"/>
+        <w:jc w:val="both"/>
+        <w:rPr>
+          <w:rFonts w:ascii="Calibri" w:eastAsia="Times New Roman" w:hAnsi="Calibri" w:cs="Times New Roman"/>
+          <w:sz w:val="24"/>
+          <w:szCs w:val="24"/>
+          <w:lang w:eastAsia="pl-PL"/>
+        </w:rPr>
+      </w:pPr>
+      <w:r>
+        <w:rPr>
+          <w:rFonts w:ascii="Calibri" w:eastAsia="Times New Roman" w:hAnsi="Calibri" w:cs="Times New Roman"/>
+          <w:sz w:val="24"/>
+          <w:szCs w:val="24"/>
+          <w:lang w:eastAsia="pl-PL"/>
+        </w:rPr>
+        <w:t xml:space="preserve">Sterownik PLC sterował pompą, diodami i napędami za pośrednictwem 8 przekaźników. Inforamacje z otoczenia pobierał za pomocą czujnika indukcyjnego (kontrola położenia tarczy) i mikrostyku (kontrola położenia krzywki). </w:t>
+      </w:r>
+    </w:p>
+    <w:p>
+      <w:pPr>
+        <w:ind w:firstLine="708"/>
+        <w:jc w:val="both"/>
+        <w:rPr>
+          <w:rFonts w:ascii="Calibri" w:eastAsia="Times New Roman" w:hAnsi="Calibri" w:cs="Times New Roman"/>
+          <w:sz w:val="24"/>
+          <w:szCs w:val="24"/>
+          <w:lang w:eastAsia="pl-PL"/>
+        </w:rPr>
+      </w:pPr>
     </w:p>
     <w:p>
       <w:pPr>
@@ -3073,6 +3258,110 @@
           <w:lang w:eastAsia="pl-PL"/>
         </w:rPr>
       </w:pPr>
+      <w:r>
+        <w:rPr>
+          <w:rFonts w:asciiTheme="minorHAnsi" w:eastAsia="Times New Roman" w:hAnsiTheme="minorHAnsi" w:cs="Arial"/>
+          <w:b/>
+          <w:bCs/>
+          <w:iCs/>
+          <w:noProof/>
+          <w:sz w:val="24"/>
+          <w:szCs w:val="28"/>
+          <w:lang w:eastAsia="pl-PL"/>
+        </w:rPr>
+        <w:drawing>
+          <wp:inline distT="0" distB="0" distL="0" distR="0">
+            <wp:extent cx="2660015" cy="2695575"/>
+            <wp:effectExtent l="0" t="0" r="6985" b="9525"/>
+            <wp:docPr id="11" name="Picture 11"/>
+            <wp:cNvGraphicFramePr>
+              <a:graphicFrameLocks xmlns:a="http://schemas.openxmlformats.org/drawingml/2006/main" noChangeAspect="1"/>
+            </wp:cNvGraphicFramePr>
+            <a:graphic xmlns:a="http://schemas.openxmlformats.org/drawingml/2006/main">
+              <a:graphicData uri="http://schemas.openxmlformats.org/drawingml/2006/picture">
+                <pic:pic xmlns:pic="http://schemas.openxmlformats.org/drawingml/2006/picture">
+                  <pic:nvPicPr>
+                    <pic:cNvPr id="0" name="Picture 4"/>
+                    <pic:cNvPicPr>
+                      <a:picLocks noChangeAspect="1" noChangeArrowheads="1"/>
+                    </pic:cNvPicPr>
+                  </pic:nvPicPr>
+                  <pic:blipFill>
+                    <a:blip r:embed="rId18">
+                      <a:extLst>
+                        <a:ext uri="{28A0092B-C50C-407E-A947-70E740481C1C}">
+                          <a14:useLocalDpi xmlns:a14="http://schemas.microsoft.com/office/drawing/2010/main" val="0"/>
+                        </a:ext>
+                      </a:extLst>
+                    </a:blip>
+                    <a:srcRect/>
+                    <a:stretch>
+                      <a:fillRect/>
+                    </a:stretch>
+                  </pic:blipFill>
+                  <pic:spPr bwMode="auto">
+                    <a:xfrm>
+                      <a:off x="0" y="0"/>
+                      <a:ext cx="2660015" cy="2695575"/>
+                    </a:xfrm>
+                    <a:prstGeom prst="rect">
+                      <a:avLst/>
+                    </a:prstGeom>
+                    <a:noFill/>
+                    <a:ln>
+                      <a:noFill/>
+                    </a:ln>
+                  </pic:spPr>
+                </pic:pic>
+              </a:graphicData>
+            </a:graphic>
+          </wp:inline>
+        </w:drawing>
+      </w:r>
+    </w:p>
+    <w:p>
+      <w:pPr>
+        <w:jc w:val="center"/>
+        <w:rPr>
+          <w:rFonts w:ascii="Calibri" w:eastAsia="Times New Roman" w:hAnsi="Calibri" w:cs="Times New Roman"/>
+          <w:sz w:val="24"/>
+          <w:szCs w:val="24"/>
+          <w:lang w:eastAsia="pl-PL"/>
+        </w:rPr>
+      </w:pPr>
+      <w:r>
+        <w:rPr>
+          <w:rFonts w:ascii="Calibri" w:eastAsia="Times New Roman" w:hAnsi="Calibri" w:cs="Times New Roman"/>
+          <w:sz w:val="24"/>
+          <w:szCs w:val="24"/>
+          <w:lang w:eastAsia="pl-PL"/>
+        </w:rPr>
+        <w:t>Rys. 3.</w:t>
+      </w:r>
+      <w:r>
+        <w:rPr>
+          <w:rFonts w:ascii="Calibri" w:eastAsia="Times New Roman" w:hAnsi="Calibri" w:cs="Times New Roman"/>
+          <w:sz w:val="24"/>
+          <w:szCs w:val="24"/>
+          <w:lang w:eastAsia="pl-PL"/>
+        </w:rPr>
+        <w:t>2 Fragment programu, odpowiadający za obracanie tarczy</w:t>
+      </w:r>
+    </w:p>
+    <w:p>
+      <w:pPr>
+        <w:ind w:firstLine="708"/>
+        <w:jc w:val="center"/>
+        <w:rPr>
+          <w:rFonts w:asciiTheme="minorHAnsi" w:eastAsia="Times New Roman" w:hAnsiTheme="minorHAnsi" w:cs="Arial"/>
+          <w:b/>
+          <w:bCs/>
+          <w:iCs/>
+          <w:sz w:val="24"/>
+          <w:szCs w:val="28"/>
+          <w:lang w:eastAsia="pl-PL"/>
+        </w:rPr>
+      </w:pPr>
     </w:p>
     <w:p>
       <w:pPr>
@@ -3080,33 +3369,34 @@
         <w:jc w:val="both"/>
         <w:rPr>
           <w:rFonts w:ascii="Calibri" w:eastAsia="Times New Roman" w:hAnsi="Calibri" w:cs="Times New Roman"/>
-          <w:noProof/>
-          <w:sz w:val="24"/>
-          <w:szCs w:val="24"/>
-          <w:lang w:eastAsia="pl-PL"/>
-        </w:rPr>
-      </w:pPr>
+          <w:sz w:val="24"/>
+          <w:szCs w:val="24"/>
+          <w:lang w:eastAsia="pl-PL"/>
+        </w:rPr>
+      </w:pPr>
+      <w:r>
+        <w:rPr>
+          <w:rFonts w:ascii="Calibri" w:eastAsia="Times New Roman" w:hAnsi="Calibri" w:cs="Times New Roman"/>
+          <w:sz w:val="24"/>
+          <w:szCs w:val="24"/>
+          <w:lang w:eastAsia="pl-PL"/>
+        </w:rPr>
+        <w:t xml:space="preserve">Program na urządzenie został napisany w języku LD. </w:t>
+      </w:r>
+      <w:r>
+        <w:rPr>
+          <w:rFonts w:ascii="Calibri" w:eastAsia="Times New Roman" w:hAnsi="Calibri" w:cs="Times New Roman"/>
+          <w:sz w:val="24"/>
+          <w:szCs w:val="24"/>
+          <w:lang w:eastAsia="pl-PL"/>
+        </w:rPr>
+        <w:t xml:space="preserve">Jest to najpopularniejszy sposób programowania sterowników PLC i może być prosto zmodyfikowany. </w:t>
+      </w:r>
+      <w:bookmarkStart w:id="1" w:name="_Toc317629570"/>
     </w:p>
     <w:p>
       <w:pPr>
         <w:ind w:firstLine="708"/>
-        <w:jc w:val="center"/>
-        <w:rPr>
-          <w:rFonts w:asciiTheme="minorHAnsi" w:eastAsia="Times New Roman" w:hAnsiTheme="minorHAnsi" w:cs="Arial"/>
-          <w:b/>
-          <w:bCs/>
-          <w:iCs/>
-          <w:sz w:val="24"/>
-          <w:szCs w:val="28"/>
-          <w:lang w:eastAsia="pl-PL"/>
-        </w:rPr>
-      </w:pPr>
-    </w:p>
-    <w:p>
-      <w:pPr>
-        <w:tabs>
-          <w:tab w:val="left" w:pos="3047"/>
-        </w:tabs>
         <w:jc w:val="both"/>
         <w:rPr>
           <w:rFonts w:ascii="Calibri" w:eastAsia="Times New Roman" w:hAnsi="Calibri" w:cs="Times New Roman"/>
@@ -3115,97 +3405,33 @@
           <w:lang w:eastAsia="pl-PL"/>
         </w:rPr>
       </w:pPr>
-    </w:p>
-    <w:p>
-      <w:pPr>
-        <w:rPr>
-          <w:rFonts w:asciiTheme="majorHAnsi" w:hAnsiTheme="majorHAnsi" w:cstheme="minorHAnsi"/>
-          <w:b/>
-          <w:sz w:val="28"/>
-          <w:szCs w:val="29"/>
-        </w:rPr>
-      </w:pPr>
-      <w:bookmarkStart w:id="1" w:name="_Toc317629570"/>
-    </w:p>
-    <w:p>
-      <w:pPr>
-        <w:rPr>
-          <w:rFonts w:asciiTheme="majorHAnsi" w:hAnsiTheme="majorHAnsi" w:cstheme="minorHAnsi"/>
-          <w:b/>
-          <w:sz w:val="28"/>
-          <w:szCs w:val="29"/>
-        </w:rPr>
-      </w:pPr>
-    </w:p>
-    <w:p>
-      <w:pPr>
-        <w:rPr>
-          <w:rFonts w:asciiTheme="majorHAnsi" w:hAnsiTheme="majorHAnsi" w:cstheme="minorHAnsi"/>
-          <w:b/>
-          <w:sz w:val="28"/>
-          <w:szCs w:val="29"/>
-        </w:rPr>
-      </w:pPr>
-    </w:p>
-    <w:p>
-      <w:pPr>
-        <w:rPr>
-          <w:rFonts w:asciiTheme="majorHAnsi" w:hAnsiTheme="majorHAnsi" w:cstheme="minorHAnsi"/>
-          <w:b/>
-          <w:sz w:val="28"/>
-          <w:szCs w:val="29"/>
-        </w:rPr>
-      </w:pPr>
-    </w:p>
-    <w:p>
-      <w:pPr>
-        <w:rPr>
-          <w:rFonts w:asciiTheme="majorHAnsi" w:hAnsiTheme="majorHAnsi" w:cstheme="minorHAnsi"/>
-          <w:b/>
-          <w:sz w:val="28"/>
-          <w:szCs w:val="29"/>
-        </w:rPr>
-      </w:pPr>
-    </w:p>
-    <w:p>
-      <w:pPr>
-        <w:rPr>
-          <w:rFonts w:asciiTheme="majorHAnsi" w:hAnsiTheme="majorHAnsi" w:cstheme="minorHAnsi"/>
-          <w:b/>
-          <w:sz w:val="28"/>
-          <w:szCs w:val="29"/>
-        </w:rPr>
-      </w:pPr>
-    </w:p>
-    <w:p>
-      <w:pPr>
-        <w:rPr>
-          <w:rFonts w:asciiTheme="majorHAnsi" w:hAnsiTheme="majorHAnsi" w:cstheme="minorHAnsi"/>
-          <w:b/>
-          <w:sz w:val="28"/>
-          <w:szCs w:val="29"/>
-        </w:rPr>
-      </w:pPr>
-    </w:p>
-    <w:p>
-      <w:pPr>
-        <w:rPr>
-          <w:rFonts w:asciiTheme="majorHAnsi" w:hAnsiTheme="majorHAnsi" w:cstheme="minorHAnsi"/>
-          <w:b/>
-          <w:sz w:val="28"/>
-          <w:szCs w:val="29"/>
-        </w:rPr>
-      </w:pPr>
-    </w:p>
-    <w:p>
-      <w:pPr>
-        <w:rPr>
-          <w:rFonts w:asciiTheme="majorHAnsi" w:hAnsiTheme="majorHAnsi" w:cstheme="minorHAnsi"/>
-          <w:b/>
-          <w:sz w:val="28"/>
-          <w:szCs w:val="29"/>
-        </w:rPr>
-      </w:pPr>
+      <w:r>
+        <w:rPr>
+          <w:rFonts w:ascii="Calibri" w:eastAsia="Times New Roman" w:hAnsi="Calibri" w:cs="Times New Roman"/>
+          <w:sz w:val="24"/>
+          <w:szCs w:val="24"/>
+          <w:lang w:eastAsia="pl-PL"/>
+        </w:rPr>
+        <w:t xml:space="preserve">Algorytm sterowania urządzeniem i komunikacja za pośrednicwem ekranu dotykowego sprawdza się bez zarzutów. Panel kontrolny posiada wszytkie konieczne dla użytkownika funkcje, które pozwalają mu na obsługę maszyny. Nasuwającym się </w:t>
+      </w:r>
+      <w:r>
+        <w:rPr>
+          <w:rFonts w:ascii="Calibri" w:eastAsia="Times New Roman" w:hAnsi="Calibri" w:cs="Times New Roman"/>
+          <w:sz w:val="24"/>
+          <w:szCs w:val="24"/>
+          <w:lang w:eastAsia="pl-PL"/>
+        </w:rPr>
+        <w:t xml:space="preserve">usprawnieniem programu jest umożliwienie ilości nalewanego płynu, z poziomu ekranu dotykowego. Należałoby także zrezygnować ze sterownika PLC na rzecz np. mikrokontrolera. </w:t>
+      </w:r>
+      <w:r>
+        <w:rPr>
+          <w:rFonts w:ascii="Calibri" w:eastAsia="Times New Roman" w:hAnsi="Calibri" w:cs="Times New Roman"/>
+          <w:sz w:val="24"/>
+          <w:szCs w:val="24"/>
+          <w:lang w:eastAsia="pl-PL"/>
+        </w:rPr>
+        <w:t xml:space="preserve">Tymczasem jednak urządzenie spełnia swoje zadanie i nadaje się do użytku. </w:t>
+      </w:r>
     </w:p>
     <w:p>
       <w:pPr>
@@ -3320,334 +3546,90 @@
       </w:r>
       <w:r>
         <w:rPr>
+          <w:rFonts w:asciiTheme="minorHAnsi" w:hAnsiTheme="minorHAnsi"/>
+          <w:sz w:val="24"/>
+          <w:szCs w:val="24"/>
+        </w:rPr>
+        <w:t>Duszczyk M., Vending – samoobsługa z perspektywami, 2008, http://forsal.pl/artykuly/102249,vending_samoo</w:t>
+      </w:r>
+      <w:r>
+        <w:rPr>
+          <w:rFonts w:asciiTheme="minorHAnsi" w:hAnsiTheme="minorHAnsi"/>
+          <w:sz w:val="24"/>
+          <w:szCs w:val="24"/>
+        </w:rPr>
+        <w:t>bsluga_z_perspektywami.html, [11.05</w:t>
+      </w:r>
+      <w:r>
+        <w:rPr>
+          <w:rFonts w:asciiTheme="minorHAnsi" w:hAnsiTheme="minorHAnsi"/>
+          <w:sz w:val="24"/>
+          <w:szCs w:val="24"/>
+        </w:rPr>
+        <w:t>.</w:t>
+      </w:r>
+      <w:r>
+        <w:rPr>
+          <w:rFonts w:asciiTheme="minorHAnsi" w:hAnsiTheme="minorHAnsi"/>
+          <w:sz w:val="24"/>
+          <w:szCs w:val="24"/>
+        </w:rPr>
+        <w:t>2015</w:t>
+      </w:r>
+      <w:r>
+        <w:rPr>
+          <w:rFonts w:asciiTheme="minorHAnsi" w:hAnsiTheme="minorHAnsi"/>
+          <w:sz w:val="24"/>
+          <w:szCs w:val="24"/>
+        </w:rPr>
+        <w:t>]</w:t>
+      </w:r>
+    </w:p>
+    <w:p>
+      <w:pPr>
+        <w:rPr>
           <w:rFonts w:asciiTheme="minorHAnsi" w:hAnsiTheme="minorHAnsi" w:cstheme="minorHAnsi"/>
           <w:sz w:val="24"/>
           <w:szCs w:val="24"/>
         </w:rPr>
-        <w:t>Czcionka Calibri, rozmiar 12.</w:t>
-      </w:r>
-    </w:p>
-    <w:p>
-      <w:pPr>
+      </w:pPr>
+      <w:r>
         <w:rPr>
           <w:rFonts w:asciiTheme="minorHAnsi" w:hAnsiTheme="minorHAnsi" w:cstheme="minorHAnsi"/>
           <w:sz w:val="24"/>
           <w:szCs w:val="24"/>
         </w:rPr>
-      </w:pPr>
-      <w:r>
-        <w:rPr>
-          <w:rFonts w:asciiTheme="minorHAnsi" w:hAnsiTheme="minorHAnsi" w:cstheme="minorHAnsi"/>
-          <w:sz w:val="24"/>
-          <w:szCs w:val="24"/>
-        </w:rPr>
-        <w:t>[2] Mazur M. Podstawy spawalnictwa. Wydawnictwo Politechniki Śląskiej, Gliwice, 1993.</w:t>
-      </w:r>
-    </w:p>
-    <w:p>
-      <w:pPr>
-        <w:rPr>
-          <w:rFonts w:asciiTheme="minorHAnsi" w:hAnsiTheme="minorHAnsi" w:cstheme="minorHAnsi"/>
-          <w:sz w:val="24"/>
-          <w:szCs w:val="24"/>
-        </w:rPr>
-      </w:pPr>
-      <w:r>
-        <w:rPr>
-          <w:rFonts w:asciiTheme="minorHAnsi" w:hAnsiTheme="minorHAnsi" w:cstheme="minorHAnsi"/>
-          <w:sz w:val="24"/>
-          <w:szCs w:val="24"/>
-        </w:rPr>
-        <w:t>[3] Tasak E. Metalurgia spawania. Wydawnictwo JAK, Kraków 2008.</w:t>
-      </w:r>
-    </w:p>
-    <w:p>
-      <w:pPr>
-        <w:tabs>
-          <w:tab w:val="left" w:pos="3047"/>
-        </w:tabs>
-        <w:rPr>
-          <w:rFonts w:asciiTheme="minorHAnsi" w:eastAsia="Times New Roman" w:hAnsiTheme="minorHAnsi" w:cstheme="minorHAnsi"/>
-          <w:sz w:val="24"/>
-          <w:szCs w:val="24"/>
-          <w:lang w:eastAsia="pl-PL"/>
-        </w:rPr>
-      </w:pPr>
-    </w:p>
-    <w:p>
-      <w:pPr>
-        <w:rPr>
-          <w:rFonts w:asciiTheme="minorHAnsi" w:hAnsiTheme="minorHAnsi" w:cstheme="minorHAnsi"/>
-          <w:b/>
-          <w:sz w:val="29"/>
-          <w:szCs w:val="29"/>
-        </w:rPr>
-      </w:pPr>
-    </w:p>
-    <w:p>
-      <w:pPr>
-        <w:rPr>
-          <w:rFonts w:asciiTheme="minorHAnsi" w:hAnsiTheme="minorHAnsi" w:cstheme="minorHAnsi"/>
-          <w:sz w:val="24"/>
-          <w:szCs w:val="24"/>
-        </w:rPr>
-      </w:pPr>
-    </w:p>
-    <w:p>
-      <w:pPr>
-        <w:rPr>
-          <w:rFonts w:asciiTheme="minorHAnsi" w:hAnsiTheme="minorHAnsi" w:cstheme="minorHAnsi"/>
-          <w:sz w:val="24"/>
-          <w:szCs w:val="24"/>
-        </w:rPr>
-      </w:pPr>
-    </w:p>
-    <w:p>
-      <w:pPr>
-        <w:rPr>
-          <w:rFonts w:asciiTheme="minorHAnsi" w:hAnsiTheme="minorHAnsi" w:cstheme="minorHAnsi"/>
-          <w:sz w:val="24"/>
-          <w:szCs w:val="24"/>
-        </w:rPr>
-      </w:pPr>
-    </w:p>
-    <w:p>
-      <w:pPr>
-        <w:rPr>
-          <w:rFonts w:cs="Arial"/>
-          <w:sz w:val="32"/>
-          <w:szCs w:val="32"/>
-        </w:rPr>
-      </w:pPr>
-    </w:p>
-    <w:p>
-      <w:pPr>
-        <w:rPr>
-          <w:rFonts w:cs="Arial"/>
-          <w:sz w:val="32"/>
-          <w:szCs w:val="32"/>
-        </w:rPr>
-      </w:pPr>
-    </w:p>
-    <w:p>
-      <w:pPr>
-        <w:jc w:val="center"/>
-        <w:rPr>
-          <w:rFonts w:cs="Arial"/>
-          <w:sz w:val="32"/>
-          <w:szCs w:val="32"/>
-        </w:rPr>
-      </w:pPr>
-    </w:p>
-    <w:p>
-      <w:pPr>
-        <w:jc w:val="center"/>
-        <w:rPr>
-          <w:sz w:val="32"/>
-          <w:szCs w:val="32"/>
-        </w:rPr>
-      </w:pPr>
-      <w:r>
-        <w:rPr>
-          <w:rFonts w:cs="Arial"/>
-          <w:sz w:val="32"/>
-          <w:szCs w:val="32"/>
-        </w:rPr>
-        <w:t xml:space="preserve">FORMATKA DO POBRANIA NA STRONIE </w:t>
-      </w:r>
-      <w:r>
-        <w:rPr>
-          <w:rFonts w:cs="Arial"/>
-          <w:sz w:val="32"/>
-          <w:szCs w:val="32"/>
-        </w:rPr>
-        <w:t>INTERNETOWEJ</w:t>
-      </w:r>
-      <w:r>
-        <w:rPr>
-          <w:rFonts w:cs="Arial"/>
-          <w:sz w:val="32"/>
-          <w:szCs w:val="32"/>
-        </w:rPr>
-        <w:tab/>
-      </w:r>
-      <w:r>
-        <w:rPr>
-          <w:sz w:val="32"/>
-          <w:szCs w:val="32"/>
-        </w:rPr>
-        <w:t>http://www.kolonaukoweswc.pl/</w:t>
-      </w:r>
-    </w:p>
-    <w:p/>
-    <w:p/>
-    <w:p/>
-    <w:p/>
-    <w:p/>
-    <w:p/>
-    <w:p/>
-    <w:p/>
-    <w:p/>
-    <w:p/>
-    <w:p/>
-    <w:tbl>
-      <w:tblPr>
-        <w:tblStyle w:val="TableGrid"/>
-        <w:tblW w:w="0" w:type="auto"/>
-        <w:jc w:val="center"/>
-        <w:tblLayout w:type="fixed"/>
-        <w:tblLook w:val="04A0" w:firstRow="1" w:lastRow="0" w:firstColumn="1" w:lastColumn="0" w:noHBand="0" w:noVBand="1"/>
-      </w:tblPr>
-      <w:tblGrid>
-        <w:gridCol w:w="9072"/>
-      </w:tblGrid>
-      <w:tr>
-        <w:trPr>
-          <w:trHeight w:val="6804"/>
-          <w:jc w:val="center"/>
-        </w:trPr>
-        <w:tc>
-          <w:tcPr>
-            <w:tcW w:w="9072" w:type="dxa"/>
-            <w:tcBorders>
-              <w:bottom w:val="single" w:sz="4" w:space="0" w:color="auto"/>
-            </w:tcBorders>
-            <w:vAlign w:val="center"/>
-          </w:tcPr>
-          <w:p>
-            <w:pPr>
-              <w:jc w:val="center"/>
-              <w:rPr>
-                <w:rFonts w:cs="Arial"/>
-                <w:sz w:val="32"/>
-                <w:szCs w:val="32"/>
-              </w:rPr>
-            </w:pPr>
-            <w:r>
-              <w:rPr>
-                <w:rFonts w:cs="Arial"/>
-                <w:noProof/>
-                <w:sz w:val="32"/>
-                <w:szCs w:val="32"/>
-                <w:lang w:eastAsia="pl-PL"/>
-              </w:rPr>
-              <w:lastRenderedPageBreak/>
-              <w:drawing>
-                <wp:inline distT="0" distB="0" distL="0" distR="0" wp14:anchorId="7869D0EC" wp14:editId="0E80E33A">
-                  <wp:extent cx="4572638" cy="3429479"/>
-                  <wp:effectExtent l="0" t="0" r="0" b="0"/>
-                  <wp:docPr id="9" name="Obraz 9"/>
-                  <wp:cNvGraphicFramePr>
-                    <a:graphicFrameLocks xmlns:a="http://schemas.openxmlformats.org/drawingml/2006/main" noChangeAspect="1"/>
-                  </wp:cNvGraphicFramePr>
-                  <a:graphic xmlns:a="http://schemas.openxmlformats.org/drawingml/2006/main">
-                    <a:graphicData uri="http://schemas.openxmlformats.org/drawingml/2006/picture">
-                      <pic:pic xmlns:pic="http://schemas.openxmlformats.org/drawingml/2006/picture">
-                        <pic:nvPicPr>
-                          <pic:cNvPr id="0" name=""/>
-                          <pic:cNvPicPr/>
-                        </pic:nvPicPr>
-                        <pic:blipFill>
-                          <a:blip r:embed="rId18"/>
-                          <a:stretch>
-                            <a:fillRect/>
-                          </a:stretch>
-                        </pic:blipFill>
-                        <pic:spPr>
-                          <a:xfrm>
-                            <a:off x="0" y="0"/>
-                            <a:ext cx="4572638" cy="3429479"/>
-                          </a:xfrm>
-                          <a:prstGeom prst="rect">
-                            <a:avLst/>
-                          </a:prstGeom>
-                        </pic:spPr>
-                      </pic:pic>
-                    </a:graphicData>
-                  </a:graphic>
-                </wp:inline>
-              </w:drawing>
-            </w:r>
-          </w:p>
-        </w:tc>
-      </w:tr>
-      <w:tr>
-        <w:trPr>
-          <w:trHeight w:val="6804"/>
-          <w:jc w:val="center"/>
-        </w:trPr>
-        <w:tc>
-          <w:tcPr>
-            <w:tcW w:w="9072" w:type="dxa"/>
-            <w:tcBorders>
-              <w:top w:val="single" w:sz="4" w:space="0" w:color="auto"/>
-              <w:left w:val="nil"/>
-              <w:bottom w:val="nil"/>
-              <w:right w:val="nil"/>
-            </w:tcBorders>
-            <w:vAlign w:val="center"/>
-          </w:tcPr>
-          <w:p>
-            <w:pPr>
-              <w:jc w:val="center"/>
-              <w:rPr>
-                <w:rFonts w:cs="Arial"/>
-                <w:sz w:val="32"/>
-                <w:szCs w:val="32"/>
-              </w:rPr>
-            </w:pPr>
-            <w:r>
-              <w:rPr>
-                <w:rFonts w:cs="Arial"/>
-                <w:noProof/>
-                <w:sz w:val="32"/>
-                <w:szCs w:val="32"/>
-                <w:lang w:eastAsia="pl-PL"/>
-              </w:rPr>
-              <w:drawing>
-                <wp:inline distT="0" distB="0" distL="0" distR="0" wp14:anchorId="5DC4944B" wp14:editId="5979DD5D">
-                  <wp:extent cx="4572638" cy="3429479"/>
-                  <wp:effectExtent l="0" t="0" r="0" b="0"/>
-                  <wp:docPr id="1" name="Obraz 1"/>
-                  <wp:cNvGraphicFramePr>
-                    <a:graphicFrameLocks xmlns:a="http://schemas.openxmlformats.org/drawingml/2006/main" noChangeAspect="1"/>
-                  </wp:cNvGraphicFramePr>
-                  <a:graphic xmlns:a="http://schemas.openxmlformats.org/drawingml/2006/main">
-                    <a:graphicData uri="http://schemas.openxmlformats.org/drawingml/2006/picture">
-                      <pic:pic xmlns:pic="http://schemas.openxmlformats.org/drawingml/2006/picture">
-                        <pic:nvPicPr>
-                          <pic:cNvPr id="0" name=""/>
-                          <pic:cNvPicPr/>
-                        </pic:nvPicPr>
-                        <pic:blipFill>
-                          <a:blip r:embed="rId19"/>
-                          <a:stretch>
-                            <a:fillRect/>
-                          </a:stretch>
-                        </pic:blipFill>
-                        <pic:spPr>
-                          <a:xfrm>
-                            <a:off x="0" y="0"/>
-                            <a:ext cx="4572638" cy="3429479"/>
-                          </a:xfrm>
-                          <a:prstGeom prst="rect">
-                            <a:avLst/>
-                          </a:prstGeom>
-                        </pic:spPr>
-                      </pic:pic>
-                    </a:graphicData>
-                  </a:graphic>
-                </wp:inline>
-              </w:drawing>
-            </w:r>
-          </w:p>
-        </w:tc>
-      </w:tr>
-    </w:tbl>
+        <w:t>[2]</w:t>
+      </w:r>
+      <w:r>
+        <w:rPr>
+          <w:rFonts w:asciiTheme="minorHAnsi" w:hAnsiTheme="minorHAnsi"/>
+          <w:sz w:val="24"/>
+          <w:szCs w:val="24"/>
+        </w:rPr>
+        <w:t>http://www.douweegbertsprofessional.com/Documents/Downloads/Manuals/Coffee%20Machines/Cafitesse/Cafitesse%2050/75535400_1042%20EN%20MANUAL.pdf?epslanguage=en, [</w:t>
+      </w:r>
+      <w:r>
+        <w:rPr>
+          <w:rFonts w:asciiTheme="minorHAnsi" w:hAnsiTheme="minorHAnsi"/>
+          <w:sz w:val="24"/>
+          <w:szCs w:val="24"/>
+        </w:rPr>
+        <w:t>10.05.2015</w:t>
+      </w:r>
+      <w:r>
+        <w:rPr>
+          <w:rFonts w:asciiTheme="minorHAnsi" w:hAnsiTheme="minorHAnsi"/>
+          <w:sz w:val="24"/>
+          <w:szCs w:val="24"/>
+        </w:rPr>
+        <w:t>]</w:t>
+      </w:r>
+    </w:p>
     <w:p/>
     <w:sectPr>
-      <w:headerReference w:type="default" r:id="rId20"/>
-      <w:footerReference w:type="default" r:id="rId21"/>
+      <w:headerReference w:type="default" r:id="rId19"/>
+      <w:footerReference w:type="default" r:id="rId20"/>
       <w:pgSz w:w="11906" w:h="16838"/>
       <w:pgMar w:top="1134" w:right="851" w:bottom="1134" w:left="1418" w:header="454" w:footer="227" w:gutter="0"/>
       <w:pgNumType w:start="1"/>
@@ -3819,7 +3801,7 @@
               <w:sz w:val="20"/>
               <w:szCs w:val="20"/>
             </w:rPr>
-            <w:t>4</w:t>
+            <w:t>6</w:t>
           </w:r>
           <w:r>
             <w:rPr>

</xml_diff>